<commit_message>
Rereading and correct dossier-professionnel
</commit_message>
<xml_diff>
--- a/ressources/dossier-professionnel/Dossier-professionnel-Lionel-Ensfelder.docx
+++ b/ressources/dossier-professionnel/Dossier-professionnel-Lionel-Ensfelder.docx
@@ -171,6 +171,7 @@
               <w:docPart w:val="D552A71AF2B2467AA62E2628BBD935C4"/>
             </w:placeholder>
           </w:sdtPr>
+          <w:sdtEndPr/>
           <w:sdtContent>
             <w:tc>
               <w:tcPr>
@@ -276,6 +277,7 @@
               <w:docPart w:val="858A3C3711734741B0C36646E3E36B3B"/>
             </w:placeholder>
           </w:sdtPr>
+          <w:sdtEndPr/>
           <w:sdtContent>
             <w:tc>
               <w:tcPr>
@@ -381,6 +383,7 @@
               <w:docPart w:val="E233C1B997304BB98D02CDBB35ACD1FB"/>
             </w:placeholder>
           </w:sdtPr>
+          <w:sdtEndPr/>
           <w:sdtContent>
             <w:tc>
               <w:tcPr>
@@ -485,6 +488,7 @@
               <w:docPart w:val="7E314413454C4D9885B239A9C6BB8220"/>
             </w:placeholder>
           </w:sdtPr>
+          <w:sdtEndPr/>
           <w:sdtContent>
             <w:tc>
               <w:tcPr>
@@ -694,6 +698,7 @@
               <w:docPart w:val="2535ABE7E1F24C28B2DC27BDE0D19C68"/>
             </w:placeholder>
           </w:sdtPr>
+          <w:sdtEndPr/>
           <w:sdtContent>
             <w:tc>
               <w:tcPr>
@@ -843,6 +848,7 @@
             <w:tag w:val="Parcours de formation"/>
             <w:id w:val="976025978"/>
           </w:sdtPr>
+          <w:sdtEndPr/>
           <w:sdtContent>
             <w:tc>
               <w:tcPr>
@@ -964,6 +970,7 @@
             <w:tag w:val="VAE"/>
             <w:id w:val="1024528241"/>
           </w:sdtPr>
+          <w:sdtEndPr/>
           <w:sdtContent>
             <w:sdt>
               <w:sdtPr>
@@ -977,6 +984,7 @@
                 <w:tag w:val="Parcours de formation"/>
                 <w:id w:val="-647818382"/>
               </w:sdtPr>
+              <w:sdtEndPr/>
               <w:sdtContent>
                 <w:tc>
                   <w:tcPr>
@@ -2070,6 +2078,7 @@
                 <w:sz w:val="20"/>
                 <w:szCs w:val="20"/>
               </w:rPr>
+              <w:lastRenderedPageBreak/>
               <w:t>Pour compléter ce dossier, le candidat dispose d’un site web en accès libre sur le site.</w:t>
             </w:r>
           </w:p>
@@ -2207,7 +2216,6 @@
                 <w:sz w:val="20"/>
                 <w:szCs w:val="20"/>
               </w:rPr>
-              <w:lastRenderedPageBreak/>
               <w:br w:type="page"/>
             </w:r>
             <w:r>
@@ -2306,27 +2314,7 @@
                 <w:sz w:val="20"/>
                 <w:szCs w:val="20"/>
               </w:rPr>
-              <w:t xml:space="preserve">Développer la partie </w:t>
-            </w:r>
-            <w:proofErr w:type="spellStart"/>
-            <w:r>
-              <w:rPr>
-                <w:b/>
-                <w:bCs/>
-                <w:sz w:val="20"/>
-                <w:szCs w:val="20"/>
-              </w:rPr>
-              <w:t>front-end</w:t>
-            </w:r>
-            <w:proofErr w:type="spellEnd"/>
-            <w:r>
-              <w:rPr>
-                <w:b/>
-                <w:bCs/>
-                <w:sz w:val="20"/>
-                <w:szCs w:val="20"/>
-              </w:rPr>
-              <w:t xml:space="preserve"> d’une application web ou web mobile en intégrant les recommandations de sécurité </w:t>
+              <w:t xml:space="preserve">Développer la partie front-end d’une application web ou web mobile en intégrant les recommandations de sécurité </w:t>
             </w:r>
           </w:p>
         </w:tc>
@@ -2449,14 +2437,6 @@
               </w:rPr>
               <w:t>Maquetter une application</w:t>
             </w:r>
-            <w:r>
-              <w:rPr>
-                <w:rFonts w:cstheme="minorHAnsi"/>
-                <w:color w:val="404040" w:themeColor="text1" w:themeTint="BF"/>
-              </w:rPr>
-              <w:tab/>
-              <w:t>p.</w:t>
-            </w:r>
           </w:p>
         </w:tc>
         <w:tc>
@@ -2580,21 +2560,7 @@
                 <w:rFonts w:cstheme="minorHAnsi"/>
                 <w:color w:val="404040" w:themeColor="text1" w:themeTint="BF"/>
               </w:rPr>
-              <w:t>adaptable </w:t>
-            </w:r>
-            <w:r>
-              <w:rPr>
-                <w:rFonts w:cstheme="minorHAnsi"/>
-                <w:color w:val="404040" w:themeColor="text1" w:themeTint="BF"/>
-              </w:rPr>
-              <w:tab/>
-            </w:r>
-            <w:r>
-              <w:rPr>
-                <w:rFonts w:cstheme="minorHAnsi"/>
-                <w:color w:val="404040" w:themeColor="text1" w:themeTint="BF"/>
-              </w:rPr>
-              <w:t>p.</w:t>
+              <w:t>adaptable</w:t>
             </w:r>
           </w:p>
         </w:tc>
@@ -2658,7 +2624,7 @@
                 <w:rFonts w:cstheme="minorHAnsi"/>
                 <w:color w:val="404040" w:themeColor="text1" w:themeTint="BF"/>
               </w:rPr>
-              <w:t>6</w:t>
+              <w:t>7</w:t>
             </w:r>
           </w:p>
         </w:tc>
@@ -2719,21 +2685,7 @@
                 <w:rFonts w:cstheme="minorHAnsi"/>
                 <w:color w:val="404040" w:themeColor="text1" w:themeTint="BF"/>
               </w:rPr>
-              <w:t>contenu </w:t>
-            </w:r>
-            <w:r>
-              <w:rPr>
-                <w:rFonts w:cstheme="minorHAnsi"/>
-                <w:color w:val="404040" w:themeColor="text1" w:themeTint="BF"/>
-              </w:rPr>
-              <w:tab/>
-            </w:r>
-            <w:r>
-              <w:rPr>
-                <w:rFonts w:cstheme="minorHAnsi"/>
-                <w:color w:val="404040" w:themeColor="text1" w:themeTint="BF"/>
-              </w:rPr>
-              <w:t>p</w:t>
+              <w:t>contenu</w:t>
             </w:r>
           </w:p>
         </w:tc>
@@ -2797,7 +2749,7 @@
                 <w:rFonts w:cstheme="minorHAnsi"/>
                 <w:color w:val="404040" w:themeColor="text1" w:themeTint="BF"/>
               </w:rPr>
-              <w:t>8</w:t>
+              <w:t>10</w:t>
             </w:r>
           </w:p>
         </w:tc>
@@ -2915,25 +2867,7 @@
                 <w:sz w:val="20"/>
                 <w:szCs w:val="20"/>
               </w:rPr>
-              <w:t xml:space="preserve">Développer la partie </w:t>
-            </w:r>
-            <w:proofErr w:type="spellStart"/>
-            <w:r>
-              <w:rPr>
-                <w:b/>
-                <w:sz w:val="20"/>
-                <w:szCs w:val="20"/>
-              </w:rPr>
-              <w:t>back-end</w:t>
-            </w:r>
-            <w:proofErr w:type="spellEnd"/>
-            <w:r>
-              <w:rPr>
-                <w:b/>
-                <w:sz w:val="20"/>
-                <w:szCs w:val="20"/>
-              </w:rPr>
-              <w:t xml:space="preserve"> d’une application web ou web mobile en intégrant les recommandations de sécurité</w:t>
+              <w:t>Développer la partie back-end d’une application web ou web mobile en intégrant les recommandations de sécurité</w:t>
             </w:r>
           </w:p>
         </w:tc>
@@ -3000,7 +2934,7 @@
                 <w:sz w:val="24"/>
                 <w:szCs w:val="24"/>
               </w:rPr>
-              <w:t>9</w:t>
+              <w:t>11</w:t>
             </w:r>
           </w:p>
         </w:tc>
@@ -3130,7 +3064,7 @@
                 <w:rFonts w:cstheme="minorHAnsi"/>
                 <w:color w:val="404040" w:themeColor="text1" w:themeTint="BF"/>
               </w:rPr>
-              <w:t>9</w:t>
+              <w:t>11</w:t>
             </w:r>
           </w:p>
         </w:tc>
@@ -3204,13 +3138,13 @@
                 </w:rPr>
                 <w:id w:val="-1770538287"/>
               </w:sdtPr>
+              <w:sdtEndPr/>
               <w:sdtContent>
                 <w:r>
                   <w:t xml:space="preserve">Développer la partie </w:t>
                 </w:r>
-                <w:proofErr w:type="spellStart"/>
                 <w:r>
-                  <w:t>B</w:t>
+                  <w:t>b</w:t>
                 </w:r>
                 <w:r>
                   <w:t>ack</w:t>
@@ -3221,7 +3155,6 @@
                 <w:r>
                   <w:t>end</w:t>
                 </w:r>
-                <w:proofErr w:type="spellEnd"/>
                 <w:r>
                   <w:t xml:space="preserve"> d’une application web ou web mobile</w:t>
                 </w:r>
@@ -3241,21 +3174,6 @@
               </w:rPr>
               <w:t> </w:t>
             </w:r>
-            <w:r>
-              <w:rPr>
-                <w:rFonts w:cstheme="minorHAnsi"/>
-                <w:color w:val="404040" w:themeColor="text1" w:themeTint="BF"/>
-              </w:rPr>
-              <w:t xml:space="preserve"> </w:t>
-            </w:r>
-            <w:r>
-              <w:rPr>
-                <w:rFonts w:cstheme="minorHAnsi"/>
-                <w:color w:val="404040" w:themeColor="text1" w:themeTint="BF"/>
-              </w:rPr>
-              <w:tab/>
-              <w:t>p.</w:t>
-            </w:r>
           </w:p>
         </w:tc>
         <w:tc>
@@ -3318,7 +3236,14 @@
                 <w:rFonts w:cstheme="minorHAnsi"/>
                 <w:color w:val="404040" w:themeColor="text1" w:themeTint="BF"/>
               </w:rPr>
-              <w:t>11</w:t>
+              <w:t>1</w:t>
+            </w:r>
+            <w:r>
+              <w:rPr>
+                <w:rFonts w:cstheme="minorHAnsi"/>
+                <w:color w:val="404040" w:themeColor="text1" w:themeTint="BF"/>
+              </w:rPr>
+              <w:t>3</w:t>
             </w:r>
           </w:p>
         </w:tc>
@@ -3387,35 +3312,19 @@
               </w:rPr>
               <w:t xml:space="preserve">Elaborer et mettre en </w:t>
             </w:r>
-            <w:proofErr w:type="spellStart"/>
             <w:r>
               <w:rPr>
                 <w:sz w:val="23"/>
                 <w:szCs w:val="23"/>
               </w:rPr>
-              <w:t>oeuvre</w:t>
-            </w:r>
-            <w:proofErr w:type="spellEnd"/>
+              <w:t>œuvre</w:t>
+            </w:r>
             <w:r>
               <w:rPr>
                 <w:sz w:val="23"/>
                 <w:szCs w:val="23"/>
               </w:rPr>
               <w:t xml:space="preserve"> des composants dans une application de gestion de contenu ou e-commerce</w:t>
-            </w:r>
-            <w:r>
-              <w:rPr>
-                <w:rFonts w:cstheme="minorHAnsi"/>
-                <w:color w:val="404040" w:themeColor="text1" w:themeTint="BF"/>
-              </w:rPr>
-              <w:tab/>
-            </w:r>
-            <w:r>
-              <w:rPr>
-                <w:rFonts w:cstheme="minorHAnsi"/>
-                <w:color w:val="404040" w:themeColor="text1" w:themeTint="BF"/>
-              </w:rPr>
-              <w:t>p</w:t>
             </w:r>
           </w:p>
         </w:tc>
@@ -3479,7 +3388,14 @@
                 <w:rFonts w:cstheme="minorHAnsi"/>
                 <w:color w:val="404040" w:themeColor="text1" w:themeTint="BF"/>
               </w:rPr>
-              <w:t>13</w:t>
+              <w:t>1</w:t>
+            </w:r>
+            <w:r>
+              <w:rPr>
+                <w:rFonts w:cstheme="minorHAnsi"/>
+                <w:color w:val="404040" w:themeColor="text1" w:themeTint="BF"/>
+              </w:rPr>
+              <w:t>5</w:t>
             </w:r>
           </w:p>
         </w:tc>
@@ -4210,6 +4126,7 @@
           <w:sz w:val="96"/>
           <w:szCs w:val="96"/>
         </w:rPr>
+        <w:lastRenderedPageBreak/>
         <w:t>professionnelle</w:t>
       </w:r>
     </w:p>
@@ -4328,6 +4245,7 @@
               <w:listItem w:displayText="5" w:value="5"/>
             </w:comboBox>
           </w:sdtPr>
+          <w:sdtEndPr/>
           <w:sdtContent>
             <w:tc>
               <w:tcPr>
@@ -4375,6 +4293,7 @@
               <w:docPart w:val="A889D5C0D9214456BFCF1668ABE5310C"/>
             </w:placeholder>
           </w:sdtPr>
+          <w:sdtEndPr/>
           <w:sdtContent>
             <w:tc>
               <w:tcPr>
@@ -4402,27 +4321,7 @@
                     <w:sz w:val="24"/>
                     <w:szCs w:val="24"/>
                   </w:rPr>
-                  <w:t xml:space="preserve">Développer la partie </w:t>
-                </w:r>
-                <w:proofErr w:type="spellStart"/>
-                <w:r>
-                  <w:rPr>
-                    <w:b/>
-                    <w:bCs/>
-                    <w:sz w:val="24"/>
-                    <w:szCs w:val="24"/>
-                  </w:rPr>
-                  <w:t>front-end</w:t>
-                </w:r>
-                <w:proofErr w:type="spellEnd"/>
-                <w:r>
-                  <w:rPr>
-                    <w:b/>
-                    <w:bCs/>
-                    <w:sz w:val="24"/>
-                    <w:szCs w:val="24"/>
-                  </w:rPr>
-                  <w:t xml:space="preserve"> d’une application web ou web mobile en intégrant les recommandations de sécurité</w:t>
+                  <w:t>Développer la partie front-end d’une application web ou web mobile en intégrant les recommandations de sécurité</w:t>
                 </w:r>
               </w:p>
             </w:tc>
@@ -4534,6 +4433,7 @@
               <w:docPart w:val="8861F572313945389C55146DA0D5B702"/>
             </w:placeholder>
           </w:sdtPr>
+          <w:sdtEndPr/>
           <w:sdtContent>
             <w:tc>
               <w:tcPr>
@@ -4666,9 +4566,32 @@
               <w:keepNext/>
               <w:rPr>
                 <w:rFonts w:cstheme="minorHAnsi"/>
-                <w:b/>
-                <w:color w:val="404040" w:themeColor="text1" w:themeTint="BF"/>
-                <w:sz w:val="12"/>
+                <w:bCs/>
+                <w:color w:val="404040" w:themeColor="text1" w:themeTint="BF"/>
+                <w:sz w:val="24"/>
+                <w:szCs w:val="24"/>
+              </w:rPr>
+            </w:pPr>
+            <w:r>
+              <w:rPr>
+                <w:rFonts w:cstheme="minorHAnsi"/>
+                <w:bCs/>
+                <w:color w:val="404040" w:themeColor="text1" w:themeTint="BF"/>
+                <w:sz w:val="24"/>
+                <w:szCs w:val="24"/>
+              </w:rPr>
+              <w:t>Pour réaliser la maquette d’une application je suis passé par les étapes suivantes :</w:t>
+            </w:r>
+          </w:p>
+          <w:p>
+            <w:pPr>
+              <w:keepNext/>
+              <w:rPr>
+                <w:rFonts w:cstheme="minorHAnsi"/>
+                <w:bCs/>
+                <w:color w:val="404040" w:themeColor="text1" w:themeTint="BF"/>
+                <w:sz w:val="24"/>
+                <w:szCs w:val="24"/>
               </w:rPr>
             </w:pPr>
           </w:p>
@@ -4741,6 +4664,14 @@
               </w:rPr>
               <w:t xml:space="preserve"> (client mobile et desktop)</w:t>
             </w:r>
+            <w:r>
+              <w:rPr>
+                <w:rFonts w:cstheme="minorHAnsi"/>
+                <w:color w:val="404040" w:themeColor="text1" w:themeTint="BF"/>
+                <w:sz w:val="24"/>
+              </w:rPr>
+              <w:t>.</w:t>
+            </w:r>
           </w:p>
           <w:p>
             <w:pPr>
@@ -4762,70 +4693,40 @@
                 <w:color w:val="404040" w:themeColor="text1" w:themeTint="BF"/>
                 <w:sz w:val="24"/>
               </w:rPr>
-              <w:t xml:space="preserve">Nous avons </w:t>
-            </w:r>
-            <w:proofErr w:type="gramStart"/>
-            <w:r>
-              <w:rPr>
-                <w:rFonts w:cstheme="minorHAnsi"/>
-                <w:color w:val="404040" w:themeColor="text1" w:themeTint="BF"/>
-                <w:sz w:val="24"/>
-              </w:rPr>
-              <w:t xml:space="preserve">réalisé </w:t>
-            </w:r>
-            <w:r>
-              <w:rPr>
-                <w:rFonts w:cstheme="minorHAnsi"/>
-                <w:color w:val="404040" w:themeColor="text1" w:themeTint="BF"/>
-                <w:sz w:val="24"/>
-              </w:rPr>
-              <w:t xml:space="preserve"> une</w:t>
-            </w:r>
-            <w:proofErr w:type="gramEnd"/>
-            <w:r>
-              <w:rPr>
-                <w:rFonts w:cstheme="minorHAnsi"/>
-                <w:color w:val="404040" w:themeColor="text1" w:themeTint="BF"/>
-                <w:sz w:val="24"/>
-              </w:rPr>
-              <w:t xml:space="preserve"> première itération</w:t>
-            </w:r>
-          </w:p>
-          <w:p>
-            <w:pPr>
-              <w:pStyle w:val="Paragraphedeliste"/>
-              <w:widowControl w:val="0"/>
-              <w:numPr>
-                <w:ilvl w:val="0"/>
-                <w:numId w:val="19"/>
-              </w:numPr>
-              <w:rPr>
-                <w:rFonts w:cstheme="minorHAnsi"/>
-                <w:color w:val="404040" w:themeColor="text1" w:themeTint="BF"/>
-                <w:sz w:val="24"/>
-              </w:rPr>
-            </w:pPr>
-            <w:proofErr w:type="spellStart"/>
-            <w:proofErr w:type="gramStart"/>
-            <w:r>
-              <w:rPr>
-                <w:rFonts w:cstheme="minorHAnsi"/>
-                <w:color w:val="404040" w:themeColor="text1" w:themeTint="BF"/>
-                <w:sz w:val="24"/>
-              </w:rPr>
-              <w:t>réation</w:t>
-            </w:r>
-            <w:proofErr w:type="spellEnd"/>
-            <w:proofErr w:type="gramEnd"/>
-            <w:r>
-              <w:rPr>
-                <w:rFonts w:cstheme="minorHAnsi"/>
-                <w:color w:val="404040" w:themeColor="text1" w:themeTint="BF"/>
-                <w:sz w:val="24"/>
-              </w:rPr>
-              <w:t xml:space="preserve"> du dossier de travail et de la branche de développement associée sur l’outil de versioning (</w:t>
-            </w:r>
-            <w:proofErr w:type="spellStart"/>
+              <w:t>Nous avons créé le</w:t>
+            </w:r>
+            <w:r>
+              <w:rPr>
+                <w:rFonts w:cstheme="minorHAnsi"/>
+                <w:color w:val="404040" w:themeColor="text1" w:themeTint="BF"/>
+                <w:sz w:val="24"/>
+              </w:rPr>
+              <w:t xml:space="preserve"> dossier de travail et la branche de développement associée </w:t>
+            </w:r>
+            <w:r>
+              <w:rPr>
+                <w:rFonts w:cstheme="minorHAnsi"/>
+                <w:color w:val="404040" w:themeColor="text1" w:themeTint="BF"/>
+                <w:sz w:val="24"/>
+              </w:rPr>
+              <w:t>avec</w:t>
+            </w:r>
+            <w:r>
+              <w:rPr>
+                <w:rFonts w:cstheme="minorHAnsi"/>
+                <w:color w:val="404040" w:themeColor="text1" w:themeTint="BF"/>
+                <w:sz w:val="24"/>
+              </w:rPr>
+              <w:t xml:space="preserve"> l’outil</w:t>
+            </w:r>
+            <w:r>
+              <w:rPr>
+                <w:rFonts w:cstheme="minorHAnsi"/>
+                <w:color w:val="404040" w:themeColor="text1" w:themeTint="BF"/>
+                <w:sz w:val="24"/>
+              </w:rPr>
+              <w:t xml:space="preserve"> de versioning (</w:t>
+            </w:r>
             <w:r>
               <w:rPr>
                 <w:rFonts w:cstheme="minorHAnsi"/>
@@ -4850,7 +4751,6 @@
               </w:rPr>
               <w:t>hub</w:t>
             </w:r>
-            <w:proofErr w:type="spellEnd"/>
             <w:r>
               <w:rPr>
                 <w:rFonts w:cstheme="minorHAnsi"/>
@@ -4858,68 +4758,6 @@
                 <w:sz w:val="24"/>
               </w:rPr>
               <w:t>).</w:t>
-            </w:r>
-          </w:p>
-          <w:p>
-            <w:pPr>
-              <w:pStyle w:val="Paragraphedeliste"/>
-              <w:widowControl w:val="0"/>
-              <w:numPr>
-                <w:ilvl w:val="0"/>
-                <w:numId w:val="19"/>
-              </w:numPr>
-              <w:rPr>
-                <w:rFonts w:cstheme="minorHAnsi"/>
-                <w:color w:val="404040" w:themeColor="text1" w:themeTint="BF"/>
-                <w:sz w:val="24"/>
-              </w:rPr>
-            </w:pPr>
-            <w:r>
-              <w:rPr>
-                <w:rFonts w:cstheme="minorHAnsi"/>
-                <w:color w:val="404040" w:themeColor="text1" w:themeTint="BF"/>
-                <w:sz w:val="24"/>
-              </w:rPr>
-              <w:t xml:space="preserve">Création des composants </w:t>
-            </w:r>
-            <w:r>
-              <w:rPr>
-                <w:rFonts w:cstheme="minorHAnsi"/>
-                <w:color w:val="404040" w:themeColor="text1" w:themeTint="BF"/>
-                <w:sz w:val="24"/>
-              </w:rPr>
-              <w:t xml:space="preserve">graphique </w:t>
-            </w:r>
-            <w:r>
-              <w:rPr>
-                <w:rFonts w:cstheme="minorHAnsi"/>
-                <w:color w:val="404040" w:themeColor="text1" w:themeTint="BF"/>
-                <w:sz w:val="24"/>
-              </w:rPr>
-              <w:t>de l’application et mise en place des contraintes.</w:t>
-            </w:r>
-          </w:p>
-          <w:p>
-            <w:pPr>
-              <w:pStyle w:val="Paragraphedeliste"/>
-              <w:widowControl w:val="0"/>
-              <w:numPr>
-                <w:ilvl w:val="0"/>
-                <w:numId w:val="19"/>
-              </w:numPr>
-              <w:rPr>
-                <w:rFonts w:cstheme="minorHAnsi"/>
-                <w:color w:val="404040" w:themeColor="text1" w:themeTint="BF"/>
-                <w:sz w:val="24"/>
-              </w:rPr>
-            </w:pPr>
-            <w:r>
-              <w:rPr>
-                <w:rFonts w:cstheme="minorHAnsi"/>
-                <w:color w:val="404040" w:themeColor="text1" w:themeTint="BF"/>
-                <w:sz w:val="24"/>
-              </w:rPr>
-              <w:t>Réalisation des vues desktop et mobile.</w:t>
             </w:r>
           </w:p>
           <w:p>
@@ -4936,31 +4774,53 @@
                 <w:sz w:val="24"/>
               </w:rPr>
             </w:pPr>
-            <w:proofErr w:type="gramStart"/>
-            <w:r>
-              <w:rPr>
-                <w:rFonts w:cstheme="minorHAnsi"/>
-                <w:color w:val="404040" w:themeColor="text1" w:themeTint="BF"/>
-                <w:sz w:val="24"/>
-              </w:rPr>
-              <w:t>Nous  avons</w:t>
-            </w:r>
-            <w:proofErr w:type="gramEnd"/>
-            <w:r>
-              <w:rPr>
-                <w:rFonts w:cstheme="minorHAnsi"/>
-                <w:color w:val="404040" w:themeColor="text1" w:themeTint="BF"/>
-                <w:sz w:val="24"/>
-              </w:rPr>
-              <w:t xml:space="preserve"> effectué une revue</w:t>
-            </w:r>
-            <w:r>
-              <w:rPr>
-                <w:rFonts w:cstheme="minorHAnsi"/>
-                <w:color w:val="404040" w:themeColor="text1" w:themeTint="BF"/>
-                <w:sz w:val="24"/>
-              </w:rPr>
-              <w:t xml:space="preserve"> de la première itération avec toute l’équipe de développement et le Product Owner</w:t>
+            <w:r>
+              <w:rPr>
+                <w:rFonts w:cstheme="minorHAnsi"/>
+                <w:color w:val="404040" w:themeColor="text1" w:themeTint="BF"/>
+                <w:sz w:val="24"/>
+              </w:rPr>
+              <w:t>Nous avons créé</w:t>
+            </w:r>
+            <w:r>
+              <w:rPr>
+                <w:rFonts w:cstheme="minorHAnsi"/>
+                <w:color w:val="404040" w:themeColor="text1" w:themeTint="BF"/>
+                <w:sz w:val="24"/>
+              </w:rPr>
+              <w:t xml:space="preserve"> </w:t>
+            </w:r>
+            <w:r>
+              <w:rPr>
+                <w:rFonts w:cstheme="minorHAnsi"/>
+                <w:color w:val="404040" w:themeColor="text1" w:themeTint="BF"/>
+                <w:sz w:val="24"/>
+              </w:rPr>
+              <w:t>l</w:t>
+            </w:r>
+            <w:r>
+              <w:rPr>
+                <w:rFonts w:cstheme="minorHAnsi"/>
+                <w:color w:val="404040" w:themeColor="text1" w:themeTint="BF"/>
+                <w:sz w:val="24"/>
+              </w:rPr>
+              <w:t>es composants graphiques</w:t>
+            </w:r>
+            <w:r>
+              <w:rPr>
+                <w:rFonts w:cstheme="minorHAnsi"/>
+                <w:color w:val="404040" w:themeColor="text1" w:themeTint="BF"/>
+                <w:sz w:val="24"/>
+              </w:rPr>
+              <w:t xml:space="preserve"> </w:t>
+            </w:r>
+            <w:r>
+              <w:rPr>
+                <w:rFonts w:cstheme="minorHAnsi"/>
+                <w:color w:val="404040" w:themeColor="text1" w:themeTint="BF"/>
+                <w:sz w:val="24"/>
+              </w:rPr>
+              <w:t>de l’application et mise en place des contraintes.</w:t>
             </w:r>
           </w:p>
           <w:p>
@@ -4983,31 +4843,31 @@
                 <w:color w:val="404040" w:themeColor="text1" w:themeTint="BF"/>
                 <w:sz w:val="24"/>
               </w:rPr>
-              <w:t>Avec l’équipe nous avons d</w:t>
-            </w:r>
-            <w:r>
-              <w:rPr>
-                <w:rFonts w:cstheme="minorHAnsi"/>
-                <w:color w:val="404040" w:themeColor="text1" w:themeTint="BF"/>
-                <w:sz w:val="24"/>
-              </w:rPr>
-              <w:t>éfini des modifications à apporter</w:t>
-            </w:r>
-            <w:r>
-              <w:rPr>
-                <w:rFonts w:cstheme="minorHAnsi"/>
-                <w:color w:val="404040" w:themeColor="text1" w:themeTint="BF"/>
-                <w:sz w:val="24"/>
-              </w:rPr>
-              <w:t xml:space="preserve"> à la maquette</w:t>
-            </w:r>
-            <w:r>
-              <w:rPr>
-                <w:rFonts w:cstheme="minorHAnsi"/>
-                <w:color w:val="404040" w:themeColor="text1" w:themeTint="BF"/>
-                <w:sz w:val="24"/>
-              </w:rPr>
-              <w:t>.</w:t>
+              <w:t>Nous avons réalisé</w:t>
+            </w:r>
+            <w:r>
+              <w:rPr>
+                <w:rFonts w:cstheme="minorHAnsi"/>
+                <w:color w:val="404040" w:themeColor="text1" w:themeTint="BF"/>
+                <w:sz w:val="24"/>
+              </w:rPr>
+              <w:t xml:space="preserve"> </w:t>
+            </w:r>
+            <w:r>
+              <w:rPr>
+                <w:rFonts w:cstheme="minorHAnsi"/>
+                <w:color w:val="404040" w:themeColor="text1" w:themeTint="BF"/>
+                <w:sz w:val="24"/>
+              </w:rPr>
+              <w:t>l</w:t>
+            </w:r>
+            <w:r>
+              <w:rPr>
+                <w:rFonts w:cstheme="minorHAnsi"/>
+                <w:color w:val="404040" w:themeColor="text1" w:themeTint="BF"/>
+                <w:sz w:val="24"/>
+              </w:rPr>
+              <w:t>es vues desktop et mobile.</w:t>
             </w:r>
           </w:p>
           <w:p>
@@ -5038,6 +4898,100 @@
                 <w:color w:val="404040" w:themeColor="text1" w:themeTint="BF"/>
                 <w:sz w:val="24"/>
               </w:rPr>
+              <w:t xml:space="preserve"> effectué une revue</w:t>
+            </w:r>
+            <w:r>
+              <w:rPr>
+                <w:rFonts w:cstheme="minorHAnsi"/>
+                <w:color w:val="404040" w:themeColor="text1" w:themeTint="BF"/>
+                <w:sz w:val="24"/>
+              </w:rPr>
+              <w:t xml:space="preserve"> de la première itération avec toute l’équipe de développement et le Product Owner</w:t>
+            </w:r>
+            <w:r>
+              <w:rPr>
+                <w:rFonts w:cstheme="minorHAnsi"/>
+                <w:color w:val="404040" w:themeColor="text1" w:themeTint="BF"/>
+                <w:sz w:val="24"/>
+              </w:rPr>
+              <w:t>.</w:t>
+            </w:r>
+          </w:p>
+          <w:p>
+            <w:pPr>
+              <w:pStyle w:val="Paragraphedeliste"/>
+              <w:widowControl w:val="0"/>
+              <w:numPr>
+                <w:ilvl w:val="0"/>
+                <w:numId w:val="11"/>
+              </w:numPr>
+              <w:rPr>
+                <w:rFonts w:cstheme="minorHAnsi"/>
+                <w:color w:val="404040" w:themeColor="text1" w:themeTint="BF"/>
+                <w:sz w:val="24"/>
+              </w:rPr>
+            </w:pPr>
+            <w:r>
+              <w:rPr>
+                <w:rFonts w:cstheme="minorHAnsi"/>
+                <w:color w:val="404040" w:themeColor="text1" w:themeTint="BF"/>
+                <w:sz w:val="24"/>
+              </w:rPr>
+              <w:t>Avec l’équipe nous avons d</w:t>
+            </w:r>
+            <w:r>
+              <w:rPr>
+                <w:rFonts w:cstheme="minorHAnsi"/>
+                <w:color w:val="404040" w:themeColor="text1" w:themeTint="BF"/>
+                <w:sz w:val="24"/>
+              </w:rPr>
+              <w:t>éfini des modifications à apporter</w:t>
+            </w:r>
+            <w:r>
+              <w:rPr>
+                <w:rFonts w:cstheme="minorHAnsi"/>
+                <w:color w:val="404040" w:themeColor="text1" w:themeTint="BF"/>
+                <w:sz w:val="24"/>
+              </w:rPr>
+              <w:t xml:space="preserve"> à la maquette</w:t>
+            </w:r>
+            <w:r>
+              <w:rPr>
+                <w:rFonts w:cstheme="minorHAnsi"/>
+                <w:color w:val="404040" w:themeColor="text1" w:themeTint="BF"/>
+                <w:sz w:val="24"/>
+              </w:rPr>
+              <w:t>.</w:t>
+            </w:r>
+          </w:p>
+          <w:p>
+            <w:pPr>
+              <w:pStyle w:val="Paragraphedeliste"/>
+              <w:widowControl w:val="0"/>
+              <w:numPr>
+                <w:ilvl w:val="0"/>
+                <w:numId w:val="11"/>
+              </w:numPr>
+              <w:rPr>
+                <w:rFonts w:cstheme="minorHAnsi"/>
+                <w:color w:val="404040" w:themeColor="text1" w:themeTint="BF"/>
+                <w:sz w:val="24"/>
+              </w:rPr>
+            </w:pPr>
+            <w:r>
+              <w:rPr>
+                <w:rFonts w:cstheme="minorHAnsi"/>
+                <w:color w:val="404040" w:themeColor="text1" w:themeTint="BF"/>
+                <w:sz w:val="24"/>
+              </w:rPr>
+              <w:t>Nous avons</w:t>
+            </w:r>
+            <w:r>
+              <w:rPr>
+                <w:rFonts w:cstheme="minorHAnsi"/>
+                <w:color w:val="404040" w:themeColor="text1" w:themeTint="BF"/>
+                <w:sz w:val="24"/>
+              </w:rPr>
               <w:t xml:space="preserve"> fait </w:t>
             </w:r>
             <w:r>
@@ -5070,31 +5024,7 @@
                 <w:color w:val="404040" w:themeColor="text1" w:themeTint="BF"/>
                 <w:sz w:val="24"/>
               </w:rPr>
-              <w:t xml:space="preserve"> </w:t>
-            </w:r>
-            <w:r>
-              <w:rPr>
-                <w:rFonts w:cstheme="minorHAnsi"/>
-                <w:color w:val="404040" w:themeColor="text1" w:themeTint="BF"/>
-                <w:sz w:val="24"/>
-              </w:rPr>
-              <w:t>(</w:t>
-            </w:r>
-            <w:r>
-              <w:rPr>
-                <w:rFonts w:cstheme="minorHAnsi"/>
-                <w:color w:val="404040" w:themeColor="text1" w:themeTint="BF"/>
-                <w:sz w:val="24"/>
-              </w:rPr>
-              <w:t>retour à l’étape 3</w:t>
-            </w:r>
-            <w:r>
-              <w:rPr>
-                <w:rFonts w:cstheme="minorHAnsi"/>
-                <w:color w:val="404040" w:themeColor="text1" w:themeTint="BF"/>
-                <w:sz w:val="24"/>
-              </w:rPr>
-              <w:t>)</w:t>
+              <w:t>.</w:t>
             </w:r>
           </w:p>
           <w:p>
@@ -5353,6 +5283,16 @@
           </w:p>
           <w:p>
             <w:pPr>
+              <w:widowControl w:val="0"/>
+              <w:rPr>
+                <w:rFonts w:cstheme="minorHAnsi"/>
+                <w:color w:val="404040" w:themeColor="text1" w:themeTint="BF"/>
+                <w:sz w:val="24"/>
+              </w:rPr>
+            </w:pPr>
+          </w:p>
+          <w:p>
+            <w:pPr>
               <w:pStyle w:val="Paragraphedeliste"/>
               <w:widowControl w:val="0"/>
               <w:numPr>
@@ -5429,6 +5369,29 @@
                 <w:sz w:val="24"/>
               </w:rPr>
               <w:t>.</w:t>
+            </w:r>
+          </w:p>
+          <w:p>
+            <w:pPr>
+              <w:pStyle w:val="Paragraphedeliste"/>
+              <w:widowControl w:val="0"/>
+              <w:numPr>
+                <w:ilvl w:val="0"/>
+                <w:numId w:val="11"/>
+              </w:numPr>
+              <w:rPr>
+                <w:rFonts w:cstheme="minorHAnsi"/>
+                <w:color w:val="404040" w:themeColor="text1" w:themeTint="BF"/>
+                <w:sz w:val="24"/>
+              </w:rPr>
+            </w:pPr>
+            <w:r>
+              <w:rPr>
+                <w:rFonts w:cstheme="minorHAnsi"/>
+                <w:color w:val="404040" w:themeColor="text1" w:themeTint="BF"/>
+                <w:sz w:val="24"/>
+              </w:rPr>
+              <w:t>L’outil de versioning Git et Github.</w:t>
             </w:r>
           </w:p>
         </w:tc>
@@ -5904,6 +5867,7 @@
                 <w:rFonts w:cstheme="minorHAnsi"/>
                 <w:color w:val="404040" w:themeColor="text1" w:themeTint="BF"/>
               </w:rPr>
+              <w:lastRenderedPageBreak/>
               <w:t>Chantier, atelier, service</w:t>
             </w:r>
             <w:r>
@@ -5957,6 +5921,7 @@
                   <w:docPart w:val="48ED00B94D4C437D92AEDCC4681515F9"/>
                 </w:placeholder>
               </w:sdtPr>
+              <w:sdtEndPr/>
               <w:sdtContent>
                 <w:r>
                   <w:rPr>
@@ -6007,7 +5972,6 @@
               </w:rPr>
               <w:t xml:space="preserve">Période </w:t>
             </w:r>
-            <w:proofErr w:type="gramStart"/>
             <w:r>
               <w:rPr>
                 <w:rFonts w:cstheme="minorHAnsi"/>
@@ -6021,7 +5985,7 @@
                 <w:b/>
                 <w:color w:val="404040" w:themeColor="text1" w:themeTint="BF"/>
               </w:rPr>
-              <w:t xml:space="preserve">  </w:t>
+              <w:t xml:space="preserve"> </w:t>
             </w:r>
             <w:r>
               <w:rPr>
@@ -6031,7 +5995,6 @@
               </w:rPr>
               <w:tab/>
             </w:r>
-            <w:proofErr w:type="gramEnd"/>
             <w:r>
               <w:rPr>
                 <w:rFonts w:ascii="Wingdings 3" w:hAnsi="Wingdings 3" w:cstheme="minorHAnsi"/>
@@ -6121,6 +6084,7 @@
                   <w:calendar w:val="gregorian"/>
                 </w:date>
               </w:sdtPr>
+              <w:sdtEndPr/>
               <w:sdtContent>
                 <w:r>
                   <w:rPr>
@@ -6183,6 +6147,7 @@
                   <w:calendar w:val="gregorian"/>
                 </w:date>
               </w:sdtPr>
+              <w:sdtEndPr/>
               <w:sdtContent>
                 <w:r>
                   <w:rPr>
@@ -6463,6 +6428,7 @@
               <w:listItem w:displayText="5" w:value="5"/>
             </w:comboBox>
           </w:sdtPr>
+          <w:sdtEndPr/>
           <w:sdtContent>
             <w:tc>
               <w:tcPr>
@@ -6510,6 +6476,7 @@
               <w:docPart w:val="E7E95BB445C94B70A90C862E03D51C1B"/>
             </w:placeholder>
           </w:sdtPr>
+          <w:sdtEndPr/>
           <w:sdtContent>
             <w:tc>
               <w:tcPr>
@@ -6533,23 +6500,7 @@
                     <w:b/>
                     <w:bCs/>
                   </w:rPr>
-                  <w:t xml:space="preserve">Développer la partie </w:t>
-                </w:r>
-                <w:proofErr w:type="spellStart"/>
-                <w:r>
-                  <w:rPr>
-                    <w:b/>
-                    <w:bCs/>
-                  </w:rPr>
-                  <w:t>front-end</w:t>
-                </w:r>
-                <w:proofErr w:type="spellEnd"/>
-                <w:r>
-                  <w:rPr>
-                    <w:b/>
-                    <w:bCs/>
-                  </w:rPr>
-                  <w:t xml:space="preserve"> d’une application web ou web mobile en intégrant les recommandations de sécurité</w:t>
+                  <w:t>Développer la partie front-end d’une application web ou web mobile en intégrant les recommandations de sécurité</w:t>
                 </w:r>
               </w:p>
             </w:tc>
@@ -6670,6 +6621,7 @@
               <w:docPart w:val="DE2CB66794414BB499DCD0D5C1283B32"/>
             </w:placeholder>
           </w:sdtPr>
+          <w:sdtEndPr/>
           <w:sdtContent>
             <w:tc>
               <w:tcPr>
@@ -6809,7 +6761,13 @@
               <w:rPr>
                 <w:sz w:val="24"/>
               </w:rPr>
-              <w:t>Réaliser une interface graphique statique et adaptable (responsive) de visualisation de photographies.</w:t>
+              <w:t>Pour r</w:t>
+            </w:r>
+            <w:r>
+              <w:rPr>
+                <w:sz w:val="24"/>
+              </w:rPr>
+              <w:t>éaliser une interface graphique statique et adaptable</w:t>
             </w:r>
             <w:r>
               <w:rPr>
@@ -6817,29 +6775,18 @@
               </w:rPr>
               <w:t xml:space="preserve"> </w:t>
             </w:r>
-          </w:p>
-          <w:p>
-            <w:pPr>
-              <w:keepNext/>
-              <w:jc w:val="both"/>
-              <w:rPr>
-                <w:sz w:val="24"/>
-              </w:rPr>
-            </w:pPr>
-            <w:r>
-              <w:rPr>
-                <w:sz w:val="24"/>
-              </w:rPr>
-              <w:t xml:space="preserve">TP : </w:t>
-            </w:r>
-            <w:proofErr w:type="spellStart"/>
-            <w:r>
-              <w:rPr>
-                <w:sz w:val="24"/>
-              </w:rPr>
-              <w:t>MyPictureBox</w:t>
-            </w:r>
-            <w:proofErr w:type="spellEnd"/>
+            <w:r>
+              <w:rPr>
+                <w:sz w:val="24"/>
+              </w:rPr>
+              <w:t>de visualisation de photographies</w:t>
+            </w:r>
+            <w:r>
+              <w:rPr>
+                <w:sz w:val="24"/>
+              </w:rPr>
+              <w:t xml:space="preserve"> je suis passé par les étapes suivantes : </w:t>
+            </w:r>
           </w:p>
           <w:p>
             <w:pPr>
@@ -6867,13 +6814,31 @@
               <w:rPr>
                 <w:sz w:val="24"/>
               </w:rPr>
-              <w:t>J’ai défini</w:t>
-            </w:r>
-            <w:r>
-              <w:rPr>
-                <w:sz w:val="24"/>
-              </w:rPr>
-              <w:t xml:space="preserve"> des besoins technique et fonctionnels</w:t>
+              <w:t xml:space="preserve">J’ai </w:t>
+            </w:r>
+            <w:r>
+              <w:rPr>
+                <w:sz w:val="24"/>
+              </w:rPr>
+              <w:t>pris connaissance</w:t>
+            </w:r>
+            <w:r>
+              <w:rPr>
+                <w:sz w:val="24"/>
+              </w:rPr>
+              <w:t xml:space="preserve"> </w:t>
+            </w:r>
+            <w:r>
+              <w:rPr>
+                <w:sz w:val="24"/>
+              </w:rPr>
+              <w:t>d</w:t>
+            </w:r>
+            <w:r>
+              <w:rPr>
+                <w:sz w:val="24"/>
+              </w:rPr>
+              <w:t>es besoins technique et fonctionnels</w:t>
             </w:r>
             <w:r>
               <w:rPr>
@@ -6970,7 +6935,7 @@
                 <w:sz w:val="24"/>
                 <w:szCs w:val="24"/>
               </w:rPr>
-              <w:t xml:space="preserve"> de la documentation et</w:t>
+              <w:t xml:space="preserve"> de la documentation </w:t>
             </w:r>
             <w:r>
               <w:rPr>
@@ -6979,6 +6944,24 @@
                 <w:sz w:val="24"/>
                 <w:szCs w:val="24"/>
               </w:rPr>
+              <w:t xml:space="preserve">de Bootstrap </w:t>
+            </w:r>
+            <w:r>
+              <w:rPr>
+                <w:rFonts w:cstheme="minorHAnsi"/>
+                <w:color w:val="0D0D0D" w:themeColor="text1" w:themeTint="F2"/>
+                <w:sz w:val="24"/>
+                <w:szCs w:val="24"/>
+              </w:rPr>
+              <w:t>et</w:t>
+            </w:r>
+            <w:r>
+              <w:rPr>
+                <w:rFonts w:cstheme="minorHAnsi"/>
+                <w:color w:val="0D0D0D" w:themeColor="text1" w:themeTint="F2"/>
+                <w:sz w:val="24"/>
+                <w:szCs w:val="24"/>
+              </w:rPr>
               <w:t xml:space="preserve"> j’ai mis</w:t>
             </w:r>
             <w:r>
@@ -6988,7 +6971,25 @@
                 <w:sz w:val="24"/>
                 <w:szCs w:val="24"/>
               </w:rPr>
-              <w:t xml:space="preserve"> en place Bootstrap dans le projet</w:t>
+              <w:t xml:space="preserve"> en place </w:t>
+            </w:r>
+            <w:r>
+              <w:rPr>
+                <w:rFonts w:cstheme="minorHAnsi"/>
+                <w:color w:val="0D0D0D" w:themeColor="text1" w:themeTint="F2"/>
+                <w:sz w:val="24"/>
+                <w:szCs w:val="24"/>
+              </w:rPr>
+              <w:t>le Framework</w:t>
+            </w:r>
+            <w:r>
+              <w:rPr>
+                <w:rFonts w:cstheme="minorHAnsi"/>
+                <w:color w:val="0D0D0D" w:themeColor="text1" w:themeTint="F2"/>
+                <w:sz w:val="24"/>
+                <w:szCs w:val="24"/>
+              </w:rPr>
+              <w:t xml:space="preserve"> dans le projet</w:t>
             </w:r>
             <w:r>
               <w:rPr>
@@ -7025,7 +7026,6 @@
               </w:rPr>
               <w:t xml:space="preserve">J’ai </w:t>
             </w:r>
-            <w:proofErr w:type="gramStart"/>
             <w:r>
               <w:rPr>
                 <w:rFonts w:cstheme="minorHAnsi"/>
@@ -7033,9 +7033,8 @@
                 <w:sz w:val="24"/>
                 <w:szCs w:val="24"/>
               </w:rPr>
-              <w:t>implémenter</w:t>
-            </w:r>
-            <w:proofErr w:type="gramEnd"/>
+              <w:t>implémenté</w:t>
+            </w:r>
             <w:r>
               <w:rPr>
                 <w:rFonts w:cstheme="minorHAnsi"/>
@@ -7581,29 +7580,75 @@
           <w:p>
             <w:pPr>
               <w:keepNext/>
+              <w:jc w:val="both"/>
+              <w:rPr>
+                <w:sz w:val="24"/>
+              </w:rPr>
+            </w:pPr>
+            <w:r>
               <w:rPr>
                 <w:rFonts w:cstheme="minorHAnsi"/>
                 <w:color w:val="404040" w:themeColor="text1" w:themeTint="BF"/>
                 <w:sz w:val="24"/>
                 <w:szCs w:val="24"/>
               </w:rPr>
-            </w:pPr>
-            <w:r>
+              <w:lastRenderedPageBreak/>
+              <w:t xml:space="preserve">J’ai effectué cette tâche en autonomie </w:t>
+            </w:r>
+            <w:r>
+              <w:rPr>
+                <w:rFonts w:cstheme="minorHAnsi"/>
+                <w:color w:val="404040" w:themeColor="text1" w:themeTint="BF"/>
+                <w:sz w:val="24"/>
+              </w:rPr>
+              <w:t>lors d’une session de travaux pratique de la formation Développeur web et web mobile</w:t>
+            </w:r>
+            <w:r>
+              <w:rPr>
+                <w:rFonts w:cstheme="minorHAnsi"/>
+                <w:color w:val="404040" w:themeColor="text1" w:themeTint="BF"/>
+                <w:sz w:val="24"/>
+              </w:rPr>
+              <w:t xml:space="preserve"> (</w:t>
+            </w:r>
+            <w:proofErr w:type="spellStart"/>
+            <w:r>
+              <w:rPr>
+                <w:sz w:val="24"/>
+              </w:rPr>
+              <w:t>tp</w:t>
+            </w:r>
+            <w:proofErr w:type="spellEnd"/>
+            <w:r>
+              <w:rPr>
+                <w:sz w:val="24"/>
+              </w:rPr>
+              <w:t> : MyPictureBox</w:t>
+            </w:r>
+            <w:r>
+              <w:rPr>
+                <w:sz w:val="24"/>
+              </w:rPr>
+              <w:t>).</w:t>
+            </w:r>
+          </w:p>
+          <w:p>
+            <w:pPr>
+              <w:keepNext/>
               <w:rPr>
                 <w:rFonts w:cstheme="minorHAnsi"/>
                 <w:color w:val="404040" w:themeColor="text1" w:themeTint="BF"/>
                 <w:sz w:val="24"/>
                 <w:szCs w:val="24"/>
               </w:rPr>
-              <w:t xml:space="preserve">J’ai effectué cette tâche en autonomie </w:t>
-            </w:r>
-            <w:r>
-              <w:rPr>
-                <w:rFonts w:cstheme="minorHAnsi"/>
-                <w:color w:val="404040" w:themeColor="text1" w:themeTint="BF"/>
-                <w:sz w:val="24"/>
-              </w:rPr>
-              <w:t>lors d’une session de travaux pratique de la formation Développeur web et web mobile.</w:t>
+            </w:pPr>
+            <w:r>
+              <w:rPr>
+                <w:rFonts w:cstheme="minorHAnsi"/>
+                <w:color w:val="404040" w:themeColor="text1" w:themeTint="BF"/>
+                <w:sz w:val="24"/>
+              </w:rPr>
+              <w:t>.</w:t>
             </w:r>
           </w:p>
         </w:tc>
@@ -7968,6 +8013,7 @@
                   <w:docPart w:val="E5A31B1C62834582B47289028F226173"/>
                 </w:placeholder>
               </w:sdtPr>
+              <w:sdtEndPr/>
               <w:sdtContent>
                 <w:sdt>
                   <w:sdtPr>
@@ -7982,13 +8028,39 @@
                       <w:docPart w:val="98951D4D8F97407AB9C4AC81D4512F65"/>
                     </w:placeholder>
                   </w:sdtPr>
+                  <w:sdtEndPr/>
                   <w:sdtContent>
                     <w:r>
                       <w:rPr>
                         <w:rFonts w:cstheme="minorHAnsi"/>
                         <w:color w:val="000000" w:themeColor="text1"/>
                       </w:rPr>
-                      <w:t>Mise en situation (formation DWWM)</w:t>
+                      <w:t>Mise en situation (</w:t>
+                    </w:r>
+                    <w:r>
+                      <w:rPr>
+                        <w:sz w:val="24"/>
+                      </w:rPr>
+                      <w:t>tp</w:t>
+                    </w:r>
+                    <w:r>
+                      <w:rPr>
+                        <w:sz w:val="24"/>
+                      </w:rPr>
+                      <w:t> : MyPictureBox</w:t>
+                    </w:r>
+                    <w:r>
+                      <w:rPr>
+                        <w:sz w:val="24"/>
+                      </w:rPr>
+                      <w:t xml:space="preserve"> - </w:t>
+                    </w:r>
+                    <w:r>
+                      <w:rPr>
+                        <w:rFonts w:cstheme="minorHAnsi"/>
+                        <w:color w:val="000000" w:themeColor="text1"/>
+                      </w:rPr>
+                      <w:t>formation DWWM)</w:t>
                     </w:r>
                   </w:sdtContent>
                 </w:sdt>
@@ -8124,6 +8196,7 @@
                   <w:calendar w:val="gregorian"/>
                 </w:date>
               </w:sdtPr>
+              <w:sdtEndPr/>
               <w:sdtContent>
                 <w:r>
                   <w:rPr>
@@ -8178,6 +8251,7 @@
                   <w:calendar w:val="gregorian"/>
                 </w:date>
               </w:sdtPr>
+              <w:sdtEndPr/>
               <w:sdtContent>
                 <w:r>
                   <w:rPr>
@@ -8469,6 +8543,7 @@
               <w:listItem w:displayText="5" w:value="5"/>
             </w:comboBox>
           </w:sdtPr>
+          <w:sdtEndPr/>
           <w:sdtContent>
             <w:tc>
               <w:tcPr>
@@ -8513,6 +8588,7 @@
             <w:tag w:val="Intitulé de l'activité"/>
             <w:id w:val="-861044511"/>
           </w:sdtPr>
+          <w:sdtEndPr/>
           <w:sdtContent>
             <w:tc>
               <w:tcPr>
@@ -8536,23 +8612,7 @@
                     <w:b/>
                     <w:bCs/>
                   </w:rPr>
-                  <w:t xml:space="preserve">Développer la partie </w:t>
-                </w:r>
-                <w:proofErr w:type="spellStart"/>
-                <w:r>
-                  <w:rPr>
-                    <w:b/>
-                    <w:bCs/>
-                  </w:rPr>
-                  <w:t>front-end</w:t>
-                </w:r>
-                <w:proofErr w:type="spellEnd"/>
-                <w:r>
-                  <w:rPr>
-                    <w:b/>
-                    <w:bCs/>
-                  </w:rPr>
-                  <w:t xml:space="preserve"> d’une application web ou web mobile en intégrant les recommandations de sécurité</w:t>
+                  <w:t>Développer la partie front-end d’une application web ou web mobile en intégrant les recommandations de sécurité</w:t>
                 </w:r>
               </w:p>
             </w:tc>
@@ -8670,6 +8730,7 @@
             </w:rPr>
             <w:id w:val="-1574965289"/>
           </w:sdtPr>
+          <w:sdtEndPr/>
           <w:sdtContent>
             <w:tc>
               <w:tcPr>
@@ -9076,8 +9137,6 @@
               </w:rPr>
               <w:t xml:space="preserve">J’ai </w:t>
             </w:r>
-            <w:proofErr w:type="spellStart"/>
-            <w:proofErr w:type="gramStart"/>
             <w:r>
               <w:rPr>
                 <w:rFonts w:cstheme="minorHAnsi"/>
@@ -9085,10 +9144,8 @@
                 <w:sz w:val="24"/>
                 <w:szCs w:val="24"/>
               </w:rPr>
-              <w:t>fais</w:t>
-            </w:r>
-            <w:proofErr w:type="spellEnd"/>
-            <w:proofErr w:type="gramEnd"/>
+              <w:t>fait</w:t>
+            </w:r>
             <w:r>
               <w:rPr>
                 <w:rFonts w:cstheme="minorHAnsi"/>
@@ -9566,7 +9623,6 @@
                 <w:szCs w:val="24"/>
               </w:rPr>
             </w:pPr>
-            <w:proofErr w:type="spellStart"/>
             <w:proofErr w:type="gramStart"/>
             <w:r>
               <w:rPr>
@@ -9578,7 +9634,6 @@
               </w:rPr>
               <w:t>uWamp</w:t>
             </w:r>
-            <w:proofErr w:type="spellEnd"/>
             <w:proofErr w:type="gramEnd"/>
             <w:r>
               <w:rPr>
@@ -9766,20 +9821,8 @@
                 <w:sz w:val="24"/>
                 <w:szCs w:val="24"/>
               </w:rPr>
-              <w:t xml:space="preserve">Git et </w:t>
-            </w:r>
-            <w:proofErr w:type="spellStart"/>
-            <w:r>
-              <w:rPr>
-                <w:rFonts w:cstheme="minorHAnsi"/>
-                <w:bCs/>
-                <w:color w:val="404040" w:themeColor="text1" w:themeTint="BF"/>
-                <w:sz w:val="24"/>
-                <w:szCs w:val="24"/>
-              </w:rPr>
-              <w:t>Github</w:t>
-            </w:r>
-            <w:proofErr w:type="spellEnd"/>
+              <w:t>Git et Github</w:t>
+            </w:r>
           </w:p>
         </w:tc>
       </w:tr>
@@ -10216,8 +10259,18 @@
                     <w:i/>
                     <w:color w:val="000000" w:themeColor="text1"/>
                   </w:rPr>
-                  <w:t>Eléonore Hottou</w:t>
+                  <w:t xml:space="preserve">Eléonore </w:t>
                 </w:r>
+                <w:proofErr w:type="spellStart"/>
+                <w:r>
+                  <w:rPr>
+                    <w:rFonts w:cstheme="minorHAnsi"/>
+                    <w:i/>
+                    <w:color w:val="000000" w:themeColor="text1"/>
+                  </w:rPr>
+                  <w:t>Hottou</w:t>
+                </w:r>
+                <w:proofErr w:type="spellEnd"/>
                 <w:r>
                   <w:rPr>
                     <w:rFonts w:cstheme="minorHAnsi"/>
@@ -10317,6 +10370,7 @@
                 <w:tag w:val="AT1 - Chantier"/>
                 <w:id w:val="268908052"/>
               </w:sdtPr>
+              <w:sdtEndPr/>
               <w:sdtContent>
                 <w:proofErr w:type="spellStart"/>
                 <w:r>
@@ -10456,6 +10510,7 @@
                   <w:calendar w:val="gregorian"/>
                 </w:date>
               </w:sdtPr>
+              <w:sdtEndPr/>
               <w:sdtContent>
                 <w:r>
                   <w:rPr>
@@ -10507,6 +10562,7 @@
                   <w:calendar w:val="gregorian"/>
                 </w:date>
               </w:sdtPr>
+              <w:sdtEndPr/>
               <w:sdtContent>
                 <w:r>
                   <w:rPr>
@@ -10788,6 +10844,7 @@
               <w:listItem w:displayText="5" w:value="5"/>
             </w:comboBox>
           </w:sdtPr>
+          <w:sdtEndPr/>
           <w:sdtContent>
             <w:tc>
               <w:tcPr>
@@ -10832,6 +10889,7 @@
             <w:tag w:val="Intitulé de l'activité"/>
             <w:id w:val="-121848200"/>
           </w:sdtPr>
+          <w:sdtEndPr/>
           <w:sdtContent>
             <w:tc>
               <w:tcPr>
@@ -10857,7 +10915,6 @@
                   </w:rPr>
                   <w:t xml:space="preserve">Développer la partie </w:t>
                 </w:r>
-                <w:proofErr w:type="spellStart"/>
                 <w:r>
                   <w:rPr>
                     <w:b/>
@@ -10870,15 +10927,7 @@
                     <w:b/>
                     <w:bCs/>
                   </w:rPr>
-                  <w:t>-end</w:t>
-                </w:r>
-                <w:proofErr w:type="spellEnd"/>
-                <w:r>
-                  <w:rPr>
-                    <w:b/>
-                    <w:bCs/>
-                  </w:rPr>
-                  <w:t xml:space="preserve"> d’une application web ou web mobile en intégrant les recommandations de sécurité</w:t>
+                  <w:t>-end d’une application web ou web mobile en intégrant les recommandations de sécurité</w:t>
                 </w:r>
               </w:p>
             </w:tc>
@@ -10996,6 +11045,7 @@
             </w:rPr>
             <w:id w:val="1879272525"/>
           </w:sdtPr>
+          <w:sdtEndPr/>
           <w:sdtContent>
             <w:tc>
               <w:tcPr>
@@ -11124,6 +11174,7 @@
           <w:p>
             <w:pPr>
               <w:keepNext/>
+              <w:spacing w:line="276" w:lineRule="auto"/>
               <w:rPr>
                 <w:rFonts w:cstheme="minorHAnsi"/>
                 <w:color w:val="0D0D0D" w:themeColor="text1" w:themeTint="F2"/>
@@ -11144,6 +11195,7 @@
           <w:p>
             <w:pPr>
               <w:keepNext/>
+              <w:spacing w:line="276" w:lineRule="auto"/>
               <w:rPr>
                 <w:rFonts w:cstheme="minorHAnsi"/>
                 <w:color w:val="0D0D0D" w:themeColor="text1" w:themeTint="F2"/>
@@ -11160,6 +11212,7 @@
                 <w:ilvl w:val="0"/>
                 <w:numId w:val="23"/>
               </w:numPr>
+              <w:spacing w:line="276" w:lineRule="auto"/>
               <w:rPr>
                 <w:rFonts w:cstheme="minorHAnsi"/>
                 <w:color w:val="0D0D0D" w:themeColor="text1" w:themeTint="F2"/>
@@ -11247,6 +11300,7 @@
                 <w:ilvl w:val="0"/>
                 <w:numId w:val="23"/>
               </w:numPr>
+              <w:spacing w:line="276" w:lineRule="auto"/>
               <w:rPr>
                 <w:rFonts w:cstheme="minorHAnsi"/>
                 <w:color w:val="0D0D0D" w:themeColor="text1" w:themeTint="F2"/>
@@ -11298,6 +11352,7 @@
                 <w:ilvl w:val="0"/>
                 <w:numId w:val="23"/>
               </w:numPr>
+              <w:spacing w:line="276" w:lineRule="auto"/>
               <w:rPr>
                 <w:rFonts w:cstheme="minorHAnsi"/>
                 <w:color w:val="0D0D0D" w:themeColor="text1" w:themeTint="F2"/>
@@ -11314,8 +11369,6 @@
               </w:rPr>
               <w:t xml:space="preserve">J’ai </w:t>
             </w:r>
-            <w:proofErr w:type="spellStart"/>
-            <w:proofErr w:type="gramStart"/>
             <w:r>
               <w:rPr>
                 <w:rFonts w:cstheme="minorHAnsi"/>
@@ -11323,10 +11376,8 @@
                 <w:sz w:val="24"/>
                 <w:szCs w:val="24"/>
               </w:rPr>
-              <w:t>crée</w:t>
-            </w:r>
-            <w:proofErr w:type="spellEnd"/>
-            <w:proofErr w:type="gramEnd"/>
+              <w:t>créé</w:t>
+            </w:r>
             <w:r>
               <w:rPr>
                 <w:rFonts w:cstheme="minorHAnsi"/>
@@ -11352,7 +11403,51 @@
                 <w:sz w:val="24"/>
                 <w:szCs w:val="24"/>
               </w:rPr>
+              <w:t xml:space="preserve"> via SGBD</w:t>
+            </w:r>
+            <w:r>
+              <w:rPr>
+                <w:rFonts w:cstheme="minorHAnsi"/>
+                <w:color w:val="0D0D0D" w:themeColor="text1" w:themeTint="F2"/>
+                <w:sz w:val="24"/>
+                <w:szCs w:val="24"/>
+              </w:rPr>
               <w:t>.</w:t>
+            </w:r>
+          </w:p>
+          <w:p>
+            <w:pPr>
+              <w:pStyle w:val="Paragraphedeliste"/>
+              <w:widowControl w:val="0"/>
+              <w:numPr>
+                <w:ilvl w:val="0"/>
+                <w:numId w:val="23"/>
+              </w:numPr>
+              <w:spacing w:line="276" w:lineRule="auto"/>
+              <w:rPr>
+                <w:rFonts w:cstheme="minorHAnsi"/>
+                <w:color w:val="0D0D0D" w:themeColor="text1" w:themeTint="F2"/>
+                <w:sz w:val="24"/>
+                <w:szCs w:val="24"/>
+              </w:rPr>
+            </w:pPr>
+            <w:r>
+              <w:rPr>
+                <w:rFonts w:cstheme="minorHAnsi"/>
+                <w:color w:val="0D0D0D" w:themeColor="text1" w:themeTint="F2"/>
+                <w:sz w:val="24"/>
+                <w:szCs w:val="24"/>
+              </w:rPr>
+              <w:t>J’ai implémenté le</w:t>
+            </w:r>
+            <w:r>
+              <w:rPr>
+                <w:rFonts w:cstheme="minorHAnsi"/>
+                <w:color w:val="0D0D0D" w:themeColor="text1" w:themeTint="F2"/>
+                <w:sz w:val="24"/>
+                <w:szCs w:val="24"/>
+              </w:rPr>
+              <w:t xml:space="preserve"> script d’alimentation de la base de données.</w:t>
             </w:r>
           </w:p>
         </w:tc>
@@ -11372,12 +11467,7 @@
           </w:tcPr>
           <w:p>
             <w:pPr>
-              <w:pStyle w:val="Paragraphedeliste"/>
               <w:widowControl w:val="0"/>
-              <w:numPr>
-                <w:ilvl w:val="0"/>
-                <w:numId w:val="22"/>
-              </w:numPr>
               <w:rPr>
                 <w:rFonts w:cstheme="minorHAnsi"/>
                 <w:color w:val="0D0D0D" w:themeColor="text1" w:themeTint="F2"/>
@@ -11385,67 +11475,6 @@
                 <w:szCs w:val="24"/>
               </w:rPr>
             </w:pPr>
-            <w:r>
-              <w:rPr>
-                <w:rFonts w:cstheme="minorHAnsi"/>
-                <w:color w:val="0D0D0D" w:themeColor="text1" w:themeTint="F2"/>
-                <w:sz w:val="24"/>
-                <w:szCs w:val="24"/>
-              </w:rPr>
-              <w:t>J’ai implémenté le</w:t>
-            </w:r>
-            <w:r>
-              <w:rPr>
-                <w:rFonts w:cstheme="minorHAnsi"/>
-                <w:color w:val="0D0D0D" w:themeColor="text1" w:themeTint="F2"/>
-                <w:sz w:val="24"/>
-                <w:szCs w:val="24"/>
-              </w:rPr>
-              <w:t xml:space="preserve"> script d’alimentation de la base de données</w:t>
-            </w:r>
-            <w:r>
-              <w:rPr>
-                <w:rFonts w:cstheme="minorHAnsi"/>
-                <w:color w:val="0D0D0D" w:themeColor="text1" w:themeTint="F2"/>
-                <w:sz w:val="24"/>
-                <w:szCs w:val="24"/>
-              </w:rPr>
-              <w:t>.</w:t>
-            </w:r>
-          </w:p>
-          <w:p>
-            <w:pPr>
-              <w:pStyle w:val="Paragraphedeliste"/>
-              <w:widowControl w:val="0"/>
-              <w:numPr>
-                <w:ilvl w:val="0"/>
-                <w:numId w:val="22"/>
-              </w:numPr>
-              <w:rPr>
-                <w:rFonts w:cstheme="minorHAnsi"/>
-                <w:color w:val="0D0D0D" w:themeColor="text1" w:themeTint="F2"/>
-                <w:sz w:val="24"/>
-                <w:szCs w:val="24"/>
-              </w:rPr>
-            </w:pPr>
-            <w:r>
-              <w:rPr>
-                <w:rFonts w:cstheme="minorHAnsi"/>
-                <w:color w:val="0D0D0D" w:themeColor="text1" w:themeTint="F2"/>
-                <w:sz w:val="24"/>
-                <w:szCs w:val="24"/>
-              </w:rPr>
-              <w:t>J’ai implémenté le script</w:t>
-            </w:r>
-            <w:r>
-              <w:rPr>
-                <w:rFonts w:cstheme="minorHAnsi"/>
-                <w:color w:val="0D0D0D" w:themeColor="text1" w:themeTint="F2"/>
-                <w:sz w:val="24"/>
-                <w:szCs w:val="24"/>
-              </w:rPr>
-              <w:t xml:space="preserve"> script de backup de la base de données.</w:t>
-            </w:r>
           </w:p>
         </w:tc>
       </w:tr>
@@ -11647,6 +11676,14 @@
               </w:rPr>
               <w:t>)</w:t>
             </w:r>
+            <w:r>
+              <w:rPr>
+                <w:color w:val="0D0D0D" w:themeColor="text1" w:themeTint="F2"/>
+                <w:sz w:val="24"/>
+                <w:szCs w:val="24"/>
+              </w:rPr>
+              <w:t>.</w:t>
+            </w:r>
           </w:p>
           <w:p>
             <w:pPr>
@@ -11671,6 +11708,15 @@
               </w:rPr>
               <w:t>Excel (dictionnaire de données)</w:t>
             </w:r>
+            <w:r>
+              <w:rPr>
+                <w:rFonts w:cstheme="minorHAnsi"/>
+                <w:color w:val="0D0D0D" w:themeColor="text1" w:themeTint="F2"/>
+                <w:sz w:val="24"/>
+                <w:szCs w:val="24"/>
+              </w:rPr>
+              <w:t>.</w:t>
+            </w:r>
           </w:p>
           <w:p>
             <w:pPr>
@@ -11702,6 +11748,14 @@
               </w:rPr>
               <w:t>de modélisation de base de données</w:t>
             </w:r>
+            <w:r>
+              <w:rPr>
+                <w:color w:val="0D0D0D" w:themeColor="text1" w:themeTint="F2"/>
+                <w:sz w:val="24"/>
+                <w:szCs w:val="24"/>
+              </w:rPr>
+              <w:t>.</w:t>
+            </w:r>
           </w:p>
           <w:p>
             <w:pPr>
@@ -11727,6 +11781,15 @@
               </w:rPr>
               <w:t>Documentation officielle du langage SQL</w:t>
             </w:r>
+            <w:r>
+              <w:rPr>
+                <w:rFonts w:cstheme="minorHAnsi"/>
+                <w:color w:val="0D0D0D" w:themeColor="text1" w:themeTint="F2"/>
+                <w:sz w:val="24"/>
+                <w:szCs w:val="24"/>
+              </w:rPr>
+              <w:t>.</w:t>
+            </w:r>
           </w:p>
           <w:p>
             <w:pPr>
@@ -11751,6 +11814,15 @@
                 <w:szCs w:val="24"/>
               </w:rPr>
               <w:t>Visual Studio Code</w:t>
+            </w:r>
+            <w:r>
+              <w:rPr>
+                <w:rFonts w:cstheme="minorHAnsi"/>
+                <w:color w:val="0D0D0D" w:themeColor="text1" w:themeTint="F2"/>
+                <w:sz w:val="24"/>
+                <w:szCs w:val="24"/>
+              </w:rPr>
+              <w:t>.</w:t>
             </w:r>
           </w:p>
           <w:p>
@@ -12121,6 +12193,7 @@
                 <w:rFonts w:cstheme="minorHAnsi"/>
                 <w:color w:val="404040" w:themeColor="text1" w:themeTint="BF"/>
               </w:rPr>
+              <w:lastRenderedPageBreak/>
               <w:t>Nom de l’entreprise, organisme ou association</w:t>
             </w:r>
             <w:r>
@@ -12272,6 +12345,7 @@
                   <w:docPart w:val="47DDF9EF5711427DAED6B8F1CD49CDCE"/>
                 </w:placeholder>
               </w:sdtPr>
+              <w:sdtEndPr/>
               <w:sdtContent>
                 <w:sdt>
                   <w:sdtPr>
@@ -12286,6 +12360,7 @@
                       <w:docPart w:val="DECBEB0C46004DABAF45FCAF9E04336B"/>
                     </w:placeholder>
                   </w:sdtPr>
+                  <w:sdtEndPr/>
                   <w:sdtContent>
                     <w:sdt>
                       <w:sdtPr>
@@ -12300,6 +12375,7 @@
                           <w:docPart w:val="C5D0006DC4F2480BAE66E391C9138C80"/>
                         </w:placeholder>
                       </w:sdtPr>
+                      <w:sdtEndPr/>
                       <w:sdtContent>
                         <w:r>
                           <w:rPr>
@@ -12445,6 +12521,7 @@
                   <w:calendar w:val="gregorian"/>
                 </w:date>
               </w:sdtPr>
+              <w:sdtEndPr/>
               <w:sdtContent>
                 <w:r>
                   <w:rPr>
@@ -12501,6 +12578,7 @@
                   <w:calendar w:val="gregorian"/>
                 </w:date>
               </w:sdtPr>
+              <w:sdtEndPr/>
               <w:sdtContent>
                 <w:r>
                   <w:rPr>
@@ -12757,6 +12835,7 @@
               <w:listItem w:displayText="5" w:value="5"/>
             </w:comboBox>
           </w:sdtPr>
+          <w:sdtEndPr/>
           <w:sdtContent>
             <w:tc>
               <w:tcPr>
@@ -12801,6 +12880,7 @@
             <w:tag w:val="Intitulé de l'activité"/>
             <w:id w:val="705681972"/>
           </w:sdtPr>
+          <w:sdtEndPr/>
           <w:sdtContent>
             <w:tc>
               <w:tcPr>
@@ -12826,7 +12906,6 @@
                   </w:rPr>
                   <w:t xml:space="preserve">Développer la partie </w:t>
                 </w:r>
-                <w:proofErr w:type="spellStart"/>
                 <w:r>
                   <w:rPr>
                     <w:b/>
@@ -12839,15 +12918,7 @@
                     <w:b/>
                     <w:bCs/>
                   </w:rPr>
-                  <w:t>-end</w:t>
-                </w:r>
-                <w:proofErr w:type="spellEnd"/>
-                <w:r>
-                  <w:rPr>
-                    <w:b/>
-                    <w:bCs/>
-                  </w:rPr>
-                  <w:t xml:space="preserve"> d’une application web ou web mobile en intégrant les recommandations de sécurité</w:t>
+                  <w:t>-end d’une application web ou web mobile en intégrant les recommandations de sécurité</w:t>
                 </w:r>
               </w:p>
             </w:tc>
@@ -12943,6 +13014,7 @@
             </w:rPr>
             <w:id w:val="1834639546"/>
           </w:sdtPr>
+          <w:sdtEndPr/>
           <w:sdtContent>
             <w:tc>
               <w:tcPr>
@@ -12966,23 +13038,7 @@
                     <w:sz w:val="20"/>
                     <w:szCs w:val="20"/>
                   </w:rPr>
-                  <w:t xml:space="preserve">Développer la partie </w:t>
-                </w:r>
-                <w:proofErr w:type="spellStart"/>
-                <w:r>
-                  <w:rPr>
-                    <w:sz w:val="20"/>
-                    <w:szCs w:val="20"/>
-                  </w:rPr>
-                  <w:t>back-end</w:t>
-                </w:r>
-                <w:proofErr w:type="spellEnd"/>
-                <w:r>
-                  <w:rPr>
-                    <w:sz w:val="20"/>
-                    <w:szCs w:val="20"/>
-                  </w:rPr>
-                  <w:t xml:space="preserve"> d’une application web ou web mobile</w:t>
+                  <w:t>Développer la partie back-end d’une application web ou web mobile</w:t>
                 </w:r>
                 <w:r>
                   <w:rPr>
@@ -13144,7 +13200,25 @@
                 <w:sz w:val="24"/>
                 <w:szCs w:val="24"/>
               </w:rPr>
-              <w:t xml:space="preserve">Avec l’aide du Product Owner j’ai défini </w:t>
+              <w:t>Avec l’aide du Product Owner</w:t>
+            </w:r>
+            <w:r>
+              <w:rPr>
+                <w:rFonts w:cstheme="minorHAnsi"/>
+                <w:color w:val="404040" w:themeColor="text1" w:themeTint="BF"/>
+                <w:sz w:val="24"/>
+                <w:szCs w:val="24"/>
+              </w:rPr>
+              <w:t>,</w:t>
+            </w:r>
+            <w:r>
+              <w:rPr>
+                <w:rFonts w:cstheme="minorHAnsi"/>
+                <w:color w:val="404040" w:themeColor="text1" w:themeTint="BF"/>
+                <w:sz w:val="24"/>
+                <w:szCs w:val="24"/>
+              </w:rPr>
+              <w:t xml:space="preserve"> j’ai défini </w:t>
             </w:r>
             <w:r>
               <w:rPr>
@@ -13559,6 +13633,16 @@
               </w:rPr>
               <w:t>Un cahier et un stylo</w:t>
             </w:r>
+            <w:r>
+              <w:rPr>
+                <w:rFonts w:cstheme="minorHAnsi"/>
+                <w:bCs/>
+                <w:color w:val="404040" w:themeColor="text1" w:themeTint="BF"/>
+                <w:sz w:val="24"/>
+                <w:szCs w:val="24"/>
+              </w:rPr>
+              <w:t>.</w:t>
+            </w:r>
           </w:p>
           <w:p>
             <w:pPr>
@@ -13616,6 +13700,16 @@
               </w:rPr>
               <w:t xml:space="preserve"> (veille technologique)</w:t>
             </w:r>
+            <w:r>
+              <w:rPr>
+                <w:rFonts w:cstheme="minorHAnsi"/>
+                <w:bCs/>
+                <w:color w:val="404040" w:themeColor="text1" w:themeTint="BF"/>
+                <w:sz w:val="24"/>
+                <w:szCs w:val="24"/>
+              </w:rPr>
+              <w:t>.</w:t>
+            </w:r>
           </w:p>
           <w:p>
             <w:pPr>
@@ -13665,6 +13759,16 @@
               <w:t>PHPMailer</w:t>
             </w:r>
             <w:proofErr w:type="spellEnd"/>
+            <w:r>
+              <w:rPr>
+                <w:rFonts w:cstheme="minorHAnsi"/>
+                <w:bCs/>
+                <w:color w:val="404040" w:themeColor="text1" w:themeTint="BF"/>
+                <w:sz w:val="24"/>
+                <w:szCs w:val="24"/>
+              </w:rPr>
+              <w:t>.</w:t>
+            </w:r>
           </w:p>
           <w:p>
             <w:pPr>
@@ -13692,6 +13796,16 @@
               </w:rPr>
               <w:t>Visual Studio Code</w:t>
             </w:r>
+            <w:r>
+              <w:rPr>
+                <w:rFonts w:cstheme="minorHAnsi"/>
+                <w:bCs/>
+                <w:color w:val="404040" w:themeColor="text1" w:themeTint="BF"/>
+                <w:sz w:val="24"/>
+                <w:szCs w:val="24"/>
+              </w:rPr>
+              <w:t>.</w:t>
+            </w:r>
           </w:p>
           <w:p>
             <w:pPr>
@@ -13719,7 +13833,6 @@
               </w:rPr>
               <w:t xml:space="preserve">Git et </w:t>
             </w:r>
-            <w:proofErr w:type="spellStart"/>
             <w:r>
               <w:rPr>
                 <w:rFonts w:cstheme="minorHAnsi"/>
@@ -13728,9 +13841,18 @@
                 <w:sz w:val="24"/>
                 <w:szCs w:val="24"/>
               </w:rPr>
-              <w:t>github</w:t>
-            </w:r>
-            <w:proofErr w:type="spellEnd"/>
+              <w:t>GitHub</w:t>
+            </w:r>
+            <w:r>
+              <w:rPr>
+                <w:rFonts w:cstheme="minorHAnsi"/>
+                <w:bCs/>
+                <w:color w:val="404040" w:themeColor="text1" w:themeTint="BF"/>
+                <w:sz w:val="24"/>
+                <w:szCs w:val="24"/>
+              </w:rPr>
+              <w:t>.</w:t>
+            </w:r>
           </w:p>
         </w:tc>
       </w:tr>
@@ -13927,6 +14049,14 @@
                 <w:sz w:val="24"/>
               </w:rPr>
               <w:t xml:space="preserve"> de l’association AID83</w:t>
+            </w:r>
+            <w:r>
+              <w:rPr>
+                <w:rFonts w:cstheme="minorHAnsi"/>
+                <w:color w:val="404040" w:themeColor="text1" w:themeTint="BF"/>
+                <w:sz w:val="24"/>
+              </w:rPr>
+              <w:t xml:space="preserve"> (aid83.org)</w:t>
             </w:r>
             <w:r>
               <w:rPr>
@@ -14296,6 +14426,7 @@
                   <w:docPart w:val="6213122432AA42858A1256CAB239453D"/>
                 </w:placeholder>
               </w:sdtPr>
+              <w:sdtEndPr/>
               <w:sdtContent>
                 <w:r>
                   <w:rPr>
@@ -14465,6 +14596,7 @@
                   <w:calendar w:val="gregorian"/>
                 </w:date>
               </w:sdtPr>
+              <w:sdtEndPr/>
               <w:sdtContent>
                 <w:r>
                   <w:rPr>
@@ -14519,6 +14651,7 @@
                   <w:calendar w:val="gregorian"/>
                 </w:date>
               </w:sdtPr>
+              <w:sdtEndPr/>
               <w:sdtContent>
                 <w:r>
                   <w:rPr>
@@ -14775,6 +14908,7 @@
                     <w:listItem w:displayText="5" w:value="5"/>
                   </w:comboBox>
                 </w:sdtPr>
+                <w:sdtEndPr/>
                 <w:sdtContent>
                   <w:tc>
                     <w:tcPr>
@@ -14819,6 +14953,7 @@
                   <w:tag w:val="Intitulé de l'activité"/>
                   <w:id w:val="1085034567"/>
                 </w:sdtPr>
+                <w:sdtEndPr/>
                 <w:sdtContent>
                   <w:tc>
                     <w:tcPr>
@@ -14844,7 +14979,6 @@
                         </w:rPr>
                         <w:t xml:space="preserve">Développer la partie </w:t>
                       </w:r>
-                      <w:proofErr w:type="spellStart"/>
                       <w:r>
                         <w:rPr>
                           <w:b/>
@@ -14857,15 +14991,7 @@
                           <w:b/>
                           <w:bCs/>
                         </w:rPr>
-                        <w:t>-end</w:t>
-                      </w:r>
-                      <w:proofErr w:type="spellEnd"/>
-                      <w:r>
-                        <w:rPr>
-                          <w:b/>
-                          <w:bCs/>
-                        </w:rPr>
-                        <w:t xml:space="preserve"> d’une application web ou web mobile en intégrant les recommandations de sécurité</w:t>
+                        <w:t>-end d’une application web ou web mobile en intégrant les recommandations de sécurité</w:t>
                       </w:r>
                     </w:p>
                   </w:tc>
@@ -14961,6 +15087,7 @@
                   </w:rPr>
                   <w:id w:val="180101476"/>
                 </w:sdtPr>
+                <w:sdtEndPr/>
                 <w:sdtContent>
                   <w:tc>
                     <w:tcPr>
@@ -15203,40 +15330,6 @@
                       <w:sz w:val="24"/>
                       <w:szCs w:val="24"/>
                     </w:rPr>
-                    <w:t>J’ai téléchargé le dossier compresser de la solution retenue (Woo Commerce)</w:t>
-                  </w:r>
-                  <w:r>
-                    <w:rPr>
-                      <w:rFonts w:cstheme="minorHAnsi"/>
-                      <w:color w:val="404040" w:themeColor="text1" w:themeTint="BF"/>
-                      <w:sz w:val="24"/>
-                      <w:szCs w:val="24"/>
-                    </w:rPr>
-                    <w:t>.</w:t>
-                  </w:r>
-                </w:p>
-                <w:p>
-                  <w:pPr>
-                    <w:pStyle w:val="Paragraphedeliste"/>
-                    <w:keepNext/>
-                    <w:numPr>
-                      <w:ilvl w:val="0"/>
-                      <w:numId w:val="28"/>
-                    </w:numPr>
-                    <w:rPr>
-                      <w:rFonts w:cstheme="minorHAnsi"/>
-                      <w:color w:val="404040" w:themeColor="text1" w:themeTint="BF"/>
-                      <w:sz w:val="24"/>
-                      <w:szCs w:val="24"/>
-                    </w:rPr>
-                  </w:pPr>
-                  <w:r>
-                    <w:rPr>
-                      <w:rFonts w:cstheme="minorHAnsi"/>
-                      <w:color w:val="404040" w:themeColor="text1" w:themeTint="BF"/>
-                      <w:sz w:val="24"/>
-                      <w:szCs w:val="24"/>
-                    </w:rPr>
                     <w:t xml:space="preserve">J’ai </w:t>
                   </w:r>
                   <w:r>
@@ -15316,7 +15409,25 @@
                       <w:sz w:val="24"/>
                       <w:szCs w:val="24"/>
                     </w:rPr>
-                    <w:t>J’ai téléverser et configurer le plugin Woo Commerce selon les spécificités fonctionnelles décrites dans l’énonc</w:t>
+                    <w:t>J’ai téléverser et configurer le plugin Woo Commerce selon les spécific</w:t>
+                  </w:r>
+                  <w:r>
+                    <w:rPr>
+                      <w:rFonts w:cstheme="minorHAnsi"/>
+                      <w:color w:val="404040" w:themeColor="text1" w:themeTint="BF"/>
+                      <w:sz w:val="24"/>
+                      <w:szCs w:val="24"/>
+                    </w:rPr>
+                    <w:t>ations</w:t>
+                  </w:r>
+                  <w:r>
+                    <w:rPr>
+                      <w:rFonts w:cstheme="minorHAnsi"/>
+                      <w:color w:val="404040" w:themeColor="text1" w:themeTint="BF"/>
+                      <w:sz w:val="24"/>
+                      <w:szCs w:val="24"/>
+                    </w:rPr>
+                    <w:t xml:space="preserve"> fonctionnelles décrites dans l’énonc</w:t>
                   </w:r>
                   <w:r>
                     <w:rPr>
@@ -15368,7 +15479,52 @@
                       <w:sz w:val="24"/>
                       <w:szCs w:val="24"/>
                     </w:rPr>
-                    <w:t xml:space="preserve">mis en place les éléments de la boutique à partir de la liste des produits (thème graphique, </w:t>
+                    <w:t>mis en place les éléments de la boutique à partir de la liste des produits </w:t>
+                  </w:r>
+                  <w:r>
+                    <w:rPr>
+                      <w:rFonts w:cstheme="minorHAnsi"/>
+                      <w:color w:val="404040" w:themeColor="text1" w:themeTint="BF"/>
+                      <w:sz w:val="24"/>
+                      <w:szCs w:val="24"/>
+                    </w:rPr>
+                    <w:t xml:space="preserve">et des </w:t>
+                  </w:r>
+                  <w:r>
+                    <w:rPr>
+                      <w:rFonts w:cstheme="minorHAnsi"/>
+                      <w:color w:val="404040" w:themeColor="text1" w:themeTint="BF"/>
+                      <w:sz w:val="24"/>
+                      <w:szCs w:val="24"/>
+                    </w:rPr>
+                    <w:t>spécific</w:t>
+                  </w:r>
+                  <w:r>
+                    <w:rPr>
+                      <w:rFonts w:cstheme="minorHAnsi"/>
+                      <w:color w:val="404040" w:themeColor="text1" w:themeTint="BF"/>
+                      <w:sz w:val="24"/>
+                      <w:szCs w:val="24"/>
+                    </w:rPr>
+                    <w:t>ations</w:t>
+                  </w:r>
+                  <w:r>
+                    <w:rPr>
+                      <w:rFonts w:cstheme="minorHAnsi"/>
+                      <w:color w:val="404040" w:themeColor="text1" w:themeTint="BF"/>
+                      <w:sz w:val="24"/>
+                      <w:szCs w:val="24"/>
+                    </w:rPr>
+                    <w:t xml:space="preserve"> fonctionnelles </w:t>
+                  </w:r>
+                  <w:r>
+                    <w:rPr>
+                      <w:rFonts w:cstheme="minorHAnsi"/>
+                      <w:color w:val="404040" w:themeColor="text1" w:themeTint="BF"/>
+                      <w:sz w:val="24"/>
+                      <w:szCs w:val="24"/>
+                    </w:rPr>
+                    <w:t xml:space="preserve">(thème graphique, </w:t>
                   </w:r>
                   <w:r>
                     <w:rPr>
@@ -15558,6 +15714,40 @@
                 </w:tcPr>
                 <w:p>
                   <w:pPr>
+                    <w:keepNext/>
+                    <w:rPr>
+                      <w:rFonts w:cstheme="minorHAnsi"/>
+                      <w:bCs/>
+                      <w:color w:val="404040" w:themeColor="text1" w:themeTint="BF"/>
+                      <w:sz w:val="24"/>
+                      <w:szCs w:val="24"/>
+                    </w:rPr>
+                  </w:pPr>
+                  <w:r>
+                    <w:rPr>
+                      <w:rFonts w:cstheme="minorHAnsi"/>
+                      <w:bCs/>
+                      <w:color w:val="404040" w:themeColor="text1" w:themeTint="BF"/>
+                      <w:sz w:val="24"/>
+                      <w:szCs w:val="24"/>
+                    </w:rPr>
+                    <w:t>Pour mettre en place cette solution e-commerce j’ai utilisé :</w:t>
+                  </w:r>
+                </w:p>
+                <w:p>
+                  <w:pPr>
+                    <w:keepNext/>
+                    <w:rPr>
+                      <w:rFonts w:cstheme="minorHAnsi"/>
+                      <w:bCs/>
+                      <w:color w:val="404040" w:themeColor="text1" w:themeTint="BF"/>
+                      <w:sz w:val="24"/>
+                      <w:szCs w:val="24"/>
+                    </w:rPr>
+                  </w:pPr>
+                </w:p>
+                <w:p>
+                  <w:pPr>
                     <w:pStyle w:val="Paragraphedeliste"/>
                     <w:keepNext/>
                     <w:numPr>
@@ -15689,8 +15879,6 @@
                       <w:szCs w:val="24"/>
                     </w:rPr>
                   </w:pPr>
-                  <w:bookmarkStart w:id="1" w:name="_GoBack"/>
-                  <w:bookmarkEnd w:id="1"/>
                 </w:p>
               </w:tc>
             </w:tr>
@@ -15860,7 +16048,23 @@
                       <w:color w:val="404040" w:themeColor="text1" w:themeTint="BF"/>
                       <w:sz w:val="24"/>
                     </w:rPr>
-                    <w:t xml:space="preserve"> lors d’une séance de travaux pratique pendant ma formation.</w:t>
+                    <w:t xml:space="preserve"> </w:t>
+                  </w:r>
+                  <w:r>
+                    <w:rPr>
+                      <w:rFonts w:cstheme="minorHAnsi"/>
+                      <w:color w:val="404040" w:themeColor="text1" w:themeTint="BF"/>
+                      <w:sz w:val="24"/>
+                    </w:rPr>
+                    <w:t>lors d’une session de travaux pratique de la formation Développeur web et web mobile</w:t>
+                  </w:r>
+                  <w:r>
+                    <w:rPr>
+                      <w:rFonts w:cstheme="minorHAnsi"/>
+                      <w:color w:val="404040" w:themeColor="text1" w:themeTint="BF"/>
+                      <w:sz w:val="24"/>
+                    </w:rPr>
+                    <w:t>.</w:t>
                   </w:r>
                 </w:p>
               </w:tc>
@@ -15901,6 +16105,50 @@
                   <w:tcW w:w="9782" w:type="dxa"/>
                   <w:gridSpan w:val="5"/>
                 </w:tcPr>
+                <w:p>
+                  <w:pPr>
+                    <w:rPr>
+                      <w:rFonts w:cstheme="minorHAnsi"/>
+                      <w:b/>
+                      <w:color w:val="404040" w:themeColor="text1" w:themeTint="BF"/>
+                      <w:sz w:val="12"/>
+                      <w:szCs w:val="16"/>
+                    </w:rPr>
+                  </w:pPr>
+                </w:p>
+                <w:p>
+                  <w:pPr>
+                    <w:rPr>
+                      <w:rFonts w:cstheme="minorHAnsi"/>
+                      <w:b/>
+                      <w:color w:val="404040" w:themeColor="text1" w:themeTint="BF"/>
+                      <w:sz w:val="12"/>
+                      <w:szCs w:val="16"/>
+                    </w:rPr>
+                  </w:pPr>
+                </w:p>
+                <w:p>
+                  <w:pPr>
+                    <w:rPr>
+                      <w:rFonts w:cstheme="minorHAnsi"/>
+                      <w:b/>
+                      <w:color w:val="404040" w:themeColor="text1" w:themeTint="BF"/>
+                      <w:sz w:val="12"/>
+                      <w:szCs w:val="16"/>
+                    </w:rPr>
+                  </w:pPr>
+                </w:p>
+                <w:p>
+                  <w:pPr>
+                    <w:rPr>
+                      <w:rFonts w:cstheme="minorHAnsi"/>
+                      <w:b/>
+                      <w:color w:val="404040" w:themeColor="text1" w:themeTint="BF"/>
+                      <w:sz w:val="12"/>
+                      <w:szCs w:val="16"/>
+                    </w:rPr>
+                  </w:pPr>
+                </w:p>
                 <w:p>
                   <w:pPr>
                     <w:rPr>
@@ -16060,6 +16308,7 @@
                       <w:rFonts w:cstheme="minorHAnsi"/>
                       <w:color w:val="404040" w:themeColor="text1" w:themeTint="BF"/>
                     </w:rPr>
+                    <w:lastRenderedPageBreak/>
                     <w:t xml:space="preserve">Nom de l’entreprise, organisme ou </w:t>
                   </w:r>
                   <w:proofErr w:type="gramStart"/>
@@ -16169,7 +16418,6 @@
                       <w:rFonts w:cstheme="minorHAnsi"/>
                       <w:color w:val="404040" w:themeColor="text1" w:themeTint="BF"/>
                     </w:rPr>
-                    <w:lastRenderedPageBreak/>
                     <w:t>Chantier, atelier, service</w:t>
                   </w:r>
                   <w:r>
@@ -16223,6 +16471,7 @@
                         <w:docPart w:val="631630FE3DD04A6B9755D1CA92F7CC3F"/>
                       </w:placeholder>
                     </w:sdtPr>
+                    <w:sdtEndPr/>
                     <w:sdtContent>
                       <w:sdt>
                         <w:sdtPr>
@@ -16237,6 +16486,7 @@
                             <w:docPart w:val="76770B18772D4EC9A882F0DA6B4A1744"/>
                           </w:placeholder>
                         </w:sdtPr>
+                        <w:sdtEndPr/>
                         <w:sdtContent>
                           <w:sdt>
                             <w:sdtPr>
@@ -16251,6 +16501,7 @@
                                 <w:docPart w:val="7BB9C7FB709544C0A2400A59E18E54E3"/>
                               </w:placeholder>
                             </w:sdtPr>
+                            <w:sdtEndPr/>
                             <w:sdtContent>
                               <w:r>
                                 <w:rPr>
@@ -16410,6 +16661,7 @@
                         <w:calendar w:val="gregorian"/>
                       </w:date>
                     </w:sdtPr>
+                    <w:sdtEndPr/>
                     <w:sdtContent>
                       <w:r>
                         <w:rPr>
@@ -16464,6 +16716,7 @@
                         <w:calendar w:val="gregorian"/>
                       </w:date>
                     </w:sdtPr>
+                    <w:sdtEndPr/>
                     <w:sdtContent>
                       <w:r>
                         <w:rPr>
@@ -16965,6 +17218,7 @@
             </w:placeholder>
             <w:showingPlcHdr/>
           </w:sdtPr>
+          <w:sdtEndPr/>
           <w:sdtContent>
             <w:tc>
               <w:tcPr>
@@ -17084,6 +17338,7 @@
               <w:calendar w:val="gregorian"/>
             </w:date>
           </w:sdtPr>
+          <w:sdtEndPr/>
           <w:sdtContent>
             <w:tc>
               <w:tcPr>
@@ -18095,6 +18350,7 @@
                               <w:tag w:val="Déclaration_dénomination"/>
                               <w:id w:val="1225873524"/>
                             </w:sdtPr>
+                            <w:sdtEndPr/>
                             <w:sdtContent>
                               <w:p>
                                 <w:pPr>
@@ -18152,6 +18408,7 @@
                         <w:tag w:val="Déclaration_dénomination"/>
                         <w:id w:val="1225873524"/>
                       </w:sdtPr>
+                      <w:sdtEndPr/>
                       <w:sdtContent>
                         <w:p>
                           <w:pPr>
@@ -18248,7 +18505,18 @@
           <w:sz w:val="24"/>
           <w:szCs w:val="24"/>
         </w:rPr>
-        <w:t>déclare</w:t>
+        <w:t>déc</w:t>
+      </w:r>
+      <w:bookmarkStart w:id="1" w:name="_GoBack"/>
+      <w:bookmarkEnd w:id="1"/>
+      <w:r>
+        <w:rPr>
+          <w:rFonts w:cstheme="minorHAnsi"/>
+          <w:color w:val="404040" w:themeColor="text1" w:themeTint="BF"/>
+          <w:sz w:val="24"/>
+          <w:szCs w:val="24"/>
+        </w:rPr>
+        <w:t>lare</w:t>
       </w:r>
       <w:proofErr w:type="gramEnd"/>
       <w:r>
@@ -18344,6 +18612,7 @@
                               <w:tag w:val="Déclaration_fait à :"/>
                               <w:id w:val="1639756654"/>
                             </w:sdtPr>
+                            <w:sdtEndPr/>
                             <w:sdtContent>
                               <w:p>
                                 <w:pPr>
@@ -18397,6 +18666,7 @@
                         <w:tag w:val="Déclaration_fait à :"/>
                         <w:id w:val="1639756654"/>
                       </w:sdtPr>
+                      <w:sdtEndPr/>
                       <w:sdtContent>
                         <w:p>
                           <w:pPr>
@@ -18494,6 +18764,7 @@
                                 <w:calendar w:val="gregorian"/>
                               </w:date>
                             </w:sdtPr>
+                            <w:sdtEndPr/>
                             <w:sdtContent>
                               <w:p>
                                 <w:pPr>
@@ -18553,6 +18824,7 @@
                           <w:calendar w:val="gregorian"/>
                         </w:date>
                       </w:sdtPr>
+                      <w:sdtEndPr/>
                       <w:sdtContent>
                         <w:p>
                           <w:pPr>
@@ -18602,6 +18874,7 @@
           <w:sz w:val="24"/>
           <w:szCs w:val="24"/>
         </w:rPr>
+        <w:lastRenderedPageBreak/>
         <w:t xml:space="preserve">Fait à </w:t>
       </w:r>
       <w:r>
@@ -18971,6 +19244,7 @@
             </w:placeholder>
             <w:showingPlcHdr/>
           </w:sdtPr>
+          <w:sdtEndPr/>
           <w:sdtContent>
             <w:tc>
               <w:tcPr>
@@ -38343,7 +38617,7 @@
 </file>
 
 <file path=customXml/itemProps1.xml><?xml version="1.0" encoding="utf-8"?>
-<ds:datastoreItem xmlns:ds="http://schemas.openxmlformats.org/officeDocument/2006/customXml" ds:itemID="{164BAA79-A0E6-433A-A878-C248B23168C2}">
+<ds:datastoreItem xmlns:ds="http://schemas.openxmlformats.org/officeDocument/2006/customXml" ds:itemID="{896DC4B2-31AC-4D27-BF71-8C3412C863E1}">
   <ds:schemaRefs>
     <ds:schemaRef ds:uri="http://schemas.openxmlformats.org/officeDocument/2006/bibliography"/>
   </ds:schemaRefs>

</xml_diff>

<commit_message>
Certif week update #1
</commit_message>
<xml_diff>
--- a/ressources/dossier-professionnel/Dossier-professionnel-Lionel-Ensfelder.docx
+++ b/ressources/dossier-professionnel/Dossier-professionnel-Lionel-Ensfelder.docx
@@ -171,7 +171,6 @@
               <w:docPart w:val="D552A71AF2B2467AA62E2628BBD935C4"/>
             </w:placeholder>
           </w:sdtPr>
-          <w:sdtEndPr/>
           <w:sdtContent>
             <w:tc>
               <w:tcPr>
@@ -277,7 +276,6 @@
               <w:docPart w:val="858A3C3711734741B0C36646E3E36B3B"/>
             </w:placeholder>
           </w:sdtPr>
-          <w:sdtEndPr/>
           <w:sdtContent>
             <w:tc>
               <w:tcPr>
@@ -383,7 +381,6 @@
               <w:docPart w:val="E233C1B997304BB98D02CDBB35ACD1FB"/>
             </w:placeholder>
           </w:sdtPr>
-          <w:sdtEndPr/>
           <w:sdtContent>
             <w:tc>
               <w:tcPr>
@@ -488,7 +485,6 @@
               <w:docPart w:val="7E314413454C4D9885B239A9C6BB8220"/>
             </w:placeholder>
           </w:sdtPr>
-          <w:sdtEndPr/>
           <w:sdtContent>
             <w:tc>
               <w:tcPr>
@@ -698,7 +694,6 @@
               <w:docPart w:val="2535ABE7E1F24C28B2DC27BDE0D19C68"/>
             </w:placeholder>
           </w:sdtPr>
-          <w:sdtEndPr/>
           <w:sdtContent>
             <w:tc>
               <w:tcPr>
@@ -848,7 +843,6 @@
             <w:tag w:val="Parcours de formation"/>
             <w:id w:val="976025978"/>
           </w:sdtPr>
-          <w:sdtEndPr/>
           <w:sdtContent>
             <w:tc>
               <w:tcPr>
@@ -970,7 +964,6 @@
             <w:tag w:val="VAE"/>
             <w:id w:val="1024528241"/>
           </w:sdtPr>
-          <w:sdtEndPr/>
           <w:sdtContent>
             <w:sdt>
               <w:sdtPr>
@@ -984,7 +977,6 @@
                 <w:tag w:val="Parcours de formation"/>
                 <w:id w:val="-647818382"/>
               </w:sdtPr>
-              <w:sdtEndPr/>
               <w:sdtContent>
                 <w:tc>
                   <w:tcPr>
@@ -1487,7 +1479,6 @@
                 <w:szCs w:val="20"/>
               </w:rPr>
             </w:pPr>
-            <w:proofErr w:type="gramStart"/>
             <w:r>
               <w:rPr>
                 <w:rFonts w:cstheme="minorHAnsi"/>
@@ -1495,17 +1486,7 @@
                 <w:sz w:val="20"/>
                 <w:szCs w:val="20"/>
               </w:rPr>
-              <w:t>des</w:t>
-            </w:r>
-            <w:proofErr w:type="gramEnd"/>
-            <w:r>
-              <w:rPr>
-                <w:rFonts w:cstheme="minorHAnsi"/>
-                <w:color w:val="404040" w:themeColor="text1" w:themeTint="BF"/>
-                <w:sz w:val="20"/>
-                <w:szCs w:val="20"/>
-              </w:rPr>
-              <w:t xml:space="preserve"> résultats de la mise en situation professionnelle complétés, éventuellement, du questionnaire professionnel ou de l’entretien professionnel ou de l’entretien technique ou du questionnement à partir de productions.</w:t>
+              <w:t>des résultats de la mise en situation professionnelle complétés, éventuellement, du questionnaire professionnel ou de l’entretien professionnel ou de l’entretien technique ou du questionnement à partir de productions.</w:t>
             </w:r>
           </w:p>
           <w:p>
@@ -1547,7 +1528,6 @@
                 <w:szCs w:val="20"/>
               </w:rPr>
             </w:pPr>
-            <w:proofErr w:type="gramStart"/>
             <w:r>
               <w:rPr>
                 <w:rFonts w:cstheme="minorHAnsi"/>
@@ -1555,17 +1535,7 @@
                 <w:sz w:val="20"/>
                 <w:szCs w:val="20"/>
               </w:rPr>
-              <w:t>du</w:t>
-            </w:r>
-            <w:proofErr w:type="gramEnd"/>
-            <w:r>
-              <w:rPr>
-                <w:rFonts w:cstheme="minorHAnsi"/>
-                <w:color w:val="404040" w:themeColor="text1" w:themeTint="BF"/>
-                <w:sz w:val="20"/>
-                <w:szCs w:val="20"/>
-              </w:rPr>
-              <w:t xml:space="preserve"> </w:t>
+              <w:t xml:space="preserve">du </w:t>
             </w:r>
             <w:r>
               <w:rPr>
@@ -1635,7 +1605,6 @@
                 <w:szCs w:val="20"/>
               </w:rPr>
             </w:pPr>
-            <w:proofErr w:type="gramStart"/>
             <w:r>
               <w:rPr>
                 <w:rFonts w:cstheme="minorHAnsi"/>
@@ -1643,17 +1612,7 @@
                 <w:sz w:val="20"/>
                 <w:szCs w:val="20"/>
               </w:rPr>
-              <w:t>des</w:t>
-            </w:r>
-            <w:proofErr w:type="gramEnd"/>
-            <w:r>
-              <w:rPr>
-                <w:rFonts w:cstheme="minorHAnsi"/>
-                <w:color w:val="404040" w:themeColor="text1" w:themeTint="BF"/>
-                <w:sz w:val="20"/>
-                <w:szCs w:val="20"/>
-              </w:rPr>
-              <w:t xml:space="preserve"> résultats des évaluations passées en cours de formation lorsque le candidat évalué est issu d’un parcours de formation</w:t>
+              <w:t>des résultats des évaluations passées en cours de formation lorsque le candidat évalué est issu d’un parcours de formation</w:t>
             </w:r>
           </w:p>
           <w:p>
@@ -1695,7 +1654,6 @@
                 <w:szCs w:val="20"/>
               </w:rPr>
             </w:pPr>
-            <w:proofErr w:type="gramStart"/>
             <w:r>
               <w:rPr>
                 <w:rFonts w:cstheme="minorHAnsi"/>
@@ -1703,17 +1661,7 @@
                 <w:sz w:val="20"/>
                 <w:szCs w:val="20"/>
               </w:rPr>
-              <w:t>de</w:t>
-            </w:r>
-            <w:proofErr w:type="gramEnd"/>
-            <w:r>
-              <w:rPr>
-                <w:rFonts w:cstheme="minorHAnsi"/>
-                <w:color w:val="404040" w:themeColor="text1" w:themeTint="BF"/>
-                <w:sz w:val="20"/>
-                <w:szCs w:val="20"/>
-              </w:rPr>
-              <w:t xml:space="preserve"> l’entretien final</w:t>
+              <w:t>de l’entretien final</w:t>
             </w:r>
             <w:r>
               <w:rPr>
@@ -1802,7 +1750,6 @@
                 <w:szCs w:val="18"/>
               </w:rPr>
             </w:pPr>
-            <w:proofErr w:type="gramStart"/>
             <w:r>
               <w:rPr>
                 <w:rFonts w:cstheme="minorHAnsi"/>
@@ -1811,18 +1758,7 @@
                 <w:sz w:val="18"/>
                 <w:szCs w:val="18"/>
               </w:rPr>
-              <w:t>du</w:t>
-            </w:r>
-            <w:proofErr w:type="gramEnd"/>
-            <w:r>
-              <w:rPr>
-                <w:rFonts w:cstheme="minorHAnsi"/>
-                <w:i/>
-                <w:color w:val="7F7F7F" w:themeColor="text1" w:themeTint="80"/>
-                <w:sz w:val="18"/>
-                <w:szCs w:val="18"/>
-              </w:rPr>
-              <w:t xml:space="preserve"> ministère chargé de l’Emploi]</w:t>
+              <w:t>du ministère chargé de l’Emploi]</w:t>
             </w:r>
           </w:p>
           <w:p>
@@ -1875,7 +1811,6 @@
                 <w:szCs w:val="20"/>
               </w:rPr>
             </w:pPr>
-            <w:proofErr w:type="gramStart"/>
             <w:r>
               <w:rPr>
                 <w:rFonts w:cstheme="minorHAnsi"/>
@@ -1883,17 +1818,7 @@
                 <w:sz w:val="20"/>
                 <w:szCs w:val="20"/>
               </w:rPr>
-              <w:t>pour</w:t>
-            </w:r>
-            <w:proofErr w:type="gramEnd"/>
-            <w:r>
-              <w:rPr>
-                <w:rFonts w:cstheme="minorHAnsi"/>
-                <w:color w:val="404040" w:themeColor="text1" w:themeTint="BF"/>
-                <w:sz w:val="20"/>
-                <w:szCs w:val="20"/>
-              </w:rPr>
-              <w:t xml:space="preserve"> chaque activité-type du titre visé, un à trois exemples de pratique professionnelle ; </w:t>
+              <w:t xml:space="preserve">pour chaque activité-type du titre visé, un à trois exemples de pratique professionnelle ; </w:t>
             </w:r>
           </w:p>
           <w:p>
@@ -1912,7 +1837,6 @@
                 <w:szCs w:val="20"/>
               </w:rPr>
             </w:pPr>
-            <w:proofErr w:type="gramStart"/>
             <w:r>
               <w:rPr>
                 <w:rFonts w:cstheme="minorHAnsi"/>
@@ -1920,17 +1844,7 @@
                 <w:sz w:val="20"/>
                 <w:szCs w:val="20"/>
               </w:rPr>
-              <w:t>un</w:t>
-            </w:r>
-            <w:proofErr w:type="gramEnd"/>
-            <w:r>
-              <w:rPr>
-                <w:rFonts w:cstheme="minorHAnsi"/>
-                <w:color w:val="404040" w:themeColor="text1" w:themeTint="BF"/>
-                <w:sz w:val="20"/>
-                <w:szCs w:val="20"/>
-              </w:rPr>
-              <w:t xml:space="preserve"> tableau à renseigner si le candidat souhaite porter à la connaissance du jury la détention d’un titre, d’un diplôme, d’un certificat de qualification professionnelle (CQP) ou des attestations de formation ;</w:t>
+              <w:t>un tableau à renseigner si le candidat souhaite porter à la connaissance du jury la détention d’un titre, d’un diplôme, d’un certificat de qualification professionnelle (CQP) ou des attestations de formation ;</w:t>
             </w:r>
           </w:p>
           <w:p>
@@ -1949,7 +1863,6 @@
                 <w:szCs w:val="20"/>
               </w:rPr>
             </w:pPr>
-            <w:proofErr w:type="gramStart"/>
             <w:r>
               <w:rPr>
                 <w:rFonts w:cstheme="minorHAnsi"/>
@@ -1957,17 +1870,7 @@
                 <w:sz w:val="20"/>
                 <w:szCs w:val="20"/>
               </w:rPr>
-              <w:t>une</w:t>
-            </w:r>
-            <w:proofErr w:type="gramEnd"/>
-            <w:r>
-              <w:rPr>
-                <w:rFonts w:cstheme="minorHAnsi"/>
-                <w:color w:val="404040" w:themeColor="text1" w:themeTint="BF"/>
-                <w:sz w:val="20"/>
-                <w:szCs w:val="20"/>
-              </w:rPr>
-              <w:t xml:space="preserve"> déclaration sur l’honneur à compléter et à signer ;</w:t>
+              <w:t>une déclaration sur l’honneur à compléter et à signer ;</w:t>
             </w:r>
           </w:p>
           <w:p>
@@ -1986,7 +1889,6 @@
                 <w:szCs w:val="20"/>
               </w:rPr>
             </w:pPr>
-            <w:proofErr w:type="gramStart"/>
             <w:r>
               <w:rPr>
                 <w:rFonts w:cstheme="minorHAnsi"/>
@@ -1994,17 +1896,7 @@
                 <w:sz w:val="20"/>
                 <w:szCs w:val="20"/>
               </w:rPr>
-              <w:t>des</w:t>
-            </w:r>
-            <w:proofErr w:type="gramEnd"/>
-            <w:r>
-              <w:rPr>
-                <w:rFonts w:cstheme="minorHAnsi"/>
-                <w:color w:val="404040" w:themeColor="text1" w:themeTint="BF"/>
-                <w:sz w:val="20"/>
-                <w:szCs w:val="20"/>
-              </w:rPr>
-              <w:t xml:space="preserve"> documents illustrant la pratique professionnelle du candidat (facultatif)</w:t>
+              <w:t>des documents illustrant la pratique professionnelle du candidat (facultatif)</w:t>
             </w:r>
           </w:p>
           <w:p>
@@ -2021,7 +1913,6 @@
                 <w:color w:val="404040" w:themeColor="text1" w:themeTint="BF"/>
               </w:rPr>
             </w:pPr>
-            <w:proofErr w:type="gramStart"/>
             <w:r>
               <w:rPr>
                 <w:rFonts w:cstheme="minorHAnsi"/>
@@ -2029,17 +1920,7 @@
                 <w:sz w:val="20"/>
                 <w:szCs w:val="20"/>
               </w:rPr>
-              <w:t>des</w:t>
-            </w:r>
-            <w:proofErr w:type="gramEnd"/>
-            <w:r>
-              <w:rPr>
-                <w:rFonts w:cstheme="minorHAnsi"/>
-                <w:color w:val="404040" w:themeColor="text1" w:themeTint="BF"/>
-                <w:sz w:val="20"/>
-                <w:szCs w:val="20"/>
-              </w:rPr>
-              <w:t xml:space="preserve"> annexes, si nécessaire.</w:t>
+              <w:t>des annexes, si nécessaire.</w:t>
             </w:r>
           </w:p>
         </w:tc>
@@ -2078,7 +1959,6 @@
                 <w:sz w:val="20"/>
                 <w:szCs w:val="20"/>
               </w:rPr>
-              <w:lastRenderedPageBreak/>
               <w:t>Pour compléter ce dossier, le candidat dispose d’un site web en accès libre sur le site.</w:t>
             </w:r>
           </w:p>
@@ -2216,6 +2096,7 @@
                 <w:sz w:val="20"/>
                 <w:szCs w:val="20"/>
               </w:rPr>
+              <w:lastRenderedPageBreak/>
               <w:br w:type="page"/>
             </w:r>
             <w:r>
@@ -3138,7 +3019,6 @@
                 </w:rPr>
                 <w:id w:val="-1770538287"/>
               </w:sdtPr>
-              <w:sdtEndPr/>
               <w:sdtContent>
                 <w:r>
                   <w:t xml:space="preserve">Développer la partie </w:t>
@@ -4126,7 +4006,6 @@
           <w:sz w:val="96"/>
           <w:szCs w:val="96"/>
         </w:rPr>
-        <w:lastRenderedPageBreak/>
         <w:t>professionnelle</w:t>
       </w:r>
     </w:p>
@@ -4245,7 +4124,6 @@
               <w:listItem w:displayText="5" w:value="5"/>
             </w:comboBox>
           </w:sdtPr>
-          <w:sdtEndPr/>
           <w:sdtContent>
             <w:tc>
               <w:tcPr>
@@ -4293,7 +4171,6 @@
               <w:docPart w:val="A889D5C0D9214456BFCF1668ABE5310C"/>
             </w:placeholder>
           </w:sdtPr>
-          <w:sdtEndPr/>
           <w:sdtContent>
             <w:tc>
               <w:tcPr>
@@ -4374,7 +4251,6 @@
               </w:rPr>
               <w:t xml:space="preserve"> n°</w:t>
             </w:r>
-            <w:proofErr w:type="gramStart"/>
             <w:r>
               <w:rPr>
                 <w:rFonts w:cstheme="minorHAnsi"/>
@@ -4417,7 +4293,6 @@
               </w:rPr>
               <w:t></w:t>
             </w:r>
-            <w:proofErr w:type="gramEnd"/>
           </w:p>
         </w:tc>
         <w:sdt>
@@ -4433,7 +4308,6 @@
               <w:docPart w:val="8861F572313945389C55146DA0D5B702"/>
             </w:placeholder>
           </w:sdtPr>
-          <w:sdtEndPr/>
           <w:sdtContent>
             <w:tc>
               <w:tcPr>
@@ -4580,7 +4454,37 @@
                 <w:sz w:val="24"/>
                 <w:szCs w:val="24"/>
               </w:rPr>
-              <w:t>Pour réaliser la maquette d’une application je suis passé par les étapes suivantes :</w:t>
+              <w:t xml:space="preserve">Pour réaliser la maquette d’une application </w:t>
+            </w:r>
+            <w:r>
+              <w:rPr>
+                <w:rFonts w:cstheme="minorHAnsi"/>
+                <w:bCs/>
+                <w:color w:val="404040" w:themeColor="text1" w:themeTint="BF"/>
+                <w:sz w:val="24"/>
+                <w:szCs w:val="24"/>
+              </w:rPr>
+              <w:t xml:space="preserve">de roadmap cliquable </w:t>
+            </w:r>
+            <w:r>
+              <w:rPr>
+                <w:rFonts w:cstheme="minorHAnsi"/>
+                <w:bCs/>
+                <w:color w:val="404040" w:themeColor="text1" w:themeTint="BF"/>
+                <w:sz w:val="24"/>
+                <w:szCs w:val="24"/>
+              </w:rPr>
+              <w:t>je suis</w:t>
+            </w:r>
+            <w:r>
+              <w:rPr>
+                <w:rFonts w:cstheme="minorHAnsi"/>
+                <w:bCs/>
+                <w:color w:val="404040" w:themeColor="text1" w:themeTint="BF"/>
+                <w:sz w:val="24"/>
+                <w:szCs w:val="24"/>
+              </w:rPr>
+              <w:t xml:space="preserve"> passé par les étapes suivantes :</w:t>
             </w:r>
           </w:p>
           <w:p>
@@ -4630,7 +4534,15 @@
                 <w:color w:val="404040" w:themeColor="text1" w:themeTint="BF"/>
                 <w:sz w:val="24"/>
               </w:rPr>
-              <w:t>Nous avons défini</w:t>
+              <w:t>J’ai</w:t>
+            </w:r>
+            <w:r>
+              <w:rPr>
+                <w:rFonts w:cstheme="minorHAnsi"/>
+                <w:color w:val="404040" w:themeColor="text1" w:themeTint="BF"/>
+                <w:sz w:val="24"/>
+              </w:rPr>
+              <w:t xml:space="preserve"> défini</w:t>
             </w:r>
             <w:r>
               <w:rPr>
@@ -4693,7 +4605,15 @@
                 <w:color w:val="404040" w:themeColor="text1" w:themeTint="BF"/>
                 <w:sz w:val="24"/>
               </w:rPr>
-              <w:t>Nous avons créé le</w:t>
+              <w:t>J’ai</w:t>
+            </w:r>
+            <w:r>
+              <w:rPr>
+                <w:rFonts w:cstheme="minorHAnsi"/>
+                <w:color w:val="404040" w:themeColor="text1" w:themeTint="BF"/>
+                <w:sz w:val="24"/>
+              </w:rPr>
+              <w:t xml:space="preserve"> créé le</w:t>
             </w:r>
             <w:r>
               <w:rPr>
@@ -4780,7 +4700,15 @@
                 <w:color w:val="404040" w:themeColor="text1" w:themeTint="BF"/>
                 <w:sz w:val="24"/>
               </w:rPr>
-              <w:t>Nous avons créé</w:t>
+              <w:t>J’ai</w:t>
+            </w:r>
+            <w:r>
+              <w:rPr>
+                <w:rFonts w:cstheme="minorHAnsi"/>
+                <w:color w:val="404040" w:themeColor="text1" w:themeTint="BF"/>
+                <w:sz w:val="24"/>
+              </w:rPr>
+              <w:t xml:space="preserve"> créé</w:t>
             </w:r>
             <w:r>
               <w:rPr>
@@ -4820,7 +4748,31 @@
                 <w:color w:val="404040" w:themeColor="text1" w:themeTint="BF"/>
                 <w:sz w:val="24"/>
               </w:rPr>
-              <w:t>de l’application et mise en place des contraintes.</w:t>
+              <w:t>de l’application et mis en place des contraintes</w:t>
+            </w:r>
+            <w:r>
+              <w:rPr>
+                <w:rFonts w:cstheme="minorHAnsi"/>
+                <w:color w:val="404040" w:themeColor="text1" w:themeTint="BF"/>
+                <w:sz w:val="24"/>
+              </w:rPr>
+              <w:t xml:space="preserve"> </w:t>
+            </w:r>
+            <w:r>
+              <w:rPr>
+                <w:rFonts w:cstheme="minorHAnsi"/>
+                <w:color w:val="404040" w:themeColor="text1" w:themeTint="BF"/>
+                <w:sz w:val="24"/>
+              </w:rPr>
+              <w:t>dans le logiciel de la maquette</w:t>
+            </w:r>
+            <w:r>
+              <w:rPr>
+                <w:rFonts w:cstheme="minorHAnsi"/>
+                <w:color w:val="76923C" w:themeColor="accent3" w:themeShade="BF"/>
+                <w:sz w:val="24"/>
+              </w:rPr>
+              <w:t>.</w:t>
             </w:r>
           </w:p>
           <w:p>
@@ -4843,7 +4795,15 @@
                 <w:color w:val="404040" w:themeColor="text1" w:themeTint="BF"/>
                 <w:sz w:val="24"/>
               </w:rPr>
-              <w:t>Nous avons réalisé</w:t>
+              <w:t>J’ai</w:t>
+            </w:r>
+            <w:r>
+              <w:rPr>
+                <w:rFonts w:cstheme="minorHAnsi"/>
+                <w:color w:val="404040" w:themeColor="text1" w:themeTint="BF"/>
+                <w:sz w:val="24"/>
+              </w:rPr>
+              <w:t xml:space="preserve"> réalisé</w:t>
             </w:r>
             <w:r>
               <w:rPr>
@@ -4890,7 +4850,7 @@
                 <w:color w:val="404040" w:themeColor="text1" w:themeTint="BF"/>
                 <w:sz w:val="24"/>
               </w:rPr>
-              <w:t>Nous avons</w:t>
+              <w:t>J’ai</w:t>
             </w:r>
             <w:r>
               <w:rPr>
@@ -4937,7 +4897,23 @@
                 <w:color w:val="404040" w:themeColor="text1" w:themeTint="BF"/>
                 <w:sz w:val="24"/>
               </w:rPr>
-              <w:t>Avec l’équipe nous avons d</w:t>
+              <w:t xml:space="preserve">Avec l’équipe </w:t>
+            </w:r>
+            <w:r>
+              <w:rPr>
+                <w:rFonts w:cstheme="minorHAnsi"/>
+                <w:color w:val="404040" w:themeColor="text1" w:themeTint="BF"/>
+                <w:sz w:val="24"/>
+              </w:rPr>
+              <w:t>j’ai</w:t>
+            </w:r>
+            <w:r>
+              <w:rPr>
+                <w:rFonts w:cstheme="minorHAnsi"/>
+                <w:color w:val="404040" w:themeColor="text1" w:themeTint="BF"/>
+                <w:sz w:val="24"/>
+              </w:rPr>
+              <w:t xml:space="preserve"> d</w:t>
             </w:r>
             <w:r>
               <w:rPr>
@@ -4984,15 +4960,31 @@
                 <w:color w:val="404040" w:themeColor="text1" w:themeTint="BF"/>
                 <w:sz w:val="24"/>
               </w:rPr>
-              <w:t>Nous avons</w:t>
-            </w:r>
-            <w:r>
-              <w:rPr>
-                <w:rFonts w:cstheme="minorHAnsi"/>
-                <w:color w:val="404040" w:themeColor="text1" w:themeTint="BF"/>
-                <w:sz w:val="24"/>
-              </w:rPr>
-              <w:t xml:space="preserve"> fait </w:t>
+              <w:t>J’ai</w:t>
+            </w:r>
+            <w:r>
+              <w:rPr>
+                <w:rFonts w:cstheme="minorHAnsi"/>
+                <w:color w:val="404040" w:themeColor="text1" w:themeTint="BF"/>
+                <w:sz w:val="24"/>
+              </w:rPr>
+              <w:t xml:space="preserve"> </w:t>
+            </w:r>
+            <w:r>
+              <w:rPr>
+                <w:rFonts w:cstheme="minorHAnsi"/>
+                <w:color w:val="404040" w:themeColor="text1" w:themeTint="BF"/>
+                <w:sz w:val="24"/>
+              </w:rPr>
+              <w:t>fait</w:t>
+            </w:r>
+            <w:r>
+              <w:rPr>
+                <w:rFonts w:cstheme="minorHAnsi"/>
+                <w:color w:val="404040" w:themeColor="text1" w:themeTint="BF"/>
+                <w:sz w:val="24"/>
+              </w:rPr>
+              <w:t xml:space="preserve"> </w:t>
             </w:r>
             <w:r>
               <w:rPr>
@@ -5047,7 +5039,15 @@
                 <w:color w:val="404040" w:themeColor="text1" w:themeTint="BF"/>
                 <w:sz w:val="24"/>
               </w:rPr>
-              <w:t>Nous avons livré</w:t>
+              <w:t>J’ai</w:t>
+            </w:r>
+            <w:r>
+              <w:rPr>
+                <w:rFonts w:cstheme="minorHAnsi"/>
+                <w:color w:val="404040" w:themeColor="text1" w:themeTint="BF"/>
+                <w:sz w:val="24"/>
+              </w:rPr>
+              <w:t xml:space="preserve"> livré</w:t>
             </w:r>
             <w:r>
               <w:rPr>
@@ -5254,7 +5254,7 @@
                 <w:color w:val="404040" w:themeColor="text1" w:themeTint="BF"/>
                 <w:sz w:val="24"/>
               </w:rPr>
-              <w:t>nous avons</w:t>
+              <w:t>j’ai</w:t>
             </w:r>
             <w:r>
               <w:rPr>
@@ -5311,7 +5311,39 @@
                 <w:color w:val="404040" w:themeColor="text1" w:themeTint="BF"/>
                 <w:sz w:val="24"/>
               </w:rPr>
-              <w:t>Un croquis papier lors de la phase de définition des spécificités</w:t>
+              <w:t xml:space="preserve">Un </w:t>
+            </w:r>
+            <w:r>
+              <w:rPr>
+                <w:rFonts w:cstheme="minorHAnsi"/>
+                <w:color w:val="404040" w:themeColor="text1" w:themeTint="BF"/>
+                <w:sz w:val="24"/>
+              </w:rPr>
+              <w:t>Wireframes</w:t>
+            </w:r>
+            <w:r>
+              <w:rPr>
+                <w:rFonts w:cstheme="minorHAnsi"/>
+                <w:color w:val="404040" w:themeColor="text1" w:themeTint="BF"/>
+                <w:sz w:val="24"/>
+              </w:rPr>
+              <w:t xml:space="preserve"> </w:t>
+            </w:r>
+            <w:r>
+              <w:rPr>
+                <w:rFonts w:cstheme="minorHAnsi"/>
+                <w:color w:val="404040" w:themeColor="text1" w:themeTint="BF"/>
+                <w:sz w:val="24"/>
+              </w:rPr>
+              <w:t>sur support</w:t>
+            </w:r>
+            <w:r>
+              <w:rPr>
+                <w:rFonts w:cstheme="minorHAnsi"/>
+                <w:color w:val="404040" w:themeColor="text1" w:themeTint="BF"/>
+                <w:sz w:val="24"/>
+              </w:rPr>
+              <w:t xml:space="preserve"> papier lors de la phase de définition des spécificités</w:t>
             </w:r>
             <w:r>
               <w:rPr>
@@ -5352,23 +5384,13 @@
               </w:rPr>
               <w:t xml:space="preserve">Le logiciel de maquettage </w:t>
             </w:r>
-            <w:proofErr w:type="spellStart"/>
-            <w:r>
-              <w:rPr>
-                <w:rFonts w:cstheme="minorHAnsi"/>
-                <w:color w:val="404040" w:themeColor="text1" w:themeTint="BF"/>
-                <w:sz w:val="24"/>
-              </w:rPr>
-              <w:t>Figma</w:t>
-            </w:r>
-            <w:proofErr w:type="spellEnd"/>
-            <w:r>
-              <w:rPr>
-                <w:rFonts w:cstheme="minorHAnsi"/>
-                <w:color w:val="404040" w:themeColor="text1" w:themeTint="BF"/>
-                <w:sz w:val="24"/>
-              </w:rPr>
-              <w:t>.</w:t>
+            <w:r>
+              <w:rPr>
+                <w:rFonts w:cstheme="minorHAnsi"/>
+                <w:color w:val="404040" w:themeColor="text1" w:themeTint="BF"/>
+                <w:sz w:val="24"/>
+              </w:rPr>
+              <w:t>Figma.</w:t>
             </w:r>
           </w:p>
           <w:p>
@@ -5391,7 +5413,15 @@
                 <w:color w:val="404040" w:themeColor="text1" w:themeTint="BF"/>
                 <w:sz w:val="24"/>
               </w:rPr>
-              <w:t>L’outil de versioning Git et Github.</w:t>
+              <w:t>L’outil de versioning Git et Github</w:t>
+            </w:r>
+            <w:r>
+              <w:rPr>
+                <w:rFonts w:cstheme="minorHAnsi"/>
+                <w:color w:val="404040" w:themeColor="text1" w:themeTint="BF"/>
+                <w:sz w:val="24"/>
+              </w:rPr>
+              <w:t xml:space="preserve"> avec lequel j’ai versionner le fichier de la maquette.</w:t>
             </w:r>
           </w:p>
         </w:tc>
@@ -5562,18 +5592,40 @@
                 <w:color w:val="404040" w:themeColor="text1" w:themeTint="BF"/>
                 <w:sz w:val="24"/>
               </w:rPr>
-              <w:t xml:space="preserve"> avec Mr Guillaume </w:t>
-            </w:r>
-            <w:proofErr w:type="spellStart"/>
-            <w:r>
-              <w:rPr>
-                <w:rFonts w:cstheme="minorHAnsi"/>
-                <w:color w:val="404040" w:themeColor="text1" w:themeTint="BF"/>
-                <w:sz w:val="24"/>
-              </w:rPr>
-              <w:t>Zerhen</w:t>
-            </w:r>
-            <w:proofErr w:type="spellEnd"/>
+              <w:t xml:space="preserve"> avec M</w:t>
+            </w:r>
+            <w:r>
+              <w:rPr>
+                <w:rFonts w:cstheme="minorHAnsi"/>
+                <w:color w:val="404040" w:themeColor="text1" w:themeTint="BF"/>
+                <w:sz w:val="24"/>
+              </w:rPr>
+              <w:t>.</w:t>
+            </w:r>
+            <w:r>
+              <w:rPr>
+                <w:rFonts w:cstheme="minorHAnsi"/>
+                <w:color w:val="404040" w:themeColor="text1" w:themeTint="BF"/>
+                <w:sz w:val="24"/>
+              </w:rPr>
+              <w:t xml:space="preserve"> Guillaume Ze</w:t>
+            </w:r>
+            <w:r>
+              <w:rPr>
+                <w:rFonts w:cstheme="minorHAnsi"/>
+                <w:color w:val="404040" w:themeColor="text1" w:themeTint="BF"/>
+                <w:sz w:val="24"/>
+              </w:rPr>
+              <w:t>hr</w:t>
+            </w:r>
+            <w:r>
+              <w:rPr>
+                <w:rFonts w:cstheme="minorHAnsi"/>
+                <w:color w:val="404040" w:themeColor="text1" w:themeTint="BF"/>
+                <w:sz w:val="24"/>
+              </w:rPr>
+              <w:t>en</w:t>
+            </w:r>
             <w:r>
               <w:rPr>
                 <w:rFonts w:cstheme="minorHAnsi"/>
@@ -5758,15 +5810,7 @@
                 <w:rFonts w:cstheme="minorHAnsi"/>
                 <w:color w:val="404040" w:themeColor="text1" w:themeTint="BF"/>
               </w:rPr>
-              <w:t xml:space="preserve">Nom de l’entreprise, organisme ou </w:t>
-            </w:r>
-            <w:proofErr w:type="gramStart"/>
-            <w:r>
-              <w:rPr>
-                <w:rFonts w:cstheme="minorHAnsi"/>
-                <w:color w:val="404040" w:themeColor="text1" w:themeTint="BF"/>
-              </w:rPr>
-              <w:t>association</w:t>
+              <w:t>Nom de l’entreprise, organisme ou association</w:t>
             </w:r>
             <w:r>
               <w:rPr>
@@ -5787,7 +5831,6 @@
               </w:rPr>
               <w:t></w:t>
             </w:r>
-            <w:proofErr w:type="gramEnd"/>
           </w:p>
         </w:tc>
         <w:sdt>
@@ -5867,7 +5910,6 @@
                 <w:rFonts w:cstheme="minorHAnsi"/>
                 <w:color w:val="404040" w:themeColor="text1" w:themeTint="BF"/>
               </w:rPr>
-              <w:lastRenderedPageBreak/>
               <w:t>Chantier, atelier, service</w:t>
             </w:r>
             <w:r>
@@ -5921,7 +5963,6 @@
                   <w:docPart w:val="48ED00B94D4C437D92AEDCC4681515F9"/>
                 </w:placeholder>
               </w:sdtPr>
-              <w:sdtEndPr/>
               <w:sdtContent>
                 <w:r>
                   <w:rPr>
@@ -6084,7 +6125,6 @@
                   <w:calendar w:val="gregorian"/>
                 </w:date>
               </w:sdtPr>
-              <w:sdtEndPr/>
               <w:sdtContent>
                 <w:r>
                   <w:rPr>
@@ -6147,7 +6187,6 @@
                   <w:calendar w:val="gregorian"/>
                 </w:date>
               </w:sdtPr>
-              <w:sdtEndPr/>
               <w:sdtContent>
                 <w:r>
                   <w:rPr>
@@ -6300,6 +6339,32 @@
                 <w:sz w:val="24"/>
               </w:rPr>
             </w:pPr>
+            <w:r>
+              <w:rPr>
+                <w:rFonts w:cstheme="minorHAnsi"/>
+                <w:color w:val="404040" w:themeColor="text1" w:themeTint="BF"/>
+                <w:sz w:val="24"/>
+              </w:rPr>
+              <w:t xml:space="preserve">L’application DWWM Playground est une application web qui permet à un utilisateur authentifié de créer un article avec un ou </w:t>
+            </w:r>
+            <w:proofErr w:type="gramStart"/>
+            <w:r>
+              <w:rPr>
+                <w:rFonts w:cstheme="minorHAnsi"/>
+                <w:color w:val="404040" w:themeColor="text1" w:themeTint="BF"/>
+                <w:sz w:val="24"/>
+              </w:rPr>
+              <w:t>plusieurs tag correspondant</w:t>
+            </w:r>
+            <w:proofErr w:type="gramEnd"/>
+            <w:r>
+              <w:rPr>
+                <w:rFonts w:cstheme="minorHAnsi"/>
+                <w:color w:val="404040" w:themeColor="text1" w:themeTint="BF"/>
+                <w:sz w:val="24"/>
+              </w:rPr>
+              <w:t xml:space="preserve"> aux zones cliquable d’une roadmap.</w:t>
+            </w:r>
           </w:p>
         </w:tc>
       </w:tr>
@@ -6428,7 +6493,6 @@
               <w:listItem w:displayText="5" w:value="5"/>
             </w:comboBox>
           </w:sdtPr>
-          <w:sdtEndPr/>
           <w:sdtContent>
             <w:tc>
               <w:tcPr>
@@ -6476,7 +6540,6 @@
               <w:docPart w:val="E7E95BB445C94B70A90C862E03D51C1B"/>
             </w:placeholder>
           </w:sdtPr>
-          <w:sdtEndPr/>
           <w:sdtContent>
             <w:tc>
               <w:tcPr>
@@ -6560,17 +6623,7 @@
                 <w:i/>
                 <w:color w:val="404040" w:themeColor="text1" w:themeTint="BF"/>
               </w:rPr>
-              <w:t xml:space="preserve"> </w:t>
-            </w:r>
-            <w:proofErr w:type="gramStart"/>
-            <w:r>
-              <w:rPr>
-                <w:rFonts w:cstheme="minorHAnsi"/>
-                <w:b/>
-                <w:i/>
-                <w:color w:val="404040" w:themeColor="text1" w:themeTint="BF"/>
-              </w:rPr>
-              <w:t>2</w:t>
+              <w:t xml:space="preserve"> 2</w:t>
             </w:r>
             <w:r>
               <w:rPr>
@@ -6605,7 +6658,6 @@
               </w:rPr>
               <w:t></w:t>
             </w:r>
-            <w:proofErr w:type="gramEnd"/>
           </w:p>
         </w:tc>
         <w:sdt>
@@ -6621,7 +6673,6 @@
               <w:docPart w:val="DE2CB66794414BB499DCD0D5C1283B32"/>
             </w:placeholder>
           </w:sdtPr>
-          <w:sdtEndPr/>
           <w:sdtContent>
             <w:tc>
               <w:tcPr>
@@ -6894,7 +6945,19 @@
               <w:rPr>
                 <w:sz w:val="24"/>
               </w:rPr>
-              <w:t xml:space="preserve"> de l’interface utilisateur</w:t>
+              <w:t xml:space="preserve"> </w:t>
+            </w:r>
+            <w:r>
+              <w:rPr>
+                <w:sz w:val="24"/>
+              </w:rPr>
+              <w:t xml:space="preserve">fournie </w:t>
+            </w:r>
+            <w:r>
+              <w:rPr>
+                <w:sz w:val="24"/>
+              </w:rPr>
+              <w:t>de l’interface utilisateur</w:t>
             </w:r>
             <w:r>
               <w:rPr>
@@ -6953,6 +7016,24 @@
                 <w:sz w:val="24"/>
                 <w:szCs w:val="24"/>
               </w:rPr>
+              <w:t>et des composants qui pouvaient m’être utiles</w:t>
+            </w:r>
+            <w:r>
+              <w:rPr>
+                <w:rFonts w:cstheme="minorHAnsi"/>
+                <w:color w:val="0D0D0D" w:themeColor="text1" w:themeTint="F2"/>
+                <w:sz w:val="24"/>
+                <w:szCs w:val="24"/>
+              </w:rPr>
+              <w:t xml:space="preserve"> </w:t>
+            </w:r>
+            <w:r>
+              <w:rPr>
+                <w:rFonts w:cstheme="minorHAnsi"/>
+                <w:color w:val="0D0D0D" w:themeColor="text1" w:themeTint="F2"/>
+                <w:sz w:val="24"/>
+                <w:szCs w:val="24"/>
+              </w:rPr>
               <w:t>et</w:t>
             </w:r>
             <w:r>
@@ -6962,7 +7043,7 @@
                 <w:sz w:val="24"/>
                 <w:szCs w:val="24"/>
               </w:rPr>
-              <w:t xml:space="preserve"> j’ai mis</w:t>
+              <w:t xml:space="preserve"> j’ai </w:t>
             </w:r>
             <w:r>
               <w:rPr>
@@ -6971,7 +7052,7 @@
                 <w:sz w:val="24"/>
                 <w:szCs w:val="24"/>
               </w:rPr>
-              <w:t xml:space="preserve"> en place </w:t>
+              <w:t xml:space="preserve">implémenté </w:t>
             </w:r>
             <w:r>
               <w:rPr>
@@ -7024,7 +7105,7 @@
                 <w:sz w:val="24"/>
                 <w:szCs w:val="24"/>
               </w:rPr>
-              <w:t xml:space="preserve">J’ai </w:t>
+              <w:t>J</w:t>
             </w:r>
             <w:r>
               <w:rPr>
@@ -7033,6 +7114,15 @@
                 <w:sz w:val="24"/>
                 <w:szCs w:val="24"/>
               </w:rPr>
+              <w:t xml:space="preserve">’ai </w:t>
+            </w:r>
+            <w:r>
+              <w:rPr>
+                <w:rFonts w:cstheme="minorHAnsi"/>
+                <w:color w:val="0D0D0D" w:themeColor="text1" w:themeTint="F2"/>
+                <w:sz w:val="24"/>
+                <w:szCs w:val="24"/>
+              </w:rPr>
               <w:t>implémenté</w:t>
             </w:r>
             <w:r>
@@ -7051,7 +7141,7 @@
                 <w:sz w:val="24"/>
                 <w:szCs w:val="24"/>
               </w:rPr>
-              <w:t xml:space="preserve"> script </w:t>
+              <w:t xml:space="preserve"> script javascript </w:t>
             </w:r>
             <w:r>
               <w:rPr>
@@ -7060,7 +7150,7 @@
                 <w:sz w:val="24"/>
                 <w:szCs w:val="24"/>
               </w:rPr>
-              <w:t>(</w:t>
+              <w:t xml:space="preserve">coté client </w:t>
             </w:r>
             <w:r>
               <w:rPr>
@@ -7069,7 +7159,7 @@
                 <w:sz w:val="24"/>
                 <w:szCs w:val="24"/>
               </w:rPr>
-              <w:t>javascript</w:t>
+              <w:t>destiné à faire un zoom sur une photo sélectionnée</w:t>
             </w:r>
             <w:r>
               <w:rPr>
@@ -7078,16 +7168,7 @@
                 <w:sz w:val="24"/>
                 <w:szCs w:val="24"/>
               </w:rPr>
-              <w:t>)</w:t>
-            </w:r>
-            <w:r>
-              <w:rPr>
-                <w:rFonts w:cstheme="minorHAnsi"/>
-                <w:color w:val="0D0D0D" w:themeColor="text1" w:themeTint="F2"/>
-                <w:sz w:val="24"/>
-                <w:szCs w:val="24"/>
-              </w:rPr>
-              <w:t xml:space="preserve"> destiné à faire un zoom sur une photo sélectionnée.</w:t>
+              <w:t>.</w:t>
             </w:r>
           </w:p>
         </w:tc>
@@ -7273,7 +7354,25 @@
                 <w:sz w:val="24"/>
                 <w:szCs w:val="24"/>
               </w:rPr>
-              <w:t xml:space="preserve"> cette interface, j’ai utilisé différents langages :</w:t>
+              <w:t xml:space="preserve"> cette interface, j’ai utilisé</w:t>
+            </w:r>
+            <w:r>
+              <w:rPr>
+                <w:rFonts w:cstheme="minorHAnsi"/>
+                <w:color w:val="404040" w:themeColor="text1" w:themeTint="BF"/>
+                <w:sz w:val="24"/>
+                <w:szCs w:val="24"/>
+              </w:rPr>
+              <w:t xml:space="preserve"> </w:t>
+            </w:r>
+            <w:r>
+              <w:rPr>
+                <w:rFonts w:cstheme="minorHAnsi"/>
+                <w:color w:val="404040" w:themeColor="text1" w:themeTint="BF"/>
+                <w:sz w:val="24"/>
+                <w:szCs w:val="24"/>
+              </w:rPr>
+              <w:t>:</w:t>
             </w:r>
           </w:p>
           <w:p>
@@ -7311,7 +7410,7 @@
                 <w:sz w:val="24"/>
                 <w:szCs w:val="24"/>
               </w:rPr>
-              <w:t>Cahier des charge</w:t>
+              <w:t>Le c</w:t>
             </w:r>
             <w:r>
               <w:rPr>
@@ -7320,7 +7419,7 @@
                 <w:sz w:val="24"/>
                 <w:szCs w:val="24"/>
               </w:rPr>
-              <w:t>s</w:t>
+              <w:t>ahier des char</w:t>
             </w:r>
             <w:r>
               <w:rPr>
@@ -7329,7 +7428,7 @@
                 <w:sz w:val="24"/>
                 <w:szCs w:val="24"/>
               </w:rPr>
-              <w:t xml:space="preserve"> sous forme de PDF</w:t>
+              <w:t>ges fourni</w:t>
             </w:r>
           </w:p>
           <w:p>
@@ -7354,7 +7453,16 @@
                 <w:sz w:val="24"/>
                 <w:szCs w:val="24"/>
               </w:rPr>
-              <w:t>HTML5, CSS3</w:t>
+              <w:t xml:space="preserve">Les langages HTML5 et </w:t>
+            </w:r>
+            <w:r>
+              <w:rPr>
+                <w:rFonts w:cstheme="minorHAnsi"/>
+                <w:color w:val="404040" w:themeColor="text1" w:themeTint="BF"/>
+                <w:sz w:val="24"/>
+                <w:szCs w:val="24"/>
+              </w:rPr>
+              <w:t>CSS3</w:t>
             </w:r>
           </w:p>
           <w:p>
@@ -7413,7 +7521,34 @@
                 <w:sz w:val="24"/>
                 <w:szCs w:val="24"/>
               </w:rPr>
+              <w:t>(</w:t>
+            </w:r>
+            <w:r>
+              <w:rPr>
+                <w:rFonts w:cstheme="minorHAnsi"/>
+                <w:color w:val="404040" w:themeColor="text1" w:themeTint="BF"/>
+                <w:sz w:val="24"/>
+                <w:szCs w:val="24"/>
+              </w:rPr>
+              <w:t xml:space="preserve">Le langage de script </w:t>
+            </w:r>
+            <w:r>
+              <w:rPr>
+                <w:rFonts w:cstheme="minorHAnsi"/>
+                <w:color w:val="404040" w:themeColor="text1" w:themeTint="BF"/>
+                <w:sz w:val="24"/>
+                <w:szCs w:val="24"/>
+              </w:rPr>
               <w:t>Javascript</w:t>
+            </w:r>
+            <w:r>
+              <w:rPr>
+                <w:rFonts w:cstheme="minorHAnsi"/>
+                <w:color w:val="404040" w:themeColor="text1" w:themeTint="BF"/>
+                <w:sz w:val="24"/>
+                <w:szCs w:val="24"/>
+              </w:rPr>
+              <w:t>)</w:t>
             </w:r>
           </w:p>
           <w:p>
@@ -7431,6 +7566,15 @@
                 <w:szCs w:val="24"/>
               </w:rPr>
             </w:pPr>
+            <w:r>
+              <w:rPr>
+                <w:rFonts w:cstheme="minorHAnsi"/>
+                <w:color w:val="404040" w:themeColor="text1" w:themeTint="BF"/>
+                <w:sz w:val="24"/>
+                <w:szCs w:val="24"/>
+              </w:rPr>
+              <w:t xml:space="preserve">L’IDE </w:t>
+            </w:r>
             <w:r>
               <w:rPr>
                 <w:rFonts w:cstheme="minorHAnsi"/>
@@ -7592,7 +7736,6 @@
                 <w:sz w:val="24"/>
                 <w:szCs w:val="24"/>
               </w:rPr>
-              <w:lastRenderedPageBreak/>
               <w:t xml:space="preserve">J’ai effectué cette tâche en autonomie </w:t>
             </w:r>
             <w:r>
@@ -7601,54 +7744,7 @@
                 <w:color w:val="404040" w:themeColor="text1" w:themeTint="BF"/>
                 <w:sz w:val="24"/>
               </w:rPr>
-              <w:t>lors d’une session de travaux pratique de la formation Développeur web et web mobile</w:t>
-            </w:r>
-            <w:r>
-              <w:rPr>
-                <w:rFonts w:cstheme="minorHAnsi"/>
-                <w:color w:val="404040" w:themeColor="text1" w:themeTint="BF"/>
-                <w:sz w:val="24"/>
-              </w:rPr>
-              <w:t xml:space="preserve"> (</w:t>
-            </w:r>
-            <w:proofErr w:type="spellStart"/>
-            <w:r>
-              <w:rPr>
-                <w:sz w:val="24"/>
-              </w:rPr>
-              <w:t>tp</w:t>
-            </w:r>
-            <w:proofErr w:type="spellEnd"/>
-            <w:r>
-              <w:rPr>
-                <w:sz w:val="24"/>
-              </w:rPr>
-              <w:t> : MyPictureBox</w:t>
-            </w:r>
-            <w:r>
-              <w:rPr>
-                <w:sz w:val="24"/>
-              </w:rPr>
-              <w:t>).</w:t>
-            </w:r>
-          </w:p>
-          <w:p>
-            <w:pPr>
-              <w:keepNext/>
-              <w:rPr>
-                <w:rFonts w:cstheme="minorHAnsi"/>
-                <w:color w:val="404040" w:themeColor="text1" w:themeTint="BF"/>
-                <w:sz w:val="24"/>
-                <w:szCs w:val="24"/>
-              </w:rPr>
-            </w:pPr>
-            <w:r>
-              <w:rPr>
-                <w:rFonts w:cstheme="minorHAnsi"/>
-                <w:color w:val="404040" w:themeColor="text1" w:themeTint="BF"/>
-                <w:sz w:val="24"/>
-              </w:rPr>
-              <w:t>.</w:t>
+              <w:t>lors d’une session de travaux pratique de la formation Développeur web et web mobile.</w:t>
             </w:r>
           </w:p>
         </w:tc>
@@ -7851,15 +7947,7 @@
                 <w:rFonts w:cstheme="minorHAnsi"/>
                 <w:color w:val="404040" w:themeColor="text1" w:themeTint="BF"/>
               </w:rPr>
-              <w:t xml:space="preserve">Nom de l’entreprise, organisme ou </w:t>
-            </w:r>
-            <w:proofErr w:type="gramStart"/>
-            <w:r>
-              <w:rPr>
-                <w:rFonts w:cstheme="minorHAnsi"/>
-                <w:color w:val="404040" w:themeColor="text1" w:themeTint="BF"/>
-              </w:rPr>
-              <w:t>association</w:t>
+              <w:t>Nom de l’entreprise, organisme ou association</w:t>
             </w:r>
             <w:r>
               <w:rPr>
@@ -7880,7 +7968,6 @@
               </w:rPr>
               <w:t></w:t>
             </w:r>
-            <w:proofErr w:type="gramEnd"/>
           </w:p>
         </w:tc>
         <w:sdt>
@@ -8013,7 +8100,6 @@
                   <w:docPart w:val="E5A31B1C62834582B47289028F226173"/>
                 </w:placeholder>
               </w:sdtPr>
-              <w:sdtEndPr/>
               <w:sdtContent>
                 <w:sdt>
                   <w:sdtPr>
@@ -8028,7 +8114,6 @@
                       <w:docPart w:val="98951D4D8F97407AB9C4AC81D4512F65"/>
                     </w:placeholder>
                   </w:sdtPr>
-                  <w:sdtEndPr/>
                   <w:sdtContent>
                     <w:r>
                       <w:rPr>
@@ -8041,14 +8126,22 @@
                       <w:rPr>
                         <w:sz w:val="24"/>
                       </w:rPr>
-                      <w:t>tp</w:t>
+                      <w:t>TP</w:t>
                     </w:r>
                     <w:r>
                       <w:rPr>
                         <w:sz w:val="24"/>
                       </w:rPr>
-                      <w:t> : MyPictureBox</w:t>
+                      <w:t xml:space="preserve"> : </w:t>
                     </w:r>
+                    <w:proofErr w:type="spellStart"/>
+                    <w:r>
+                      <w:rPr>
+                        <w:sz w:val="24"/>
+                      </w:rPr>
+                      <w:t>MyPictureBox</w:t>
+                    </w:r>
+                    <w:proofErr w:type="spellEnd"/>
                     <w:r>
                       <w:rPr>
                         <w:sz w:val="24"/>
@@ -8196,7 +8289,6 @@
                   <w:calendar w:val="gregorian"/>
                 </w:date>
               </w:sdtPr>
-              <w:sdtEndPr/>
               <w:sdtContent>
                 <w:r>
                   <w:rPr>
@@ -8251,7 +8343,6 @@
                   <w:calendar w:val="gregorian"/>
                 </w:date>
               </w:sdtPr>
-              <w:sdtEndPr/>
               <w:sdtContent>
                 <w:r>
                   <w:rPr>
@@ -8543,7 +8634,6 @@
               <w:listItem w:displayText="5" w:value="5"/>
             </w:comboBox>
           </w:sdtPr>
-          <w:sdtEndPr/>
           <w:sdtContent>
             <w:tc>
               <w:tcPr>
@@ -8588,7 +8678,6 @@
             <w:tag w:val="Intitulé de l'activité"/>
             <w:id w:val="-861044511"/>
           </w:sdtPr>
-          <w:sdtEndPr/>
           <w:sdtContent>
             <w:tc>
               <w:tcPr>
@@ -8672,17 +8761,7 @@
                 <w:i/>
                 <w:color w:val="404040" w:themeColor="text1" w:themeTint="BF"/>
               </w:rPr>
-              <w:t xml:space="preserve"> </w:t>
-            </w:r>
-            <w:proofErr w:type="gramStart"/>
-            <w:r>
-              <w:rPr>
-                <w:rFonts w:cstheme="minorHAnsi"/>
-                <w:b/>
-                <w:i/>
-                <w:color w:val="404040" w:themeColor="text1" w:themeTint="BF"/>
-              </w:rPr>
-              <w:t>3</w:t>
+              <w:t xml:space="preserve"> 3</w:t>
             </w:r>
             <w:r>
               <w:rPr>
@@ -8717,7 +8796,6 @@
               </w:rPr>
               <w:t></w:t>
             </w:r>
-            <w:proofErr w:type="gramEnd"/>
           </w:p>
         </w:tc>
         <w:sdt>
@@ -8730,7 +8808,6 @@
             </w:rPr>
             <w:id w:val="-1574965289"/>
           </w:sdtPr>
-          <w:sdtEndPr/>
           <w:sdtContent>
             <w:tc>
               <w:tcPr>
@@ -8765,7 +8842,7 @@
       </w:tr>
       <w:tr>
         <w:trPr>
-          <w:trHeight w:val="365"/>
+          <w:trHeight w:val="16"/>
         </w:trPr>
         <w:tc>
           <w:tcPr>
@@ -8920,7 +8997,7 @@
                 <w:sz w:val="24"/>
                 <w:szCs w:val="24"/>
               </w:rPr>
-              <w:t>.</w:t>
+              <w:t>. Le Product Owner est une amie.</w:t>
             </w:r>
           </w:p>
           <w:p>
@@ -9107,6 +9184,37 @@
               <w:rPr>
                 <w:rFonts w:cstheme="minorHAnsi"/>
                 <w:color w:val="404040" w:themeColor="text1" w:themeTint="BF"/>
+                <w:sz w:val="24"/>
+                <w:szCs w:val="24"/>
+              </w:rPr>
+              <w:t>.</w:t>
+            </w:r>
+          </w:p>
+          <w:p>
+            <w:pPr>
+              <w:pStyle w:val="Paragraphedeliste"/>
+              <w:keepNext/>
+              <w:numPr>
+                <w:ilvl w:val="0"/>
+                <w:numId w:val="17"/>
+              </w:numPr>
+              <w:rPr>
+                <w:rFonts w:cstheme="minorHAnsi"/>
+                <w:sz w:val="24"/>
+                <w:szCs w:val="24"/>
+              </w:rPr>
+            </w:pPr>
+            <w:r>
+              <w:rPr>
+                <w:rFonts w:cstheme="minorHAnsi"/>
+                <w:sz w:val="24"/>
+                <w:szCs w:val="24"/>
+              </w:rPr>
+              <w:t>Analyse des risques en sécurité</w:t>
+            </w:r>
+            <w:r>
+              <w:rPr>
+                <w:rFonts w:cstheme="minorHAnsi"/>
                 <w:sz w:val="24"/>
                 <w:szCs w:val="24"/>
               </w:rPr>
@@ -9623,7 +9731,6 @@
                 <w:szCs w:val="24"/>
               </w:rPr>
             </w:pPr>
-            <w:proofErr w:type="gramStart"/>
             <w:r>
               <w:rPr>
                 <w:rFonts w:cstheme="minorHAnsi"/>
@@ -9632,18 +9739,7 @@
                 <w:sz w:val="24"/>
                 <w:szCs w:val="24"/>
               </w:rPr>
-              <w:t>uWamp</w:t>
-            </w:r>
-            <w:proofErr w:type="gramEnd"/>
-            <w:r>
-              <w:rPr>
-                <w:rFonts w:cstheme="minorHAnsi"/>
-                <w:bCs/>
-                <w:color w:val="404040" w:themeColor="text1" w:themeTint="BF"/>
-                <w:sz w:val="24"/>
-                <w:szCs w:val="24"/>
-              </w:rPr>
-              <w:t xml:space="preserve"> (Apache,</w:t>
+              <w:t>uWamp (Apache,</w:t>
             </w:r>
             <w:r>
               <w:rPr>
@@ -10259,36 +10355,16 @@
                     <w:i/>
                     <w:color w:val="000000" w:themeColor="text1"/>
                   </w:rPr>
-                  <w:t xml:space="preserve">Eléonore </w:t>
+                  <w:t>Eléonore Hottou</w:t>
                 </w:r>
-                <w:proofErr w:type="spellStart"/>
                 <w:r>
                   <w:rPr>
                     <w:rFonts w:cstheme="minorHAnsi"/>
                     <w:i/>
                     <w:color w:val="000000" w:themeColor="text1"/>
                   </w:rPr>
-                  <w:t>Hottou</w:t>
+                  <w:t>, Sophromassage</w:t>
                 </w:r>
-                <w:proofErr w:type="spellEnd"/>
-                <w:r>
-                  <w:rPr>
-                    <w:rFonts w:cstheme="minorHAnsi"/>
-                    <w:i/>
-                    <w:color w:val="000000" w:themeColor="text1"/>
-                  </w:rPr>
-                  <w:t xml:space="preserve">, </w:t>
-                </w:r>
-                <w:proofErr w:type="spellStart"/>
-                <w:r>
-                  <w:rPr>
-                    <w:rFonts w:cstheme="minorHAnsi"/>
-                    <w:i/>
-                    <w:color w:val="000000" w:themeColor="text1"/>
-                  </w:rPr>
-                  <w:t>Sophromassage</w:t>
-                </w:r>
-                <w:proofErr w:type="spellEnd"/>
               </w:p>
             </w:tc>
           </w:sdtContent>
@@ -10370,9 +10446,7 @@
                 <w:tag w:val="AT1 - Chantier"/>
                 <w:id w:val="268908052"/>
               </w:sdtPr>
-              <w:sdtEndPr/>
               <w:sdtContent>
-                <w:proofErr w:type="spellStart"/>
                 <w:r>
                   <w:rPr>
                     <w:rFonts w:cstheme="minorHAnsi"/>
@@ -10380,7 +10454,6 @@
                   </w:rPr>
                   <w:t>Sophromassage</w:t>
                 </w:r>
-                <w:proofErr w:type="spellEnd"/>
               </w:sdtContent>
             </w:sdt>
           </w:p>
@@ -10510,7 +10583,6 @@
                   <w:calendar w:val="gregorian"/>
                 </w:date>
               </w:sdtPr>
-              <w:sdtEndPr/>
               <w:sdtContent>
                 <w:r>
                   <w:rPr>
@@ -10562,7 +10634,6 @@
                   <w:calendar w:val="gregorian"/>
                 </w:date>
               </w:sdtPr>
-              <w:sdtEndPr/>
               <w:sdtContent>
                 <w:r>
                   <w:rPr>
@@ -10844,7 +10915,6 @@
               <w:listItem w:displayText="5" w:value="5"/>
             </w:comboBox>
           </w:sdtPr>
-          <w:sdtEndPr/>
           <w:sdtContent>
             <w:tc>
               <w:tcPr>
@@ -10889,7 +10959,6 @@
             <w:tag w:val="Intitulé de l'activité"/>
             <w:id w:val="-121848200"/>
           </w:sdtPr>
-          <w:sdtEndPr/>
           <w:sdtContent>
             <w:tc>
               <w:tcPr>
@@ -10987,17 +11056,7 @@
                 <w:i/>
                 <w:color w:val="404040" w:themeColor="text1" w:themeTint="BF"/>
               </w:rPr>
-              <w:t xml:space="preserve"> </w:t>
-            </w:r>
-            <w:proofErr w:type="gramStart"/>
-            <w:r>
-              <w:rPr>
-                <w:rFonts w:cstheme="minorHAnsi"/>
-                <w:b/>
-                <w:i/>
-                <w:color w:val="404040" w:themeColor="text1" w:themeTint="BF"/>
-              </w:rPr>
-              <w:t>1</w:t>
+              <w:t xml:space="preserve"> 1</w:t>
             </w:r>
             <w:r>
               <w:rPr>
@@ -11032,7 +11091,6 @@
               </w:rPr>
               <w:t></w:t>
             </w:r>
-            <w:proofErr w:type="gramEnd"/>
           </w:p>
         </w:tc>
         <w:sdt>
@@ -11045,7 +11103,6 @@
             </w:rPr>
             <w:id w:val="1879272525"/>
           </w:sdtPr>
-          <w:sdtEndPr/>
           <w:sdtContent>
             <w:tc>
               <w:tcPr>
@@ -11337,11 +11394,12 @@
             </w:r>
             <w:r>
               <w:rPr>
+                <w:rFonts w:cstheme="minorHAnsi"/>
                 <w:color w:val="0D0D0D" w:themeColor="text1" w:themeTint="F2"/>
                 <w:sz w:val="24"/>
                 <w:szCs w:val="24"/>
               </w:rPr>
-              <w:t>.</w:t>
+              <w:t xml:space="preserve"> qui est le modèle logique de la base de données.</w:t>
             </w:r>
           </w:p>
           <w:p>
@@ -11367,6 +11425,32 @@
                 <w:sz w:val="24"/>
                 <w:szCs w:val="24"/>
               </w:rPr>
+              <w:t>J’ai réalisé le modèle physique de la base de données permettant une représentation graphique de la base de données.</w:t>
+            </w:r>
+          </w:p>
+          <w:p>
+            <w:pPr>
+              <w:pStyle w:val="Paragraphedeliste"/>
+              <w:keepNext/>
+              <w:numPr>
+                <w:ilvl w:val="0"/>
+                <w:numId w:val="23"/>
+              </w:numPr>
+              <w:spacing w:line="276" w:lineRule="auto"/>
+              <w:rPr>
+                <w:rFonts w:cstheme="minorHAnsi"/>
+                <w:color w:val="0D0D0D" w:themeColor="text1" w:themeTint="F2"/>
+                <w:sz w:val="24"/>
+                <w:szCs w:val="24"/>
+              </w:rPr>
+            </w:pPr>
+            <w:r>
+              <w:rPr>
+                <w:rFonts w:cstheme="minorHAnsi"/>
+                <w:color w:val="0D0D0D" w:themeColor="text1" w:themeTint="F2"/>
+                <w:sz w:val="24"/>
+                <w:szCs w:val="24"/>
+              </w:rPr>
               <w:t xml:space="preserve">J’ai </w:t>
             </w:r>
             <w:r>
@@ -11404,6 +11488,68 @@
                 <w:szCs w:val="24"/>
               </w:rPr>
               <w:t xml:space="preserve"> via SGBD</w:t>
+            </w:r>
+            <w:r>
+              <w:rPr>
+                <w:rFonts w:cstheme="minorHAnsi"/>
+                <w:color w:val="0D0D0D" w:themeColor="text1" w:themeTint="F2"/>
+                <w:sz w:val="24"/>
+                <w:szCs w:val="24"/>
+              </w:rPr>
+              <w:t xml:space="preserve"> </w:t>
+            </w:r>
+            <w:r>
+              <w:rPr>
+                <w:rFonts w:cstheme="minorHAnsi"/>
+                <w:color w:val="0D0D0D" w:themeColor="text1" w:themeTint="F2"/>
+                <w:sz w:val="24"/>
+                <w:szCs w:val="24"/>
+              </w:rPr>
+              <w:t>et phpMyAdmin</w:t>
+            </w:r>
+            <w:r>
+              <w:rPr>
+                <w:rFonts w:cstheme="minorHAnsi"/>
+                <w:color w:val="0D0D0D" w:themeColor="text1" w:themeTint="F2"/>
+                <w:sz w:val="24"/>
+                <w:szCs w:val="24"/>
+              </w:rPr>
+              <w:t>.</w:t>
+            </w:r>
+          </w:p>
+          <w:p>
+            <w:pPr>
+              <w:pStyle w:val="Paragraphedeliste"/>
+              <w:keepNext/>
+              <w:numPr>
+                <w:ilvl w:val="0"/>
+                <w:numId w:val="23"/>
+              </w:numPr>
+              <w:spacing w:line="276" w:lineRule="auto"/>
+              <w:rPr>
+                <w:rFonts w:cstheme="minorHAnsi"/>
+                <w:color w:val="0D0D0D" w:themeColor="text1" w:themeTint="F2"/>
+                <w:sz w:val="24"/>
+                <w:szCs w:val="24"/>
+              </w:rPr>
+            </w:pPr>
+            <w:r>
+              <w:rPr>
+                <w:rFonts w:cstheme="minorHAnsi"/>
+                <w:color w:val="0D0D0D" w:themeColor="text1" w:themeTint="F2"/>
+                <w:sz w:val="24"/>
+                <w:szCs w:val="24"/>
+              </w:rPr>
+              <w:t>J’ai créé un utilisateur MySQL</w:t>
+            </w:r>
+            <w:r>
+              <w:rPr>
+                <w:rFonts w:cstheme="minorHAnsi"/>
+                <w:color w:val="0D0D0D" w:themeColor="text1" w:themeTint="F2"/>
+                <w:sz w:val="24"/>
+                <w:szCs w:val="24"/>
+              </w:rPr>
+              <w:t xml:space="preserve"> pour augmenter  la sécurité</w:t>
             </w:r>
             <w:r>
               <w:rPr>
@@ -11754,6 +11900,24 @@
                 <w:sz w:val="24"/>
                 <w:szCs w:val="24"/>
               </w:rPr>
+              <w:t xml:space="preserve"> </w:t>
+            </w:r>
+            <w:proofErr w:type="spellStart"/>
+            <w:r>
+              <w:rPr>
+                <w:color w:val="0D0D0D" w:themeColor="text1" w:themeTint="F2"/>
+                <w:sz w:val="24"/>
+                <w:szCs w:val="24"/>
+              </w:rPr>
+              <w:t>QuickBDD</w:t>
+            </w:r>
+            <w:proofErr w:type="spellEnd"/>
+            <w:r>
+              <w:rPr>
+                <w:color w:val="0D0D0D" w:themeColor="text1" w:themeTint="F2"/>
+                <w:sz w:val="24"/>
+                <w:szCs w:val="24"/>
+              </w:rPr>
               <w:t>.</w:t>
             </w:r>
           </w:p>
@@ -12005,14 +12169,12 @@
               <w:widowControl w:val="0"/>
               <w:rPr>
                 <w:rFonts w:cstheme="minorHAnsi"/>
-                <w:color w:val="404040" w:themeColor="text1" w:themeTint="BF"/>
-                <w:sz w:val="24"/>
-              </w:rPr>
-            </w:pPr>
-            <w:r>
-              <w:rPr>
-                <w:rFonts w:cstheme="minorHAnsi"/>
-                <w:color w:val="404040" w:themeColor="text1" w:themeTint="BF"/>
+                <w:sz w:val="24"/>
+              </w:rPr>
+            </w:pPr>
+            <w:r>
+              <w:rPr>
+                <w:rFonts w:cstheme="minorHAnsi"/>
                 <w:sz w:val="24"/>
               </w:rPr>
               <w:t>J’ai effectué ce travail en autonomie et avec l’aide de mon formateur.</w:t>
@@ -12193,7 +12355,6 @@
                 <w:rFonts w:cstheme="minorHAnsi"/>
                 <w:color w:val="404040" w:themeColor="text1" w:themeTint="BF"/>
               </w:rPr>
-              <w:lastRenderedPageBreak/>
               <w:t>Nom de l’entreprise, organisme ou association</w:t>
             </w:r>
             <w:r>
@@ -12345,7 +12506,6 @@
                   <w:docPart w:val="47DDF9EF5711427DAED6B8F1CD49CDCE"/>
                 </w:placeholder>
               </w:sdtPr>
-              <w:sdtEndPr/>
               <w:sdtContent>
                 <w:sdt>
                   <w:sdtPr>
@@ -12360,7 +12520,6 @@
                       <w:docPart w:val="DECBEB0C46004DABAF45FCAF9E04336B"/>
                     </w:placeholder>
                   </w:sdtPr>
-                  <w:sdtEndPr/>
                   <w:sdtContent>
                     <w:sdt>
                       <w:sdtPr>
@@ -12375,7 +12534,6 @@
                           <w:docPart w:val="C5D0006DC4F2480BAE66E391C9138C80"/>
                         </w:placeholder>
                       </w:sdtPr>
-                      <w:sdtEndPr/>
                       <w:sdtContent>
                         <w:r>
                           <w:rPr>
@@ -12513,24 +12671,21 @@
                 <w:placeholder>
                   <w:docPart w:val="B3D46A51D5A14ACE9C9416F5C164B28E"/>
                 </w:placeholder>
-                <w:showingPlcHdr/>
-                <w:date>
+                <w:date w:fullDate="2019-08-05T00:00:00Z">
                   <w:dateFormat w:val="dd/MM/yyyy"/>
                   <w:lid w:val="fr-FR"/>
                   <w:storeMappedDataAs w:val="dateTime"/>
                   <w:calendar w:val="gregorian"/>
                 </w:date>
               </w:sdtPr>
-              <w:sdtEndPr/>
               <w:sdtContent>
                 <w:r>
                   <w:rPr>
-                    <w:rStyle w:val="Textedelespacerserv"/>
+                    <w:rFonts w:cstheme="minorHAnsi"/>
                     <w:i/>
-                    <w:color w:val="595959" w:themeColor="text1" w:themeTint="A6"/>
-                    <w:highlight w:val="lightGray"/>
+                    <w:color w:val="000000" w:themeColor="text1"/>
                   </w:rPr>
-                  <w:t>Cliquez ici</w:t>
+                  <w:t>05/08/2019</w:t>
                 </w:r>
               </w:sdtContent>
             </w:sdt>
@@ -12570,24 +12725,21 @@
                 <w:placeholder>
                   <w:docPart w:val="1764F0D0E9544B039F54D05DE57601EE"/>
                 </w:placeholder>
-                <w:showingPlcHdr/>
-                <w:date>
+                <w:date w:fullDate="2019-08-09T00:00:00Z">
                   <w:dateFormat w:val="dd/MM/yyyy"/>
                   <w:lid w:val="fr-FR"/>
                   <w:storeMappedDataAs w:val="dateTime"/>
                   <w:calendar w:val="gregorian"/>
                 </w:date>
               </w:sdtPr>
-              <w:sdtEndPr/>
               <w:sdtContent>
                 <w:r>
                   <w:rPr>
-                    <w:rStyle w:val="Textedelespacerserv"/>
+                    <w:rFonts w:cstheme="minorHAnsi"/>
                     <w:i/>
-                    <w:color w:val="595959" w:themeColor="text1" w:themeTint="A6"/>
-                    <w:highlight w:val="lightGray"/>
+                    <w:color w:val="000000" w:themeColor="text1"/>
                   </w:rPr>
-                  <w:t>Cliquez ici</w:t>
+                  <w:t>09/08/2019</w:t>
                 </w:r>
               </w:sdtContent>
             </w:sdt>
@@ -12835,7 +12987,6 @@
               <w:listItem w:displayText="5" w:value="5"/>
             </w:comboBox>
           </w:sdtPr>
-          <w:sdtEndPr/>
           <w:sdtContent>
             <w:tc>
               <w:tcPr>
@@ -12880,7 +13031,6 @@
             <w:tag w:val="Intitulé de l'activité"/>
             <w:id w:val="705681972"/>
           </w:sdtPr>
-          <w:sdtEndPr/>
           <w:sdtContent>
             <w:tc>
               <w:tcPr>
@@ -13014,7 +13164,6 @@
             </w:rPr>
             <w:id w:val="1834639546"/>
           </w:sdtPr>
-          <w:sdtEndPr/>
           <w:sdtContent>
             <w:tc>
               <w:tcPr>
@@ -13304,10 +13453,48 @@
                 <w:sz w:val="24"/>
                 <w:szCs w:val="24"/>
               </w:rPr>
-              <w:t xml:space="preserve"> une maquette de l’UI sur papier</w:t>
-            </w:r>
-            <w:r>
-              <w:rPr>
+              <w:t xml:space="preserve"> </w:t>
+            </w:r>
+            <w:r>
+              <w:rPr>
+                <w:rFonts w:cstheme="minorHAnsi"/>
+                <w:color w:val="404040" w:themeColor="text1" w:themeTint="BF"/>
+                <w:sz w:val="24"/>
+                <w:szCs w:val="24"/>
+              </w:rPr>
+              <w:t>un wireframe</w:t>
+            </w:r>
+            <w:r>
+              <w:rPr>
+                <w:rFonts w:cstheme="minorHAnsi"/>
+                <w:color w:val="404040" w:themeColor="text1" w:themeTint="BF"/>
+                <w:sz w:val="24"/>
+                <w:szCs w:val="24"/>
+              </w:rPr>
+              <w:t xml:space="preserve"> de l’UI </w:t>
+            </w:r>
+            <w:r>
+              <w:rPr>
+                <w:rFonts w:cstheme="minorHAnsi"/>
+                <w:color w:val="404040" w:themeColor="text1" w:themeTint="BF"/>
+                <w:sz w:val="24"/>
+                <w:szCs w:val="24"/>
+              </w:rPr>
+              <w:t xml:space="preserve">du formulaire et du mail </w:t>
+            </w:r>
+            <w:r>
+              <w:rPr>
+                <w:rFonts w:cstheme="minorHAnsi"/>
+                <w:color w:val="404040" w:themeColor="text1" w:themeTint="BF"/>
+                <w:sz w:val="24"/>
+                <w:szCs w:val="24"/>
+              </w:rPr>
+              <w:t>sur papier</w:t>
+            </w:r>
+            <w:r>
+              <w:rPr>
+                <w:rFonts w:cstheme="minorHAnsi"/>
+                <w:color w:val="404040" w:themeColor="text1" w:themeTint="BF"/>
                 <w:sz w:val="24"/>
                 <w:szCs w:val="24"/>
               </w:rPr>
@@ -13631,7 +13818,37 @@
                 <w:sz w:val="24"/>
                 <w:szCs w:val="24"/>
               </w:rPr>
-              <w:t>Un cahier et un stylo</w:t>
+              <w:t>Le site</w:t>
+            </w:r>
+            <w:r>
+              <w:rPr>
+                <w:rFonts w:cstheme="minorHAnsi"/>
+                <w:bCs/>
+                <w:color w:val="404040" w:themeColor="text1" w:themeTint="BF"/>
+                <w:sz w:val="24"/>
+                <w:szCs w:val="24"/>
+              </w:rPr>
+              <w:t xml:space="preserve"> </w:t>
+            </w:r>
+            <w:r>
+              <w:rPr>
+                <w:rFonts w:cstheme="minorHAnsi"/>
+                <w:bCs/>
+                <w:color w:val="404040" w:themeColor="text1" w:themeTint="BF"/>
+                <w:sz w:val="24"/>
+                <w:szCs w:val="24"/>
+              </w:rPr>
+              <w:t>stackoverflow.com</w:t>
+            </w:r>
+            <w:r>
+              <w:rPr>
+                <w:rFonts w:cstheme="minorHAnsi"/>
+                <w:bCs/>
+                <w:color w:val="404040" w:themeColor="text1" w:themeTint="BF"/>
+                <w:sz w:val="24"/>
+                <w:szCs w:val="24"/>
+              </w:rPr>
+              <w:t xml:space="preserve"> (veille technologique)</w:t>
             </w:r>
             <w:r>
               <w:rPr>
@@ -13668,7 +13885,7 @@
                 <w:sz w:val="24"/>
                 <w:szCs w:val="24"/>
               </w:rPr>
-              <w:t>Le site</w:t>
+              <w:t>L</w:t>
             </w:r>
             <w:r>
               <w:rPr>
@@ -13678,8 +13895,29 @@
                 <w:sz w:val="24"/>
                 <w:szCs w:val="24"/>
               </w:rPr>
+              <w:t xml:space="preserve">a </w:t>
+            </w:r>
+            <w:r>
+              <w:rPr>
+                <w:rFonts w:cstheme="minorHAnsi"/>
+                <w:bCs/>
+                <w:color w:val="404040" w:themeColor="text1" w:themeTint="BF"/>
+                <w:sz w:val="24"/>
+                <w:szCs w:val="24"/>
+              </w:rPr>
+              <w:t>bibliothèque</w:t>
+            </w:r>
+            <w:r>
+              <w:rPr>
+                <w:rFonts w:cstheme="minorHAnsi"/>
+                <w:bCs/>
+                <w:color w:val="404040" w:themeColor="text1" w:themeTint="BF"/>
+                <w:sz w:val="24"/>
+                <w:szCs w:val="24"/>
+              </w:rPr>
               <w:t xml:space="preserve"> </w:t>
             </w:r>
+            <w:proofErr w:type="spellStart"/>
             <w:r>
               <w:rPr>
                 <w:rFonts w:cstheme="minorHAnsi"/>
@@ -13688,8 +13926,9 @@
                 <w:sz w:val="24"/>
                 <w:szCs w:val="24"/>
               </w:rPr>
-              <w:t>stackoverflow.com</w:t>
-            </w:r>
+              <w:t>PHPMailer</w:t>
+            </w:r>
+            <w:proofErr w:type="spellEnd"/>
             <w:r>
               <w:rPr>
                 <w:rFonts w:cstheme="minorHAnsi"/>
@@ -13698,67 +13937,17 @@
                 <w:sz w:val="24"/>
                 <w:szCs w:val="24"/>
               </w:rPr>
-              <w:t xml:space="preserve"> (veille technologique)</w:t>
-            </w:r>
-            <w:r>
-              <w:rPr>
-                <w:rFonts w:cstheme="minorHAnsi"/>
-                <w:bCs/>
-                <w:color w:val="404040" w:themeColor="text1" w:themeTint="BF"/>
+              <w:t xml:space="preserve"> </w:t>
+            </w:r>
+            <w:r>
+              <w:rPr>
+                <w:rStyle w:val="lrzxr"/>
+                <w:rFonts w:cstheme="minorHAnsi"/>
                 <w:sz w:val="24"/>
                 <w:szCs w:val="24"/>
               </w:rPr>
-              <w:t>.</w:t>
-            </w:r>
-          </w:p>
-          <w:p>
-            <w:pPr>
-              <w:pStyle w:val="Paragraphedeliste"/>
-              <w:keepNext/>
-              <w:numPr>
-                <w:ilvl w:val="0"/>
-                <w:numId w:val="27"/>
-              </w:numPr>
-              <w:rPr>
-                <w:rFonts w:cstheme="minorHAnsi"/>
-                <w:bCs/>
-                <w:color w:val="404040" w:themeColor="text1" w:themeTint="BF"/>
-                <w:sz w:val="24"/>
-                <w:szCs w:val="24"/>
-              </w:rPr>
-            </w:pPr>
-            <w:r>
-              <w:rPr>
-                <w:rFonts w:cstheme="minorHAnsi"/>
-                <w:bCs/>
-                <w:color w:val="404040" w:themeColor="text1" w:themeTint="BF"/>
-                <w:sz w:val="24"/>
-                <w:szCs w:val="24"/>
-              </w:rPr>
-              <w:t>L</w:t>
-            </w:r>
-            <w:r>
-              <w:rPr>
-                <w:rFonts w:cstheme="minorHAnsi"/>
-                <w:bCs/>
-                <w:color w:val="404040" w:themeColor="text1" w:themeTint="BF"/>
-                <w:sz w:val="24"/>
-                <w:szCs w:val="24"/>
-              </w:rPr>
-              <w:t xml:space="preserve">a librairie </w:t>
-            </w:r>
-            <w:proofErr w:type="spellStart"/>
-            <w:r>
-              <w:rPr>
-                <w:rFonts w:cstheme="minorHAnsi"/>
-                <w:bCs/>
-                <w:color w:val="404040" w:themeColor="text1" w:themeTint="BF"/>
-                <w:sz w:val="24"/>
-                <w:szCs w:val="24"/>
-              </w:rPr>
-              <w:t>PHPMailer</w:t>
-            </w:r>
-            <w:proofErr w:type="spellEnd"/>
+              <w:t>6.0.5</w:t>
+            </w:r>
             <w:r>
               <w:rPr>
                 <w:rFonts w:cstheme="minorHAnsi"/>
@@ -14264,15 +14453,7 @@
                 <w:rFonts w:cstheme="minorHAnsi"/>
                 <w:color w:val="404040" w:themeColor="text1" w:themeTint="BF"/>
               </w:rPr>
-              <w:t xml:space="preserve">Nom de l’entreprise, organisme ou </w:t>
-            </w:r>
-            <w:proofErr w:type="gramStart"/>
-            <w:r>
-              <w:rPr>
-                <w:rFonts w:cstheme="minorHAnsi"/>
-                <w:color w:val="404040" w:themeColor="text1" w:themeTint="BF"/>
-              </w:rPr>
-              <w:t>association</w:t>
+              <w:t>Nom de l’entreprise, organisme ou association</w:t>
             </w:r>
             <w:r>
               <w:rPr>
@@ -14293,7 +14474,6 @@
               </w:rPr>
               <w:t></w:t>
             </w:r>
-            <w:proofErr w:type="gramEnd"/>
           </w:p>
         </w:tc>
         <w:sdt>
@@ -14306,9 +14486,6 @@
             <w:alias w:val="AT1 - Nom entreprise"/>
             <w:tag w:val="AT1 - Nom entreprise"/>
             <w:id w:val="93600191"/>
-            <w:placeholder>
-              <w:docPart w:val="84210AE9CF6B4FF5AEFB69777A795552"/>
-            </w:placeholder>
           </w:sdtPr>
           <w:sdtEndPr>
             <w:rPr>
@@ -14422,11 +14599,7 @@
                 <w:alias w:val="AT1 - Chantier"/>
                 <w:tag w:val="AT1 - Chantier"/>
                 <w:id w:val="-1647656591"/>
-                <w:placeholder>
-                  <w:docPart w:val="6213122432AA42858A1256CAB239453D"/>
-                </w:placeholder>
               </w:sdtPr>
-              <w:sdtEndPr/>
               <w:sdtContent>
                 <w:r>
                   <w:rPr>
@@ -14586,9 +14759,6 @@
                 <w:alias w:val="Date de début"/>
                 <w:tag w:val="Date de début"/>
                 <w:id w:val="1605456433"/>
-                <w:placeholder>
-                  <w:docPart w:val="CD7AFE36FB93402EAD3A059F490E9EDA"/>
-                </w:placeholder>
                 <w:date w:fullDate="2018-02-01T00:00:00Z">
                   <w:dateFormat w:val="dd/MM/yyyy"/>
                   <w:lid w:val="fr-FR"/>
@@ -14596,7 +14766,6 @@
                   <w:calendar w:val="gregorian"/>
                 </w:date>
               </w:sdtPr>
-              <w:sdtEndPr/>
               <w:sdtContent>
                 <w:r>
                   <w:rPr>
@@ -14641,9 +14810,6 @@
                 <w:alias w:val="Date de fin"/>
                 <w:tag w:val="Date de fin"/>
                 <w:id w:val="1734654430"/>
-                <w:placeholder>
-                  <w:docPart w:val="9D9AD1BDB3F04BE8AB0EC24A3E729222"/>
-                </w:placeholder>
                 <w:date w:fullDate="2018-02-15T00:00:00Z">
                   <w:dateFormat w:val="dd/MM/yyyy"/>
                   <w:lid w:val="fr-FR"/>
@@ -14651,7 +14817,6 @@
                   <w:calendar w:val="gregorian"/>
                 </w:date>
               </w:sdtPr>
-              <w:sdtEndPr/>
               <w:sdtContent>
                 <w:r>
                   <w:rPr>
@@ -14908,7 +15073,6 @@
                     <w:listItem w:displayText="5" w:value="5"/>
                   </w:comboBox>
                 </w:sdtPr>
-                <w:sdtEndPr/>
                 <w:sdtContent>
                   <w:tc>
                     <w:tcPr>
@@ -14953,7 +15117,6 @@
                   <w:tag w:val="Intitulé de l'activité"/>
                   <w:id w:val="1085034567"/>
                 </w:sdtPr>
-                <w:sdtEndPr/>
                 <w:sdtContent>
                   <w:tc>
                     <w:tcPr>
@@ -15087,7 +15250,6 @@
                   </w:rPr>
                   <w:id w:val="180101476"/>
                 </w:sdtPr>
-                <w:sdtEndPr/>
                 <w:sdtContent>
                   <w:tc>
                     <w:tcPr>
@@ -15222,351 +15384,6 @@
             </w:tr>
             <w:tr>
               <w:trPr>
-                <w:trHeight w:val="15"/>
-              </w:trPr>
-              <w:tc>
-                <w:tcPr>
-                  <w:tcW w:w="10349" w:type="dxa"/>
-                  <w:gridSpan w:val="6"/>
-                  <w:tcBorders>
-                    <w:top w:val="single" w:sz="8" w:space="0" w:color="D60093"/>
-                    <w:left w:val="single" w:sz="8" w:space="0" w:color="BFBFBF" w:themeColor="background1" w:themeShade="BF"/>
-                    <w:right w:val="single" w:sz="8" w:space="0" w:color="BFBFBF" w:themeColor="background1" w:themeShade="BF"/>
-                  </w:tcBorders>
-                </w:tcPr>
-                <w:p>
-                  <w:pPr>
-                    <w:keepNext/>
-                    <w:rPr>
-                      <w:rFonts w:cstheme="minorHAnsi"/>
-                      <w:color w:val="404040" w:themeColor="text1" w:themeTint="BF"/>
-                      <w:sz w:val="24"/>
-                      <w:szCs w:val="24"/>
-                    </w:rPr>
-                  </w:pPr>
-                  <w:r>
-                    <w:rPr>
-                      <w:rFonts w:cstheme="minorHAnsi"/>
-                      <w:color w:val="404040" w:themeColor="text1" w:themeTint="BF"/>
-                      <w:sz w:val="24"/>
-                      <w:szCs w:val="24"/>
-                    </w:rPr>
-                    <w:t>A partir d’un énoncé fournit par le formateur </w:t>
-                  </w:r>
-                  <w:r>
-                    <w:rPr>
-                      <w:rFonts w:cstheme="minorHAnsi"/>
-                      <w:color w:val="404040" w:themeColor="text1" w:themeTint="BF"/>
-                      <w:sz w:val="24"/>
-                      <w:szCs w:val="24"/>
-                    </w:rPr>
-                    <w:t xml:space="preserve">demandant la mise en place d’une solution e-commerce sur un site Wordpress </w:t>
-                  </w:r>
-                  <w:r>
-                    <w:rPr>
-                      <w:rFonts w:cstheme="minorHAnsi"/>
-                      <w:color w:val="404040" w:themeColor="text1" w:themeTint="BF"/>
-                      <w:sz w:val="24"/>
-                      <w:szCs w:val="24"/>
-                    </w:rPr>
-                    <w:t>:</w:t>
-                  </w:r>
-                </w:p>
-                <w:p>
-                  <w:pPr>
-                    <w:keepNext/>
-                    <w:rPr>
-                      <w:rFonts w:cstheme="minorHAnsi"/>
-                      <w:color w:val="404040" w:themeColor="text1" w:themeTint="BF"/>
-                      <w:sz w:val="24"/>
-                      <w:szCs w:val="24"/>
-                    </w:rPr>
-                  </w:pPr>
-                </w:p>
-                <w:p>
-                  <w:pPr>
-                    <w:pStyle w:val="Paragraphedeliste"/>
-                    <w:keepNext/>
-                    <w:numPr>
-                      <w:ilvl w:val="0"/>
-                      <w:numId w:val="28"/>
-                    </w:numPr>
-                    <w:rPr>
-                      <w:rFonts w:cstheme="minorHAnsi"/>
-                      <w:color w:val="404040" w:themeColor="text1" w:themeTint="BF"/>
-                      <w:sz w:val="24"/>
-                      <w:szCs w:val="24"/>
-                    </w:rPr>
-                  </w:pPr>
-                  <w:r>
-                    <w:rPr>
-                      <w:rFonts w:cstheme="minorHAnsi"/>
-                      <w:color w:val="404040" w:themeColor="text1" w:themeTint="BF"/>
-                      <w:sz w:val="24"/>
-                      <w:szCs w:val="24"/>
-                    </w:rPr>
-                    <w:t>J’ai effectué des recherches sur internet pour lister les meilleurs plugins e-commerce disponible sur le marché.</w:t>
-                  </w:r>
-                </w:p>
-                <w:p>
-                  <w:pPr>
-                    <w:pStyle w:val="Paragraphedeliste"/>
-                    <w:keepNext/>
-                    <w:numPr>
-                      <w:ilvl w:val="0"/>
-                      <w:numId w:val="28"/>
-                    </w:numPr>
-                    <w:rPr>
-                      <w:rFonts w:cstheme="minorHAnsi"/>
-                      <w:color w:val="404040" w:themeColor="text1" w:themeTint="BF"/>
-                      <w:sz w:val="24"/>
-                      <w:szCs w:val="24"/>
-                    </w:rPr>
-                  </w:pPr>
-                  <w:r>
-                    <w:rPr>
-                      <w:rFonts w:cstheme="minorHAnsi"/>
-                      <w:color w:val="404040" w:themeColor="text1" w:themeTint="BF"/>
-                      <w:sz w:val="24"/>
-                      <w:szCs w:val="24"/>
-                    </w:rPr>
-                    <w:t xml:space="preserve">J’ai </w:t>
-                  </w:r>
-                  <w:r>
-                    <w:rPr>
-                      <w:rFonts w:cstheme="minorHAnsi"/>
-                      <w:color w:val="404040" w:themeColor="text1" w:themeTint="BF"/>
-                      <w:sz w:val="24"/>
-                      <w:szCs w:val="24"/>
-                    </w:rPr>
-                    <w:t>configuré</w:t>
-                  </w:r>
-                  <w:r>
-                    <w:rPr>
-                      <w:rFonts w:cstheme="minorHAnsi"/>
-                      <w:color w:val="404040" w:themeColor="text1" w:themeTint="BF"/>
-                      <w:sz w:val="24"/>
-                      <w:szCs w:val="24"/>
-                    </w:rPr>
-                    <w:t xml:space="preserve"> un environnement de test </w:t>
-                  </w:r>
-                  <w:r>
-                    <w:rPr>
-                      <w:rFonts w:cstheme="minorHAnsi"/>
-                      <w:color w:val="404040" w:themeColor="text1" w:themeTint="BF"/>
-                      <w:sz w:val="24"/>
-                      <w:szCs w:val="24"/>
-                    </w:rPr>
-                    <w:t xml:space="preserve">Wordpress </w:t>
-                  </w:r>
-                  <w:r>
-                    <w:rPr>
-                      <w:rFonts w:cstheme="minorHAnsi"/>
-                      <w:color w:val="404040" w:themeColor="text1" w:themeTint="BF"/>
-                      <w:sz w:val="24"/>
-                      <w:szCs w:val="24"/>
-                    </w:rPr>
-                    <w:t>avec un serveur local</w:t>
-                  </w:r>
-                  <w:r>
-                    <w:rPr>
-                      <w:rFonts w:cstheme="minorHAnsi"/>
-                      <w:color w:val="404040" w:themeColor="text1" w:themeTint="BF"/>
-                      <w:sz w:val="24"/>
-                      <w:szCs w:val="24"/>
-                    </w:rPr>
-                    <w:t xml:space="preserve"> Wamp</w:t>
-                  </w:r>
-                  <w:r>
-                    <w:rPr>
-                      <w:rFonts w:cstheme="minorHAnsi"/>
-                      <w:color w:val="404040" w:themeColor="text1" w:themeTint="BF"/>
-                      <w:sz w:val="24"/>
-                      <w:szCs w:val="24"/>
-                    </w:rPr>
-                    <w:t>.</w:t>
-                  </w:r>
-                </w:p>
-                <w:p>
-                  <w:pPr>
-                    <w:pStyle w:val="Paragraphedeliste"/>
-                    <w:keepNext/>
-                    <w:numPr>
-                      <w:ilvl w:val="0"/>
-                      <w:numId w:val="28"/>
-                    </w:numPr>
-                    <w:rPr>
-                      <w:rFonts w:cstheme="minorHAnsi"/>
-                      <w:color w:val="404040" w:themeColor="text1" w:themeTint="BF"/>
-                      <w:sz w:val="24"/>
-                      <w:szCs w:val="24"/>
-                    </w:rPr>
-                  </w:pPr>
-                  <w:r>
-                    <w:rPr>
-                      <w:rFonts w:cstheme="minorHAnsi"/>
-                      <w:color w:val="404040" w:themeColor="text1" w:themeTint="BF"/>
-                      <w:sz w:val="24"/>
-                      <w:szCs w:val="24"/>
-                    </w:rPr>
-                    <w:t>J’ai téléverser et configurer le plugin Woo Commerce selon les spécific</w:t>
-                  </w:r>
-                  <w:r>
-                    <w:rPr>
-                      <w:rFonts w:cstheme="minorHAnsi"/>
-                      <w:color w:val="404040" w:themeColor="text1" w:themeTint="BF"/>
-                      <w:sz w:val="24"/>
-                      <w:szCs w:val="24"/>
-                    </w:rPr>
-                    <w:t>ations</w:t>
-                  </w:r>
-                  <w:r>
-                    <w:rPr>
-                      <w:rFonts w:cstheme="minorHAnsi"/>
-                      <w:color w:val="404040" w:themeColor="text1" w:themeTint="BF"/>
-                      <w:sz w:val="24"/>
-                      <w:szCs w:val="24"/>
-                    </w:rPr>
-                    <w:t xml:space="preserve"> fonctionnelles décrites dans l’énonc</w:t>
-                  </w:r>
-                  <w:r>
-                    <w:rPr>
-                      <w:rFonts w:cstheme="minorHAnsi"/>
-                      <w:color w:val="404040" w:themeColor="text1" w:themeTint="BF"/>
-                      <w:sz w:val="24"/>
-                      <w:szCs w:val="24"/>
-                    </w:rPr>
-                    <w:t>é</w:t>
-                  </w:r>
-                  <w:r>
-                    <w:rPr>
-                      <w:rFonts w:cstheme="minorHAnsi"/>
-                      <w:color w:val="404040" w:themeColor="text1" w:themeTint="BF"/>
-                      <w:sz w:val="24"/>
-                      <w:szCs w:val="24"/>
-                    </w:rPr>
-                    <w:t>.</w:t>
-                  </w:r>
-                </w:p>
-                <w:p>
-                  <w:pPr>
-                    <w:pStyle w:val="Paragraphedeliste"/>
-                    <w:keepNext/>
-                    <w:numPr>
-                      <w:ilvl w:val="0"/>
-                      <w:numId w:val="28"/>
-                    </w:numPr>
-                    <w:rPr>
-                      <w:rFonts w:cstheme="minorHAnsi"/>
-                      <w:color w:val="404040" w:themeColor="text1" w:themeTint="BF"/>
-                      <w:sz w:val="24"/>
-                      <w:szCs w:val="24"/>
-                    </w:rPr>
-                  </w:pPr>
-                  <w:r>
-                    <w:rPr>
-                      <w:rFonts w:cstheme="minorHAnsi"/>
-                      <w:color w:val="404040" w:themeColor="text1" w:themeTint="BF"/>
-                      <w:sz w:val="24"/>
-                      <w:szCs w:val="24"/>
-                    </w:rPr>
-                    <w:t xml:space="preserve">J’ai </w:t>
-                  </w:r>
-                  <w:r>
-                    <w:rPr>
-                      <w:rFonts w:cstheme="minorHAnsi"/>
-                      <w:color w:val="404040" w:themeColor="text1" w:themeTint="BF"/>
-                      <w:sz w:val="24"/>
-                      <w:szCs w:val="24"/>
-                    </w:rPr>
-                    <w:t>mis en place les éléments de la boutique à partir de la liste des produits </w:t>
-                  </w:r>
-                  <w:r>
-                    <w:rPr>
-                      <w:rFonts w:cstheme="minorHAnsi"/>
-                      <w:color w:val="404040" w:themeColor="text1" w:themeTint="BF"/>
-                      <w:sz w:val="24"/>
-                      <w:szCs w:val="24"/>
-                    </w:rPr>
-                    <w:t xml:space="preserve">et des </w:t>
-                  </w:r>
-                  <w:r>
-                    <w:rPr>
-                      <w:rFonts w:cstheme="minorHAnsi"/>
-                      <w:color w:val="404040" w:themeColor="text1" w:themeTint="BF"/>
-                      <w:sz w:val="24"/>
-                      <w:szCs w:val="24"/>
-                    </w:rPr>
-                    <w:t>spécific</w:t>
-                  </w:r>
-                  <w:r>
-                    <w:rPr>
-                      <w:rFonts w:cstheme="minorHAnsi"/>
-                      <w:color w:val="404040" w:themeColor="text1" w:themeTint="BF"/>
-                      <w:sz w:val="24"/>
-                      <w:szCs w:val="24"/>
-                    </w:rPr>
-                    <w:t>ations</w:t>
-                  </w:r>
-                  <w:r>
-                    <w:rPr>
-                      <w:rFonts w:cstheme="minorHAnsi"/>
-                      <w:color w:val="404040" w:themeColor="text1" w:themeTint="BF"/>
-                      <w:sz w:val="24"/>
-                      <w:szCs w:val="24"/>
-                    </w:rPr>
-                    <w:t xml:space="preserve"> fonctionnelles </w:t>
-                  </w:r>
-                  <w:r>
-                    <w:rPr>
-                      <w:rFonts w:cstheme="minorHAnsi"/>
-                      <w:color w:val="404040" w:themeColor="text1" w:themeTint="BF"/>
-                      <w:sz w:val="24"/>
-                      <w:szCs w:val="24"/>
-                    </w:rPr>
-                    <w:t xml:space="preserve">(thème graphique, </w:t>
-                  </w:r>
-                  <w:r>
-                    <w:rPr>
-                      <w:rFonts w:cstheme="minorHAnsi"/>
-                      <w:color w:val="404040" w:themeColor="text1" w:themeTint="BF"/>
-                      <w:sz w:val="24"/>
-                      <w:szCs w:val="24"/>
-                    </w:rPr>
-                    <w:t xml:space="preserve">spécificités des </w:t>
-                  </w:r>
-                  <w:r>
-                    <w:rPr>
-                      <w:rFonts w:cstheme="minorHAnsi"/>
-                      <w:color w:val="404040" w:themeColor="text1" w:themeTint="BF"/>
-                      <w:sz w:val="24"/>
-                      <w:szCs w:val="24"/>
-                    </w:rPr>
-                    <w:t>produit</w:t>
-                  </w:r>
-                  <w:r>
-                    <w:rPr>
-                      <w:rFonts w:cstheme="minorHAnsi"/>
-                      <w:color w:val="404040" w:themeColor="text1" w:themeTint="BF"/>
-                      <w:sz w:val="24"/>
-                      <w:szCs w:val="24"/>
-                    </w:rPr>
-                    <w:t>s</w:t>
-                  </w:r>
-                  <w:r>
-                    <w:rPr>
-                      <w:rFonts w:cstheme="minorHAnsi"/>
-                      <w:color w:val="404040" w:themeColor="text1" w:themeTint="BF"/>
-                      <w:sz w:val="24"/>
-                      <w:szCs w:val="24"/>
-                    </w:rPr>
-                    <w:t>, taxes, gestion de stock etc…).</w:t>
-                  </w:r>
-                </w:p>
-              </w:tc>
-            </w:tr>
-            <w:tr>
-              <w:trPr>
                 <w:trHeight w:val="142"/>
               </w:trPr>
               <w:tc>
@@ -15588,6 +15405,270 @@
                       <w:szCs w:val="24"/>
                     </w:rPr>
                   </w:pPr>
+                  <w:r>
+                    <w:rPr>
+                      <w:rFonts w:cstheme="minorHAnsi"/>
+                      <w:color w:val="404040" w:themeColor="text1" w:themeTint="BF"/>
+                      <w:sz w:val="24"/>
+                      <w:szCs w:val="24"/>
+                    </w:rPr>
+                    <w:t xml:space="preserve">Pour réaliser un plugin qui change la couleur de fond </w:t>
+                  </w:r>
+                  <w:r>
+                    <w:rPr>
+                      <w:rFonts w:cstheme="minorHAnsi"/>
+                      <w:color w:val="404040" w:themeColor="text1" w:themeTint="BF"/>
+                      <w:sz w:val="24"/>
+                      <w:szCs w:val="24"/>
+                    </w:rPr>
+                    <w:t xml:space="preserve">et cache certaines catégories </w:t>
+                  </w:r>
+                  <w:r>
+                    <w:rPr>
+                      <w:rFonts w:cstheme="minorHAnsi"/>
+                      <w:color w:val="404040" w:themeColor="text1" w:themeTint="BF"/>
+                      <w:sz w:val="24"/>
+                      <w:szCs w:val="24"/>
+                    </w:rPr>
+                    <w:t xml:space="preserve">de l’interface d’administration de Wordpress je suis passé par les étapes suivantes : </w:t>
+                  </w:r>
+                </w:p>
+                <w:p>
+                  <w:pPr>
+                    <w:widowControl w:val="0"/>
+                    <w:rPr>
+                      <w:rFonts w:cstheme="minorHAnsi"/>
+                      <w:color w:val="404040" w:themeColor="text1" w:themeTint="BF"/>
+                      <w:sz w:val="24"/>
+                      <w:szCs w:val="24"/>
+                    </w:rPr>
+                  </w:pPr>
+                </w:p>
+                <w:p>
+                  <w:pPr>
+                    <w:pStyle w:val="Paragraphedeliste"/>
+                    <w:widowControl w:val="0"/>
+                    <w:numPr>
+                      <w:ilvl w:val="0"/>
+                      <w:numId w:val="28"/>
+                    </w:numPr>
+                    <w:rPr>
+                      <w:rFonts w:cstheme="minorHAnsi"/>
+                      <w:color w:val="404040" w:themeColor="text1" w:themeTint="BF"/>
+                      <w:sz w:val="24"/>
+                      <w:szCs w:val="24"/>
+                    </w:rPr>
+                  </w:pPr>
+                  <w:r>
+                    <w:rPr>
+                      <w:rFonts w:cstheme="minorHAnsi"/>
+                      <w:color w:val="404040" w:themeColor="text1" w:themeTint="BF"/>
+                      <w:sz w:val="24"/>
+                      <w:szCs w:val="24"/>
+                    </w:rPr>
+                    <w:t>J’ai effectué une recherche p</w:t>
+                  </w:r>
+                  <w:r>
+                    <w:rPr>
+                      <w:rFonts w:cstheme="minorHAnsi"/>
+                      <w:color w:val="404040" w:themeColor="text1" w:themeTint="BF"/>
+                      <w:sz w:val="24"/>
+                      <w:szCs w:val="24"/>
+                    </w:rPr>
+                    <w:t xml:space="preserve">our </w:t>
+                  </w:r>
+                  <w:r>
+                    <w:rPr>
+                      <w:rFonts w:cstheme="minorHAnsi"/>
+                      <w:color w:val="404040" w:themeColor="text1" w:themeTint="BF"/>
+                      <w:sz w:val="24"/>
+                      <w:szCs w:val="24"/>
+                    </w:rPr>
+                    <w:t>la marche à suivre pour</w:t>
+                  </w:r>
+                  <w:r>
+                    <w:rPr>
+                      <w:rFonts w:cstheme="minorHAnsi"/>
+                      <w:color w:val="404040" w:themeColor="text1" w:themeTint="BF"/>
+                      <w:sz w:val="24"/>
+                      <w:szCs w:val="24"/>
+                    </w:rPr>
+                    <w:t xml:space="preserve"> créer un plugin Wordpress</w:t>
+                  </w:r>
+                  <w:r>
+                    <w:rPr>
+                      <w:rFonts w:cstheme="minorHAnsi"/>
+                      <w:color w:val="404040" w:themeColor="text1" w:themeTint="BF"/>
+                      <w:sz w:val="24"/>
+                      <w:szCs w:val="24"/>
+                    </w:rPr>
+                    <w:t>.</w:t>
+                  </w:r>
+                </w:p>
+                <w:p>
+                  <w:pPr>
+                    <w:pStyle w:val="Paragraphedeliste"/>
+                    <w:widowControl w:val="0"/>
+                    <w:numPr>
+                      <w:ilvl w:val="0"/>
+                      <w:numId w:val="28"/>
+                    </w:numPr>
+                    <w:rPr>
+                      <w:rFonts w:cstheme="minorHAnsi"/>
+                      <w:color w:val="404040" w:themeColor="text1" w:themeTint="BF"/>
+                      <w:sz w:val="24"/>
+                      <w:szCs w:val="24"/>
+                    </w:rPr>
+                  </w:pPr>
+                  <w:r>
+                    <w:rPr>
+                      <w:rFonts w:cstheme="minorHAnsi"/>
+                      <w:color w:val="404040" w:themeColor="text1" w:themeTint="BF"/>
+                      <w:sz w:val="24"/>
+                      <w:szCs w:val="24"/>
+                    </w:rPr>
+                    <w:t>J’ai</w:t>
+                  </w:r>
+                  <w:r>
+                    <w:rPr>
+                      <w:rFonts w:cstheme="minorHAnsi"/>
+                      <w:color w:val="404040" w:themeColor="text1" w:themeTint="BF"/>
+                      <w:sz w:val="24"/>
+                      <w:szCs w:val="24"/>
+                    </w:rPr>
+                    <w:t xml:space="preserve"> </w:t>
+                  </w:r>
+                  <w:r>
+                    <w:rPr>
+                      <w:rFonts w:cstheme="minorHAnsi"/>
+                      <w:color w:val="404040" w:themeColor="text1" w:themeTint="BF"/>
+                      <w:sz w:val="24"/>
+                      <w:szCs w:val="24"/>
+                    </w:rPr>
+                    <w:t>installé</w:t>
+                  </w:r>
+                  <w:r>
+                    <w:rPr>
+                      <w:rFonts w:cstheme="minorHAnsi"/>
+                      <w:color w:val="404040" w:themeColor="text1" w:themeTint="BF"/>
+                      <w:sz w:val="24"/>
+                      <w:szCs w:val="24"/>
+                    </w:rPr>
+                    <w:t xml:space="preserve"> Wordpress </w:t>
+                  </w:r>
+                  <w:r>
+                    <w:rPr>
+                      <w:rFonts w:cstheme="minorHAnsi"/>
+                      <w:color w:val="404040" w:themeColor="text1" w:themeTint="BF"/>
+                      <w:sz w:val="24"/>
+                      <w:szCs w:val="24"/>
+                    </w:rPr>
+                    <w:t xml:space="preserve">dans un environnement de tests </w:t>
+                  </w:r>
+                  <w:proofErr w:type="spellStart"/>
+                  <w:r>
+                    <w:rPr>
+                      <w:rFonts w:cstheme="minorHAnsi"/>
+                      <w:color w:val="404040" w:themeColor="text1" w:themeTint="BF"/>
+                      <w:sz w:val="24"/>
+                      <w:szCs w:val="24"/>
+                    </w:rPr>
+                    <w:t>Wamp</w:t>
+                  </w:r>
+                  <w:proofErr w:type="spellEnd"/>
+                </w:p>
+                <w:p>
+                  <w:pPr>
+                    <w:pStyle w:val="Paragraphedeliste"/>
+                    <w:widowControl w:val="0"/>
+                    <w:numPr>
+                      <w:ilvl w:val="0"/>
+                      <w:numId w:val="28"/>
+                    </w:numPr>
+                    <w:rPr>
+                      <w:rFonts w:cstheme="minorHAnsi"/>
+                      <w:color w:val="404040" w:themeColor="text1" w:themeTint="BF"/>
+                      <w:sz w:val="24"/>
+                      <w:szCs w:val="24"/>
+                    </w:rPr>
+                  </w:pPr>
+                  <w:r>
+                    <w:rPr>
+                      <w:rFonts w:cstheme="minorHAnsi"/>
+                      <w:color w:val="404040" w:themeColor="text1" w:themeTint="BF"/>
+                      <w:sz w:val="24"/>
+                      <w:szCs w:val="24"/>
+                    </w:rPr>
+                    <w:t>J’ai parcouru la documentation de Wordpress (Codex)</w:t>
+                  </w:r>
+                  <w:r>
+                    <w:rPr>
+                      <w:rFonts w:cstheme="minorHAnsi"/>
+                      <w:color w:val="404040" w:themeColor="text1" w:themeTint="BF"/>
+                      <w:sz w:val="24"/>
+                      <w:szCs w:val="24"/>
+                    </w:rPr>
+                    <w:t xml:space="preserve"> pour déterminer quelles fonctionnalités de l’API REST j’avais besoin</w:t>
+                  </w:r>
+                  <w:r>
+                    <w:rPr>
+                      <w:rFonts w:cstheme="minorHAnsi"/>
+                      <w:color w:val="404040" w:themeColor="text1" w:themeTint="BF"/>
+                      <w:sz w:val="24"/>
+                      <w:szCs w:val="24"/>
+                    </w:rPr>
+                    <w:t>.</w:t>
+                  </w:r>
+                </w:p>
+                <w:p>
+                  <w:pPr>
+                    <w:pStyle w:val="Paragraphedeliste"/>
+                    <w:widowControl w:val="0"/>
+                    <w:numPr>
+                      <w:ilvl w:val="0"/>
+                      <w:numId w:val="28"/>
+                    </w:numPr>
+                    <w:rPr>
+                      <w:rFonts w:cstheme="minorHAnsi"/>
+                      <w:color w:val="404040" w:themeColor="text1" w:themeTint="BF"/>
+                      <w:sz w:val="24"/>
+                      <w:szCs w:val="24"/>
+                    </w:rPr>
+                  </w:pPr>
+                  <w:r>
+                    <w:rPr>
+                      <w:rFonts w:cstheme="minorHAnsi"/>
+                      <w:color w:val="404040" w:themeColor="text1" w:themeTint="BF"/>
+                      <w:sz w:val="24"/>
+                      <w:szCs w:val="24"/>
+                    </w:rPr>
+                    <w:t>J’ai développé la solution.</w:t>
+                  </w:r>
+                </w:p>
+                <w:p>
+                  <w:pPr>
+                    <w:pStyle w:val="Paragraphedeliste"/>
+                    <w:widowControl w:val="0"/>
+                    <w:numPr>
+                      <w:ilvl w:val="0"/>
+                      <w:numId w:val="28"/>
+                    </w:numPr>
+                    <w:rPr>
+                      <w:rFonts w:cstheme="minorHAnsi"/>
+                      <w:color w:val="404040" w:themeColor="text1" w:themeTint="BF"/>
+                      <w:sz w:val="24"/>
+                      <w:szCs w:val="24"/>
+                    </w:rPr>
+                  </w:pPr>
+                  <w:r>
+                    <w:rPr>
+                      <w:rFonts w:cstheme="minorHAnsi"/>
+                      <w:color w:val="404040" w:themeColor="text1" w:themeTint="BF"/>
+                      <w:sz w:val="24"/>
+                      <w:szCs w:val="24"/>
+                    </w:rPr>
+                    <w:t>J’ai téléverser le plugin.</w:t>
+                  </w:r>
                 </w:p>
               </w:tc>
             </w:tr>
@@ -15770,25 +15851,9 @@
                       <w:sz w:val="24"/>
                       <w:szCs w:val="24"/>
                     </w:rPr>
-                    <w:t>Tableur Excel</w:t>
+                    <w:t xml:space="preserve">Serveur local </w:t>
                   </w:r>
-                </w:p>
-                <w:p>
-                  <w:pPr>
-                    <w:pStyle w:val="Paragraphedeliste"/>
-                    <w:keepNext/>
-                    <w:numPr>
-                      <w:ilvl w:val="0"/>
-                      <w:numId w:val="29"/>
-                    </w:numPr>
-                    <w:rPr>
-                      <w:rFonts w:cstheme="minorHAnsi"/>
-                      <w:bCs/>
-                      <w:color w:val="404040" w:themeColor="text1" w:themeTint="BF"/>
-                      <w:sz w:val="24"/>
-                      <w:szCs w:val="24"/>
-                    </w:rPr>
-                  </w:pPr>
+                  <w:proofErr w:type="spellStart"/>
                   <w:r>
                     <w:rPr>
                       <w:rFonts w:cstheme="minorHAnsi"/>
@@ -15797,8 +15862,9 @@
                       <w:sz w:val="24"/>
                       <w:szCs w:val="24"/>
                     </w:rPr>
-                    <w:t>Serveur local Wamp</w:t>
+                    <w:t>Wamp</w:t>
                   </w:r>
+                  <w:proofErr w:type="spellEnd"/>
                 </w:p>
                 <w:p>
                   <w:pPr>
@@ -15851,7 +15917,34 @@
                       <w:sz w:val="24"/>
                       <w:szCs w:val="24"/>
                     </w:rPr>
-                    <w:t>Plugin Woo Commerce</w:t>
+                    <w:t>Documentation officielle de Wordpress</w:t>
+                  </w:r>
+                </w:p>
+                <w:p>
+                  <w:pPr>
+                    <w:pStyle w:val="Paragraphedeliste"/>
+                    <w:keepNext/>
+                    <w:numPr>
+                      <w:ilvl w:val="0"/>
+                      <w:numId w:val="29"/>
+                    </w:numPr>
+                    <w:rPr>
+                      <w:rFonts w:cstheme="minorHAnsi"/>
+                      <w:bCs/>
+                      <w:color w:val="404040" w:themeColor="text1" w:themeTint="BF"/>
+                      <w:sz w:val="24"/>
+                      <w:szCs w:val="24"/>
+                    </w:rPr>
+                  </w:pPr>
+                  <w:r>
+                    <w:rPr>
+                      <w:rFonts w:cstheme="minorHAnsi"/>
+                      <w:bCs/>
+                      <w:color w:val="404040" w:themeColor="text1" w:themeTint="BF"/>
+                      <w:sz w:val="24"/>
+                      <w:szCs w:val="24"/>
+                    </w:rPr>
+                    <w:t>Visual Studio Code</w:t>
                   </w:r>
                 </w:p>
               </w:tc>
@@ -16056,15 +16149,7 @@
                       <w:color w:val="404040" w:themeColor="text1" w:themeTint="BF"/>
                       <w:sz w:val="24"/>
                     </w:rPr>
-                    <w:t>lors d’une session de travaux pratique de la formation Développeur web et web mobile</w:t>
-                  </w:r>
-                  <w:r>
-                    <w:rPr>
-                      <w:rFonts w:cstheme="minorHAnsi"/>
-                      <w:color w:val="404040" w:themeColor="text1" w:themeTint="BF"/>
-                      <w:sz w:val="24"/>
-                    </w:rPr>
-                    <w:t>.</w:t>
+                    <w:t>lors d’une session de travaux pratique de la formation Développeur web et web mobile.</w:t>
                   </w:r>
                 </w:p>
               </w:tc>
@@ -16308,16 +16393,7 @@
                       <w:rFonts w:cstheme="minorHAnsi"/>
                       <w:color w:val="404040" w:themeColor="text1" w:themeTint="BF"/>
                     </w:rPr>
-                    <w:lastRenderedPageBreak/>
-                    <w:t xml:space="preserve">Nom de l’entreprise, organisme ou </w:t>
-                  </w:r>
-                  <w:proofErr w:type="gramStart"/>
-                  <w:r>
-                    <w:rPr>
-                      <w:rFonts w:cstheme="minorHAnsi"/>
-                      <w:color w:val="404040" w:themeColor="text1" w:themeTint="BF"/>
-                    </w:rPr>
-                    <w:t>association</w:t>
+                    <w:t>Nom de l’entreprise, organisme ou association</w:t>
                   </w:r>
                   <w:r>
                     <w:rPr>
@@ -16338,7 +16414,6 @@
                     </w:rPr>
                     <w:t></w:t>
                   </w:r>
-                  <w:proofErr w:type="gramEnd"/>
                 </w:p>
               </w:tc>
               <w:sdt>
@@ -16351,9 +16426,6 @@
                   <w:alias w:val="AT1 - Nom entreprise"/>
                   <w:tag w:val="AT1 - Nom entreprise"/>
                   <w:id w:val="1103842003"/>
-                  <w:placeholder>
-                    <w:docPart w:val="A53A1B66A358486A9170E89F2C8A3150"/>
-                  </w:placeholder>
                 </w:sdtPr>
                 <w:sdtEndPr>
                   <w:rPr>
@@ -16467,11 +16539,7 @@
                       <w:alias w:val="AT1 - Chantier"/>
                       <w:tag w:val="AT1 - Chantier"/>
                       <w:id w:val="-403366025"/>
-                      <w:placeholder>
-                        <w:docPart w:val="631630FE3DD04A6B9755D1CA92F7CC3F"/>
-                      </w:placeholder>
                     </w:sdtPr>
-                    <w:sdtEndPr/>
                     <w:sdtContent>
                       <w:sdt>
                         <w:sdtPr>
@@ -16482,11 +16550,7 @@
                           <w:alias w:val="AT1 - Chantier"/>
                           <w:tag w:val="AT1 - Chantier"/>
                           <w:id w:val="-1028024816"/>
-                          <w:placeholder>
-                            <w:docPart w:val="76770B18772D4EC9A882F0DA6B4A1744"/>
-                          </w:placeholder>
                         </w:sdtPr>
-                        <w:sdtEndPr/>
                         <w:sdtContent>
                           <w:sdt>
                             <w:sdtPr>
@@ -16497,11 +16561,7 @@
                               <w:alias w:val="Chantier"/>
                               <w:tag w:val="Chantier"/>
                               <w:id w:val="1174157837"/>
-                              <w:placeholder>
-                                <w:docPart w:val="7BB9C7FB709544C0A2400A59E18E54E3"/>
-                              </w:placeholder>
                             </w:sdtPr>
-                            <w:sdtEndPr/>
                             <w:sdtContent>
                               <w:r>
                                 <w:rPr>
@@ -16651,17 +16711,13 @@
                       <w:alias w:val="Date de début"/>
                       <w:tag w:val="Date de début"/>
                       <w:id w:val="1557587792"/>
-                      <w:placeholder>
-                        <w:docPart w:val="C098FF05C48A40FFA346D02B476ACE4B"/>
-                      </w:placeholder>
-                      <w:date w:fullDate="2018-02-01T00:00:00Z">
+                      <w:date w:fullDate="2019-08-26T00:00:00Z">
                         <w:dateFormat w:val="dd/MM/yyyy"/>
                         <w:lid w:val="fr-FR"/>
                         <w:storeMappedDataAs w:val="dateTime"/>
                         <w:calendar w:val="gregorian"/>
                       </w:date>
                     </w:sdtPr>
-                    <w:sdtEndPr/>
                     <w:sdtContent>
                       <w:r>
                         <w:rPr>
@@ -16669,7 +16725,39 @@
                           <w:i/>
                           <w:color w:val="000000" w:themeColor="text1"/>
                         </w:rPr>
-                        <w:t>01/02/2018</w:t>
+                        <w:t>26</w:t>
+                      </w:r>
+                      <w:r>
+                        <w:rPr>
+                          <w:rFonts w:cstheme="minorHAnsi"/>
+                          <w:i/>
+                          <w:color w:val="000000" w:themeColor="text1"/>
+                        </w:rPr>
+                        <w:t>/0</w:t>
+                      </w:r>
+                      <w:r>
+                        <w:rPr>
+                          <w:rFonts w:cstheme="minorHAnsi"/>
+                          <w:i/>
+                          <w:color w:val="000000" w:themeColor="text1"/>
+                        </w:rPr>
+                        <w:t>8</w:t>
+                      </w:r>
+                      <w:r>
+                        <w:rPr>
+                          <w:rFonts w:cstheme="minorHAnsi"/>
+                          <w:i/>
+                          <w:color w:val="000000" w:themeColor="text1"/>
+                        </w:rPr>
+                        <w:t>/201</w:t>
+                      </w:r>
+                      <w:r>
+                        <w:rPr>
+                          <w:rFonts w:cstheme="minorHAnsi"/>
+                          <w:i/>
+                          <w:color w:val="000000" w:themeColor="text1"/>
+                        </w:rPr>
+                        <w:t>9</w:t>
                       </w:r>
                     </w:sdtContent>
                   </w:sdt>
@@ -16706,17 +16794,13 @@
                       <w:alias w:val="Date de fin"/>
                       <w:tag w:val="Date de fin"/>
                       <w:id w:val="1335949258"/>
-                      <w:placeholder>
-                        <w:docPart w:val="2FA53F55BBCD426D9E9155CDCD092C03"/>
-                      </w:placeholder>
-                      <w:date w:fullDate="2018-02-15T00:00:00Z">
+                      <w:date w:fullDate="2019-08-28T00:00:00Z">
                         <w:dateFormat w:val="dd/MM/yyyy"/>
                         <w:lid w:val="fr-FR"/>
                         <w:storeMappedDataAs w:val="dateTime"/>
                         <w:calendar w:val="gregorian"/>
                       </w:date>
                     </w:sdtPr>
-                    <w:sdtEndPr/>
                     <w:sdtContent>
                       <w:r>
                         <w:rPr>
@@ -16724,7 +16808,39 @@
                           <w:i/>
                           <w:color w:val="000000" w:themeColor="text1"/>
                         </w:rPr>
-                        <w:t>15/02/2018</w:t>
+                        <w:t>28</w:t>
+                      </w:r>
+                      <w:r>
+                        <w:rPr>
+                          <w:rFonts w:cstheme="minorHAnsi"/>
+                          <w:i/>
+                          <w:color w:val="000000" w:themeColor="text1"/>
+                        </w:rPr>
+                        <w:t>/0</w:t>
+                      </w:r>
+                      <w:r>
+                        <w:rPr>
+                          <w:rFonts w:cstheme="minorHAnsi"/>
+                          <w:i/>
+                          <w:color w:val="000000" w:themeColor="text1"/>
+                        </w:rPr>
+                        <w:t>8</w:t>
+                      </w:r>
+                      <w:r>
+                        <w:rPr>
+                          <w:rFonts w:cstheme="minorHAnsi"/>
+                          <w:i/>
+                          <w:color w:val="000000" w:themeColor="text1"/>
+                        </w:rPr>
+                        <w:t>/201</w:t>
+                      </w:r>
+                      <w:r>
+                        <w:rPr>
+                          <w:rFonts w:cstheme="minorHAnsi"/>
+                          <w:i/>
+                          <w:color w:val="000000" w:themeColor="text1"/>
+                        </w:rPr>
+                        <w:t>9</w:t>
                       </w:r>
                     </w:sdtContent>
                   </w:sdt>
@@ -17029,29 +17145,7 @@
                 <w:sz w:val="28"/>
                 <w:szCs w:val="28"/>
               </w:rPr>
-              <w:t>(</w:t>
-            </w:r>
-            <w:proofErr w:type="gramStart"/>
-            <w:r>
-              <w:rPr>
-                <w:rFonts w:cstheme="minorHAnsi"/>
-                <w:i/>
-                <w:color w:val="404040" w:themeColor="text1" w:themeTint="BF"/>
-                <w:sz w:val="28"/>
-                <w:szCs w:val="28"/>
-              </w:rPr>
-              <w:t>facultatif</w:t>
-            </w:r>
-            <w:proofErr w:type="gramEnd"/>
-            <w:r>
-              <w:rPr>
-                <w:rFonts w:cstheme="minorHAnsi"/>
-                <w:i/>
-                <w:color w:val="404040" w:themeColor="text1" w:themeTint="BF"/>
-                <w:sz w:val="28"/>
-                <w:szCs w:val="28"/>
-              </w:rPr>
-              <w:t>)</w:t>
+              <w:t>(facultatif)</w:t>
             </w:r>
           </w:p>
           <w:p>
@@ -17213,12 +17307,8 @@
             <w:alias w:val="Titre, diplôme"/>
             <w:tag w:val="diplome"/>
             <w:id w:val="-1815783948"/>
-            <w:placeholder>
-              <w:docPart w:val="2F014F75D6AB4ED78764EACAE8DF08A6"/>
-            </w:placeholder>
             <w:showingPlcHdr/>
           </w:sdtPr>
-          <w:sdtEndPr/>
           <w:sdtContent>
             <w:tc>
               <w:tcPr>
@@ -17269,9 +17359,6 @@
             <w:alias w:val="Organisme"/>
             <w:tag w:val="Organisme"/>
             <w:id w:val="1805660918"/>
-            <w:placeholder>
-              <w:docPart w:val="0F209EFD01F54C33BAAFFED3BF43350A"/>
-            </w:placeholder>
             <w:showingPlcHdr/>
           </w:sdtPr>
           <w:sdtEndPr>
@@ -17327,9 +17414,6 @@
             <w:alias w:val="date"/>
             <w:tag w:val="date"/>
             <w:id w:val="-731318474"/>
-            <w:placeholder>
-              <w:docPart w:val="1D3C0A7B0240424DA76EDD5C5D0E2BEC"/>
-            </w:placeholder>
             <w:showingPlcHdr/>
             <w:date w:fullDate="2017-02-15T00:00:00Z">
               <w:dateFormat w:val="dd/MM/yyyy"/>
@@ -17338,7 +17422,6 @@
               <w:calendar w:val="gregorian"/>
             </w:date>
           </w:sdtPr>
-          <w:sdtEndPr/>
           <w:sdtContent>
             <w:tc>
               <w:tcPr>
@@ -18297,144 +18380,49 @@
           <w:szCs w:val="24"/>
           <w:lang w:eastAsia="fr-FR"/>
         </w:rPr>
-        <mc:AlternateContent>
-          <mc:Choice Requires="wps">
-            <w:drawing>
-              <wp:anchor distT="0" distB="0" distL="114300" distR="114300" simplePos="0" relativeHeight="251660288" behindDoc="0" locked="0" layoutInCell="1" allowOverlap="1" wp14:anchorId="51332AB8" wp14:editId="1F9FAC2E">
-                <wp:simplePos x="0" y="0"/>
-                <wp:positionH relativeFrom="column">
-                  <wp:posOffset>2011045</wp:posOffset>
-                </wp:positionH>
-                <wp:positionV relativeFrom="paragraph">
-                  <wp:posOffset>123190</wp:posOffset>
-                </wp:positionV>
-                <wp:extent cx="3618865" cy="388620"/>
-                <wp:effectExtent l="0" t="0" r="0" b="0"/>
-                <wp:wrapNone/>
-                <wp:docPr id="307" name="Zone de texte 2"/>
-                <wp:cNvGraphicFramePr>
-                  <a:graphicFrameLocks xmlns:a="http://schemas.openxmlformats.org/drawingml/2006/main"/>
-                </wp:cNvGraphicFramePr>
-                <a:graphic xmlns:a="http://schemas.openxmlformats.org/drawingml/2006/main">
-                  <a:graphicData uri="http://schemas.microsoft.com/office/word/2010/wordprocessingShape">
-                    <wps:wsp>
-                      <wps:cNvSpPr txBox="1">
-                        <a:spLocks noChangeArrowheads="1"/>
-                      </wps:cNvSpPr>
-                      <wps:spPr bwMode="auto">
-                        <a:xfrm>
-                          <a:off x="0" y="0"/>
-                          <a:ext cx="3618865" cy="388620"/>
-                        </a:xfrm>
-                        <a:prstGeom prst="rect">
-                          <a:avLst/>
-                        </a:prstGeom>
-                        <a:noFill/>
-                        <a:ln w="9525">
-                          <a:noFill/>
-                          <a:miter lim="800000"/>
-                          <a:headEnd/>
-                          <a:tailEnd/>
-                        </a:ln>
-                      </wps:spPr>
-                      <wps:txbx>
-                        <w:txbxContent>
-                          <w:sdt>
-                            <w:sdtPr>
-                              <w:rPr>
-                                <w:color w:val="404040" w:themeColor="text1" w:themeTint="BF"/>
-                                <w:sz w:val="24"/>
-                                <w:szCs w:val="24"/>
-                              </w:rPr>
-                              <w:alias w:val="Déclaration_dénomination"/>
-                              <w:tag w:val="Déclaration_dénomination"/>
-                              <w:id w:val="1225873524"/>
-                            </w:sdtPr>
-                            <w:sdtEndPr/>
-                            <w:sdtContent>
-                              <w:p>
-                                <w:pPr>
-                                  <w:rPr>
-                                    <w:color w:val="404040" w:themeColor="text1" w:themeTint="BF"/>
-                                    <w:sz w:val="24"/>
-                                    <w:szCs w:val="24"/>
-                                  </w:rPr>
-                                </w:pPr>
-                                <w:r>
-                                  <w:rPr>
-                                    <w:color w:val="404040" w:themeColor="text1" w:themeTint="BF"/>
-                                    <w:sz w:val="24"/>
-                                    <w:szCs w:val="24"/>
-                                  </w:rPr>
-                                  <w:t>Lionel Ensfelder</w:t>
-                                </w:r>
-                              </w:p>
-                            </w:sdtContent>
-                          </w:sdt>
-                        </w:txbxContent>
-                      </wps:txbx>
-                      <wps:bodyPr rot="0" vert="horz" wrap="square" lIns="91440" tIns="45720" rIns="91440" bIns="45720" anchor="t" anchorCtr="0">
-                        <a:noAutofit/>
-                      </wps:bodyPr>
-                    </wps:wsp>
-                  </a:graphicData>
-                </a:graphic>
-                <wp14:sizeRelH relativeFrom="margin">
-                  <wp14:pctWidth>0</wp14:pctWidth>
-                </wp14:sizeRelH>
-                <wp14:sizeRelV relativeFrom="margin">
-                  <wp14:pctHeight>0</wp14:pctHeight>
-                </wp14:sizeRelV>
-              </wp:anchor>
-            </w:drawing>
-          </mc:Choice>
-          <mc:Fallback>
-            <w:pict>
-              <v:shapetype w14:anchorId="51332AB8" id="_x0000_t202" coordsize="21600,21600" o:spt="202" path="m,l,21600r21600,l21600,xe">
-                <v:stroke joinstyle="miter"/>
-                <v:path gradientshapeok="t" o:connecttype="rect"/>
-              </v:shapetype>
-              <v:shape id="Zone de texte 2" o:spid="_x0000_s1026" type="#_x0000_t202" style="position:absolute;margin-left:158.35pt;margin-top:9.7pt;width:284.95pt;height:30.6pt;z-index:251660288;visibility:visible;mso-wrap-style:square;mso-width-percent:0;mso-height-percent:0;mso-wrap-distance-left:9pt;mso-wrap-distance-top:0;mso-wrap-distance-right:9pt;mso-wrap-distance-bottom:0;mso-position-horizontal:absolute;mso-position-horizontal-relative:text;mso-position-vertical:absolute;mso-position-vertical-relative:text;mso-width-percent:0;mso-height-percent:0;mso-width-relative:margin;mso-height-relative:margin;v-text-anchor:top" o:gfxdata="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" filled="f" stroked="f">
-                <v:textbox>
-                  <w:txbxContent>
-                    <w:sdt>
-                      <w:sdtPr>
+        <w:pict w14:anchorId="63AE967F">
+          <v:shapetype id="_x0000_t202" coordsize="21600,21600" o:spt="202" path="m,l,21600r21600,l21600,xe">
+            <v:stroke joinstyle="miter"/>
+            <v:path gradientshapeok="t" o:connecttype="rect"/>
+          </v:shapetype>
+          <v:shape id="Zone de texte 2" o:spid="_x0000_s1026" type="#_x0000_t202" style="position:absolute;margin-left:158.35pt;margin-top:9.7pt;width:284.95pt;height:30.6pt;z-index:251660288;visibility:visible;mso-wrap-style:square;mso-width-percent:0;mso-height-percent:0;mso-wrap-distance-left:9pt;mso-wrap-distance-top:0;mso-wrap-distance-right:9pt;mso-wrap-distance-bottom:0;mso-position-horizontal:absolute;mso-position-horizontal-relative:text;mso-position-vertical:absolute;mso-position-vertical-relative:text;mso-width-percent:0;mso-height-percent:0;mso-width-relative:margin;mso-height-relative:margin;v-text-anchor:top" o:gfxdata="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" filled="f" stroked="f">
+            <v:textbox>
+              <w:txbxContent>
+                <w:sdt>
+                  <w:sdtPr>
+                    <w:rPr>
+                      <w:color w:val="404040" w:themeColor="text1" w:themeTint="BF"/>
+                      <w:sz w:val="24"/>
+                      <w:szCs w:val="24"/>
+                    </w:rPr>
+                    <w:alias w:val="Déclaration_dénomination"/>
+                    <w:tag w:val="Déclaration_dénomination"/>
+                    <w:id w:val="1225873524"/>
+                  </w:sdtPr>
+                  <w:sdtContent>
+                    <w:p>
+                      <w:pPr>
                         <w:rPr>
                           <w:color w:val="404040" w:themeColor="text1" w:themeTint="BF"/>
                           <w:sz w:val="24"/>
                           <w:szCs w:val="24"/>
                         </w:rPr>
-                        <w:alias w:val="Déclaration_dénomination"/>
-                        <w:tag w:val="Déclaration_dénomination"/>
-                        <w:id w:val="1225873524"/>
-                      </w:sdtPr>
-                      <w:sdtEndPr/>
-                      <w:sdtContent>
-                        <w:p>
-                          <w:pPr>
-                            <w:rPr>
-                              <w:color w:val="404040" w:themeColor="text1" w:themeTint="BF"/>
-                              <w:sz w:val="24"/>
-                              <w:szCs w:val="24"/>
-                            </w:rPr>
-                          </w:pPr>
-                          <w:r>
-                            <w:rPr>
-                              <w:color w:val="404040" w:themeColor="text1" w:themeTint="BF"/>
-                              <w:sz w:val="24"/>
-                              <w:szCs w:val="24"/>
-                            </w:rPr>
-                            <w:t>Lionel Ensfelder</w:t>
-                          </w:r>
-                        </w:p>
-                      </w:sdtContent>
-                    </w:sdt>
-                  </w:txbxContent>
-                </v:textbox>
-              </v:shape>
-            </w:pict>
-          </mc:Fallback>
-        </mc:AlternateContent>
+                      </w:pPr>
+                      <w:r>
+                        <w:rPr>
+                          <w:color w:val="404040" w:themeColor="text1" w:themeTint="BF"/>
+                          <w:sz w:val="24"/>
+                          <w:szCs w:val="24"/>
+                        </w:rPr>
+                        <w:t>Lionel Ensfelder</w:t>
+                      </w:r>
+                    </w:p>
+                  </w:sdtContent>
+                </w:sdt>
+              </w:txbxContent>
+            </v:textbox>
+          </v:shape>
+        </w:pict>
       </w:r>
     </w:p>
     <w:p>
@@ -18505,7 +18493,7 @@
           <w:sz w:val="24"/>
           <w:szCs w:val="24"/>
         </w:rPr>
-        <w:t>déc</w:t>
+        <w:t>d</w:t>
       </w:r>
       <w:bookmarkStart w:id="1" w:name="_GoBack"/>
       <w:bookmarkEnd w:id="1"/>
@@ -18516,7 +18504,7 @@
           <w:sz w:val="24"/>
           <w:szCs w:val="24"/>
         </w:rPr>
-        <w:t>lare</w:t>
+        <w:t>éclare</w:t>
       </w:r>
       <w:proofErr w:type="gramEnd"/>
       <w:r>
@@ -18559,140 +18547,45 @@
           <w:szCs w:val="24"/>
           <w:lang w:eastAsia="fr-FR"/>
         </w:rPr>
-        <mc:AlternateContent>
-          <mc:Choice Requires="wps">
-            <w:drawing>
-              <wp:anchor distT="0" distB="0" distL="114300" distR="114300" simplePos="0" relativeHeight="251661312" behindDoc="0" locked="0" layoutInCell="1" allowOverlap="1" wp14:anchorId="32FABF78" wp14:editId="7590CC4E">
-                <wp:simplePos x="0" y="0"/>
-                <wp:positionH relativeFrom="column">
-                  <wp:posOffset>365125</wp:posOffset>
-                </wp:positionH>
-                <wp:positionV relativeFrom="paragraph">
-                  <wp:posOffset>330200</wp:posOffset>
-                </wp:positionV>
-                <wp:extent cx="2961640" cy="415925"/>
-                <wp:effectExtent l="0" t="0" r="0" b="0"/>
-                <wp:wrapNone/>
-                <wp:docPr id="292" name="Zone de texte 2"/>
-                <wp:cNvGraphicFramePr>
-                  <a:graphicFrameLocks xmlns:a="http://schemas.openxmlformats.org/drawingml/2006/main"/>
-                </wp:cNvGraphicFramePr>
-                <a:graphic xmlns:a="http://schemas.openxmlformats.org/drawingml/2006/main">
-                  <a:graphicData uri="http://schemas.microsoft.com/office/word/2010/wordprocessingShape">
-                    <wps:wsp>
-                      <wps:cNvSpPr txBox="1">
-                        <a:spLocks noChangeArrowheads="1"/>
-                      </wps:cNvSpPr>
-                      <wps:spPr bwMode="auto">
-                        <a:xfrm>
-                          <a:off x="0" y="0"/>
-                          <a:ext cx="2961640" cy="415925"/>
-                        </a:xfrm>
-                        <a:prstGeom prst="rect">
-                          <a:avLst/>
-                        </a:prstGeom>
-                        <a:noFill/>
-                        <a:ln w="9525">
-                          <a:noFill/>
-                          <a:miter lim="800000"/>
-                          <a:headEnd/>
-                          <a:tailEnd/>
-                        </a:ln>
-                      </wps:spPr>
-                      <wps:txbx>
-                        <w:txbxContent>
-                          <w:sdt>
-                            <w:sdtPr>
-                              <w:rPr>
-                                <w:color w:val="404040" w:themeColor="text1" w:themeTint="BF"/>
-                                <w:sz w:val="24"/>
-                                <w:szCs w:val="24"/>
-                              </w:rPr>
-                              <w:alias w:val="Déclaration_fait à :"/>
-                              <w:tag w:val="Déclaration_fait à :"/>
-                              <w:id w:val="1639756654"/>
-                            </w:sdtPr>
-                            <w:sdtEndPr/>
-                            <w:sdtContent>
-                              <w:p>
-                                <w:pPr>
-                                  <w:rPr>
-                                    <w:color w:val="404040" w:themeColor="text1" w:themeTint="BF"/>
-                                    <w:sz w:val="24"/>
-                                    <w:szCs w:val="24"/>
-                                  </w:rPr>
-                                </w:pPr>
-                                <w:r>
-                                  <w:rPr>
-                                    <w:color w:val="404040" w:themeColor="text1" w:themeTint="BF"/>
-                                    <w:sz w:val="24"/>
-                                    <w:szCs w:val="24"/>
-                                  </w:rPr>
-                                  <w:t>Toulon</w:t>
-                                </w:r>
-                              </w:p>
-                            </w:sdtContent>
-                          </w:sdt>
-                        </w:txbxContent>
-                      </wps:txbx>
-                      <wps:bodyPr rot="0" vert="horz" wrap="square" lIns="91440" tIns="45720" rIns="91440" bIns="45720" anchor="t" anchorCtr="0">
-                        <a:noAutofit/>
-                      </wps:bodyPr>
-                    </wps:wsp>
-                  </a:graphicData>
-                </a:graphic>
-                <wp14:sizeRelH relativeFrom="margin">
-                  <wp14:pctWidth>0</wp14:pctWidth>
-                </wp14:sizeRelH>
-                <wp14:sizeRelV relativeFrom="margin">
-                  <wp14:pctHeight>0</wp14:pctHeight>
-                </wp14:sizeRelV>
-              </wp:anchor>
-            </w:drawing>
-          </mc:Choice>
-          <mc:Fallback>
-            <w:pict>
-              <v:shape w14:anchorId="32FABF78" id="_x0000_s1027" type="#_x0000_t202" style="position:absolute;margin-left:28.75pt;margin-top:26pt;width:233.2pt;height:32.75pt;z-index:251661312;visibility:visible;mso-wrap-style:square;mso-width-percent:0;mso-height-percent:0;mso-wrap-distance-left:9pt;mso-wrap-distance-top:0;mso-wrap-distance-right:9pt;mso-wrap-distance-bottom:0;mso-position-horizontal:absolute;mso-position-horizontal-relative:text;mso-position-vertical:absolute;mso-position-vertical-relative:text;mso-width-percent:0;mso-height-percent:0;mso-width-relative:margin;mso-height-relative:margin;v-text-anchor:top" o:gfxdata="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" filled="f" stroked="f">
-                <v:textbox>
-                  <w:txbxContent>
-                    <w:sdt>
-                      <w:sdtPr>
+        <w:pict w14:anchorId="3BD0727C">
+          <v:shape id="_x0000_s1027" type="#_x0000_t202" style="position:absolute;margin-left:28.75pt;margin-top:26pt;width:233.2pt;height:32.75pt;z-index:251661312;visibility:visible;mso-wrap-style:square;mso-width-percent:0;mso-height-percent:0;mso-wrap-distance-left:9pt;mso-wrap-distance-top:0;mso-wrap-distance-right:9pt;mso-wrap-distance-bottom:0;mso-position-horizontal:absolute;mso-position-horizontal-relative:text;mso-position-vertical:absolute;mso-position-vertical-relative:text;mso-width-percent:0;mso-height-percent:0;mso-width-relative:margin;mso-height-relative:margin;v-text-anchor:top" o:gfxdata="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" filled="f" stroked="f">
+            <v:textbox>
+              <w:txbxContent>
+                <w:sdt>
+                  <w:sdtPr>
+                    <w:rPr>
+                      <w:color w:val="404040" w:themeColor="text1" w:themeTint="BF"/>
+                      <w:sz w:val="24"/>
+                      <w:szCs w:val="24"/>
+                    </w:rPr>
+                    <w:alias w:val="Déclaration_fait à :"/>
+                    <w:tag w:val="Déclaration_fait à :"/>
+                    <w:id w:val="1639756654"/>
+                  </w:sdtPr>
+                  <w:sdtContent>
+                    <w:p>
+                      <w:pPr>
                         <w:rPr>
                           <w:color w:val="404040" w:themeColor="text1" w:themeTint="BF"/>
                           <w:sz w:val="24"/>
                           <w:szCs w:val="24"/>
                         </w:rPr>
-                        <w:alias w:val="Déclaration_fait à :"/>
-                        <w:tag w:val="Déclaration_fait à :"/>
-                        <w:id w:val="1639756654"/>
-                      </w:sdtPr>
-                      <w:sdtEndPr/>
-                      <w:sdtContent>
-                        <w:p>
-                          <w:pPr>
-                            <w:rPr>
-                              <w:color w:val="404040" w:themeColor="text1" w:themeTint="BF"/>
-                              <w:sz w:val="24"/>
-                              <w:szCs w:val="24"/>
-                            </w:rPr>
-                          </w:pPr>
-                          <w:r>
-                            <w:rPr>
-                              <w:color w:val="404040" w:themeColor="text1" w:themeTint="BF"/>
-                              <w:sz w:val="24"/>
-                              <w:szCs w:val="24"/>
-                            </w:rPr>
-                            <w:t>Toulon</w:t>
-                          </w:r>
-                        </w:p>
-                      </w:sdtContent>
-                    </w:sdt>
-                  </w:txbxContent>
-                </v:textbox>
-              </v:shape>
-            </w:pict>
-          </mc:Fallback>
-        </mc:AlternateContent>
+                      </w:pPr>
+                      <w:r>
+                        <w:rPr>
+                          <w:color w:val="404040" w:themeColor="text1" w:themeTint="BF"/>
+                          <w:sz w:val="24"/>
+                          <w:szCs w:val="24"/>
+                        </w:rPr>
+                        <w:t>Toulon</w:t>
+                      </w:r>
+                    </w:p>
+                  </w:sdtContent>
+                </w:sdt>
+              </w:txbxContent>
+            </v:textbox>
+          </v:shape>
+        </w:pict>
       </w:r>
       <w:r>
         <w:rPr>
@@ -18705,152 +18598,51 @@
           <w:szCs w:val="40"/>
           <w:lang w:eastAsia="fr-FR"/>
         </w:rPr>
-        <mc:AlternateContent>
-          <mc:Choice Requires="wps">
-            <w:drawing>
-              <wp:anchor distT="0" distB="0" distL="114300" distR="114300" simplePos="0" relativeHeight="251659264" behindDoc="0" locked="0" layoutInCell="1" allowOverlap="1" wp14:anchorId="58902447" wp14:editId="6822AB45">
-                <wp:simplePos x="0" y="0"/>
-                <wp:positionH relativeFrom="column">
-                  <wp:posOffset>3527425</wp:posOffset>
-                </wp:positionH>
-                <wp:positionV relativeFrom="paragraph">
-                  <wp:posOffset>307340</wp:posOffset>
-                </wp:positionV>
-                <wp:extent cx="2188845" cy="494665"/>
-                <wp:effectExtent l="0" t="0" r="0" b="0"/>
-                <wp:wrapNone/>
-                <wp:docPr id="9" name="Zone de texte 2"/>
-                <wp:cNvGraphicFramePr>
-                  <a:graphicFrameLocks xmlns:a="http://schemas.openxmlformats.org/drawingml/2006/main"/>
-                </wp:cNvGraphicFramePr>
-                <a:graphic xmlns:a="http://schemas.openxmlformats.org/drawingml/2006/main">
-                  <a:graphicData uri="http://schemas.microsoft.com/office/word/2010/wordprocessingShape">
-                    <wps:wsp>
-                      <wps:cNvSpPr txBox="1">
-                        <a:spLocks noChangeArrowheads="1"/>
-                      </wps:cNvSpPr>
-                      <wps:spPr bwMode="auto">
-                        <a:xfrm>
-                          <a:off x="0" y="0"/>
-                          <a:ext cx="2188845" cy="494665"/>
-                        </a:xfrm>
-                        <a:prstGeom prst="rect">
-                          <a:avLst/>
-                        </a:prstGeom>
-                        <a:noFill/>
-                        <a:ln w="9525">
-                          <a:noFill/>
-                          <a:miter lim="800000"/>
-                          <a:headEnd/>
-                          <a:tailEnd/>
-                        </a:ln>
-                      </wps:spPr>
-                      <wps:txbx>
-                        <w:txbxContent>
-                          <w:sdt>
-                            <w:sdtPr>
-                              <w:rPr>
-                                <w:color w:val="404040" w:themeColor="text1" w:themeTint="BF"/>
-                                <w:sz w:val="24"/>
-                                <w:szCs w:val="24"/>
-                              </w:rPr>
-                              <w:alias w:val="Déclaration_Le :"/>
-                              <w:tag w:val="Déclaration_Le :"/>
-                              <w:id w:val="-526484609"/>
-                              <w:date w:fullDate="2019-10-22T00:00:00Z">
-                                <w:dateFormat w:val="dd/MM/yyyy"/>
-                                <w:lid w:val="fr-FR"/>
-                                <w:storeMappedDataAs w:val="dateTime"/>
-                                <w:calendar w:val="gregorian"/>
-                              </w:date>
-                            </w:sdtPr>
-                            <w:sdtEndPr/>
-                            <w:sdtContent>
-                              <w:p>
-                                <w:pPr>
-                                  <w:rPr>
-                                    <w:color w:val="404040" w:themeColor="text1" w:themeTint="BF"/>
-                                    <w:sz w:val="24"/>
-                                    <w:szCs w:val="24"/>
-                                  </w:rPr>
-                                </w:pPr>
-                                <w:r>
-                                  <w:rPr>
-                                    <w:color w:val="404040" w:themeColor="text1" w:themeTint="BF"/>
-                                    <w:sz w:val="24"/>
-                                    <w:szCs w:val="24"/>
-                                  </w:rPr>
-                                  <w:t>22/10/2019</w:t>
-                                </w:r>
-                              </w:p>
-                            </w:sdtContent>
-                          </w:sdt>
-                        </w:txbxContent>
-                      </wps:txbx>
-                      <wps:bodyPr rot="0" vert="horz" wrap="square" lIns="91440" tIns="45720" rIns="91440" bIns="45720" anchor="t" anchorCtr="0">
-                        <a:noAutofit/>
-                      </wps:bodyPr>
-                    </wps:wsp>
-                  </a:graphicData>
-                </a:graphic>
-                <wp14:sizeRelH relativeFrom="margin">
-                  <wp14:pctWidth>0</wp14:pctWidth>
-                </wp14:sizeRelH>
-                <wp14:sizeRelV relativeFrom="margin">
-                  <wp14:pctHeight>0</wp14:pctHeight>
-                </wp14:sizeRelV>
-              </wp:anchor>
-            </w:drawing>
-          </mc:Choice>
-          <mc:Fallback>
-            <w:pict>
-              <v:shape w14:anchorId="58902447" id="_x0000_s1028" type="#_x0000_t202" style="position:absolute;margin-left:277.75pt;margin-top:24.2pt;width:172.35pt;height:38.95pt;z-index:251659264;visibility:visible;mso-wrap-style:square;mso-width-percent:0;mso-height-percent:0;mso-wrap-distance-left:9pt;mso-wrap-distance-top:0;mso-wrap-distance-right:9pt;mso-wrap-distance-bottom:0;mso-position-horizontal:absolute;mso-position-horizontal-relative:text;mso-position-vertical:absolute;mso-position-vertical-relative:text;mso-width-percent:0;mso-height-percent:0;mso-width-relative:margin;mso-height-relative:margin;v-text-anchor:top" o:gfxdata="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" filled="f" stroked="f">
-                <v:textbox>
-                  <w:txbxContent>
-                    <w:sdt>
-                      <w:sdtPr>
+        <w:pict w14:anchorId="46C4CB8C">
+          <v:shape id="_x0000_s1028" type="#_x0000_t202" style="position:absolute;margin-left:277.75pt;margin-top:24.2pt;width:172.35pt;height:38.95pt;z-index:251659264;visibility:visible;mso-wrap-style:square;mso-width-percent:0;mso-height-percent:0;mso-wrap-distance-left:9pt;mso-wrap-distance-top:0;mso-wrap-distance-right:9pt;mso-wrap-distance-bottom:0;mso-position-horizontal:absolute;mso-position-horizontal-relative:text;mso-position-vertical:absolute;mso-position-vertical-relative:text;mso-width-percent:0;mso-height-percent:0;mso-width-relative:margin;mso-height-relative:margin;v-text-anchor:top" o:gfxdata="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" filled="f" stroked="f">
+            <v:textbox>
+              <w:txbxContent>
+                <w:sdt>
+                  <w:sdtPr>
+                    <w:rPr>
+                      <w:color w:val="404040" w:themeColor="text1" w:themeTint="BF"/>
+                      <w:sz w:val="24"/>
+                      <w:szCs w:val="24"/>
+                    </w:rPr>
+                    <w:alias w:val="Déclaration_Le :"/>
+                    <w:tag w:val="Déclaration_Le :"/>
+                    <w:id w:val="-526484609"/>
+                    <w:date w:fullDate="2019-10-22T00:00:00Z">
+                      <w:dateFormat w:val="dd/MM/yyyy"/>
+                      <w:lid w:val="fr-FR"/>
+                      <w:storeMappedDataAs w:val="dateTime"/>
+                      <w:calendar w:val="gregorian"/>
+                    </w:date>
+                  </w:sdtPr>
+                  <w:sdtContent>
+                    <w:p>
+                      <w:pPr>
                         <w:rPr>
                           <w:color w:val="404040" w:themeColor="text1" w:themeTint="BF"/>
                           <w:sz w:val="24"/>
                           <w:szCs w:val="24"/>
                         </w:rPr>
-                        <w:alias w:val="Déclaration_Le :"/>
-                        <w:tag w:val="Déclaration_Le :"/>
-                        <w:id w:val="-526484609"/>
-                        <w:date w:fullDate="2019-10-22T00:00:00Z">
-                          <w:dateFormat w:val="dd/MM/yyyy"/>
-                          <w:lid w:val="fr-FR"/>
-                          <w:storeMappedDataAs w:val="dateTime"/>
-                          <w:calendar w:val="gregorian"/>
-                        </w:date>
-                      </w:sdtPr>
-                      <w:sdtEndPr/>
-                      <w:sdtContent>
-                        <w:p>
-                          <w:pPr>
-                            <w:rPr>
-                              <w:color w:val="404040" w:themeColor="text1" w:themeTint="BF"/>
-                              <w:sz w:val="24"/>
-                              <w:szCs w:val="24"/>
-                            </w:rPr>
-                          </w:pPr>
-                          <w:r>
-                            <w:rPr>
-                              <w:color w:val="404040" w:themeColor="text1" w:themeTint="BF"/>
-                              <w:sz w:val="24"/>
-                              <w:szCs w:val="24"/>
-                            </w:rPr>
-                            <w:t>22/10/2019</w:t>
-                          </w:r>
-                        </w:p>
-                      </w:sdtContent>
-                    </w:sdt>
-                  </w:txbxContent>
-                </v:textbox>
-              </v:shape>
-            </w:pict>
-          </mc:Fallback>
-        </mc:AlternateContent>
+                      </w:pPr>
+                      <w:r>
+                        <w:rPr>
+                          <w:color w:val="404040" w:themeColor="text1" w:themeTint="BF"/>
+                          <w:sz w:val="24"/>
+                          <w:szCs w:val="24"/>
+                        </w:rPr>
+                        <w:t>22/10/2019</w:t>
+                      </w:r>
+                    </w:p>
+                  </w:sdtContent>
+                </w:sdt>
+              </w:txbxContent>
+            </v:textbox>
+          </v:shape>
+        </w:pict>
       </w:r>
     </w:p>
     <w:p>
@@ -18874,7 +18666,6 @@
           <w:sz w:val="24"/>
           <w:szCs w:val="24"/>
         </w:rPr>
-        <w:lastRenderedPageBreak/>
         <w:t xml:space="preserve">Fait à </w:t>
       </w:r>
       <w:r>
@@ -19138,29 +18929,7 @@
                 <w:sz w:val="28"/>
                 <w:szCs w:val="28"/>
               </w:rPr>
-              <w:t>(</w:t>
-            </w:r>
-            <w:proofErr w:type="gramStart"/>
-            <w:r>
-              <w:rPr>
-                <w:rFonts w:cstheme="minorHAnsi"/>
-                <w:i/>
-                <w:color w:val="404040" w:themeColor="text1" w:themeTint="BF"/>
-                <w:sz w:val="28"/>
-                <w:szCs w:val="28"/>
-              </w:rPr>
-              <w:t>facultatif</w:t>
-            </w:r>
-            <w:proofErr w:type="gramEnd"/>
-            <w:r>
-              <w:rPr>
-                <w:rFonts w:cstheme="minorHAnsi"/>
-                <w:i/>
-                <w:color w:val="404040" w:themeColor="text1" w:themeTint="BF"/>
-                <w:sz w:val="28"/>
-                <w:szCs w:val="28"/>
-              </w:rPr>
-              <w:t>)</w:t>
+              <w:t>(facultatif)</w:t>
             </w:r>
           </w:p>
           <w:p>
@@ -19239,12 +19008,8 @@
             <w:alias w:val="Titre du document illustrant la pratique"/>
             <w:tag w:val="Titre du document illustrant la pratique"/>
             <w:id w:val="-731234241"/>
-            <w:placeholder>
-              <w:docPart w:val="DD81CB0A793A417C854FBB0EE6AC8EA3"/>
-            </w:placeholder>
             <w:showingPlcHdr/>
           </w:sdtPr>
-          <w:sdtEndPr/>
           <w:sdtContent>
             <w:tc>
               <w:tcPr>
@@ -19798,133 +19563,53 @@
         <w:szCs w:val="20"/>
         <w:lang w:eastAsia="fr-FR"/>
       </w:rPr>
-      <mc:AlternateContent>
-        <mc:Choice Requires="wps">
-          <w:drawing>
-            <wp:anchor distT="0" distB="0" distL="114300" distR="114300" simplePos="0" relativeHeight="251665408" behindDoc="1" locked="0" layoutInCell="0" allowOverlap="1" wp14:anchorId="2A658661" wp14:editId="74D084F4">
-              <wp:simplePos x="0" y="0"/>
-              <wp:positionH relativeFrom="margin">
-                <wp:posOffset>-53340</wp:posOffset>
-              </wp:positionH>
-              <wp:positionV relativeFrom="page">
-                <wp:posOffset>9836150</wp:posOffset>
-              </wp:positionV>
-              <wp:extent cx="355600" cy="571500"/>
-              <wp:effectExtent l="114300" t="0" r="101600" b="0"/>
-              <wp:wrapNone/>
-              <wp:docPr id="2" name="Forme automatique 2"/>
-              <wp:cNvGraphicFramePr>
-                <a:graphicFrameLocks xmlns:a="http://schemas.openxmlformats.org/drawingml/2006/main"/>
-              </wp:cNvGraphicFramePr>
-              <a:graphic xmlns:a="http://schemas.openxmlformats.org/drawingml/2006/main">
-                <a:graphicData uri="http://schemas.microsoft.com/office/word/2010/wordprocessingShape">
-                  <wps:wsp>
-                    <wps:cNvSpPr>
-                      <a:spLocks noChangeArrowheads="1"/>
-                    </wps:cNvSpPr>
-                    <wps:spPr bwMode="auto">
-                      <a:xfrm rot="5400000">
-                        <a:off x="0" y="0"/>
-                        <a:ext cx="355600" cy="571500"/>
-                      </a:xfrm>
-                      <a:prstGeom prst="bracePair">
-                        <a:avLst>
-                          <a:gd name="adj" fmla="val 8333"/>
-                        </a:avLst>
-                      </a:prstGeom>
-                      <a:noFill/>
-                      <a:ln>
-                        <a:solidFill>
-                          <a:sysClr val="window" lastClr="FFFFFF">
-                            <a:lumMod val="85000"/>
-                          </a:sysClr>
-                        </a:solidFill>
-                      </a:ln>
-                    </wps:spPr>
-                    <wps:txbx>
-                      <w:txbxContent>
-                        <w:p>
-                          <w:pPr>
-                            <w:spacing w:after="0" w:line="288" w:lineRule="auto"/>
-                            <w:ind w:right="-57"/>
-                            <w:jc w:val="right"/>
-                            <w:rPr>
-                              <w:rFonts w:asciiTheme="majorHAnsi" w:eastAsiaTheme="majorEastAsia" w:hAnsiTheme="majorHAnsi" w:cstheme="majorBidi"/>
-                              <w:b/>
-                              <w:iCs/>
-                              <w:color w:val="404040" w:themeColor="text1" w:themeTint="BF"/>
-                              <w:sz w:val="28"/>
-                              <w:szCs w:val="28"/>
-                            </w:rPr>
-                          </w:pPr>
-                        </w:p>
-                      </w:txbxContent>
-                    </wps:txbx>
-                    <wps:bodyPr rot="0" vert="horz" wrap="square" lIns="91440" tIns="45720" rIns="91440" bIns="45720" anchor="ctr" anchorCtr="0" upright="1">
-                      <a:noAutofit/>
-                    </wps:bodyPr>
-                  </wps:wsp>
-                </a:graphicData>
-              </a:graphic>
-              <wp14:sizeRelH relativeFrom="margin">
-                <wp14:pctWidth>0</wp14:pctWidth>
-              </wp14:sizeRelH>
-              <wp14:sizeRelV relativeFrom="margin">
-                <wp14:pctHeight>0</wp14:pctHeight>
-              </wp14:sizeRelV>
-            </wp:anchor>
-          </w:drawing>
-        </mc:Choice>
-        <mc:Fallback>
-          <w:pict>
-            <v:shapetype w14:anchorId="2A658661" id="_x0000_t186" coordsize="21600,21600" o:spt="186" adj="1800" path="m@9,nfqx@0@0l@0@7qy0@4@0@8l@0@6qy@9,21600em@10,nfqx@5@0l@5@7qy21600@4@5@8l@5@6qy@10,21600em@9,nsqx@0@0l@0@7qy0@4@0@8l@0@6qy@9,21600l@10,21600qx@5@6l@5@8qy21600@4@5@7l@5@0qy@10,xe" filled="f">
-              <v:formulas>
-                <v:f eqn="val #0"/>
-                <v:f eqn="val width"/>
-                <v:f eqn="val height"/>
-                <v:f eqn="prod width 1 2"/>
-                <v:f eqn="prod height 1 2"/>
-                <v:f eqn="sum width 0 #0"/>
-                <v:f eqn="sum height 0 #0"/>
-                <v:f eqn="sum @4 0 #0"/>
-                <v:f eqn="sum @4 #0 0"/>
-                <v:f eqn="prod #0 2 1"/>
-                <v:f eqn="sum width 0 @9"/>
-                <v:f eqn="prod #0 9598 32768"/>
-                <v:f eqn="sum height 0 @11"/>
-                <v:f eqn="sum @11 #0 0"/>
-                <v:f eqn="sum width 0 @13"/>
-              </v:formulas>
-              <v:path o:extrusionok="f" limo="10800,10800" o:connecttype="custom" o:connectlocs="@3,0;0,@4;@3,@2;@1,@4" textboxrect="@13,@11,@14,@12"/>
-              <v:handles>
-                <v:h position="topLeft,#0" switch="" yrange="0,5400"/>
-              </v:handles>
-            </v:shapetype>
-            <v:shape id="Forme automatique 2" o:spid="_x0000_s1029" type="#_x0000_t186" style="position:absolute;left:0;text-align:left;margin-left:-4.2pt;margin-top:774.5pt;width:28pt;height:45pt;rotation:90;z-index:-251651072;visibility:visible;mso-wrap-style:square;mso-width-percent:0;mso-height-percent:0;mso-wrap-distance-left:9pt;mso-wrap-distance-top:0;mso-wrap-distance-right:9pt;mso-wrap-distance-bottom:0;mso-position-horizontal:absolute;mso-position-horizontal-relative:margin;mso-position-vertical:absolute;mso-position-vertical-relative:page;mso-width-percent:0;mso-height-percent:0;mso-width-relative:margin;mso-height-relative:margin;v-text-anchor:middle" o:gfxdata="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" o:allowincell="f" strokecolor="#d9d9d9">
-              <v:textbox>
-                <w:txbxContent>
-                  <w:p>
-                    <w:pPr>
-                      <w:spacing w:after="0" w:line="288" w:lineRule="auto"/>
-                      <w:ind w:right="-57"/>
-                      <w:jc w:val="right"/>
-                      <w:rPr>
-                        <w:rFonts w:asciiTheme="majorHAnsi" w:eastAsiaTheme="majorEastAsia" w:hAnsiTheme="majorHAnsi" w:cstheme="majorBidi"/>
-                        <w:b/>
-                        <w:iCs/>
-                        <w:color w:val="404040" w:themeColor="text1" w:themeTint="BF"/>
-                        <w:sz w:val="28"/>
-                        <w:szCs w:val="28"/>
-                      </w:rPr>
-                    </w:pPr>
-                  </w:p>
-                </w:txbxContent>
-              </v:textbox>
-              <w10:wrap anchorx="margin" anchory="page"/>
-            </v:shape>
-          </w:pict>
-        </mc:Fallback>
-      </mc:AlternateContent>
+      <w:pict w14:anchorId="419D0F50">
+        <v:shapetype id="_x0000_t186" coordsize="21600,21600" o:spt="186" adj="1800" path="m@9,nfqx@0@0l@0@7qy0@4@0@8l@0@6qy@9,21600em@10,nfqx@5@0l@5@7qy21600@4@5@8l@5@6qy@10,21600em@9,nsqx@0@0l@0@7qy0@4@0@8l@0@6qy@9,21600l@10,21600qx@5@6l@5@8qy21600@4@5@7l@5@0qy@10,xe" filled="f">
+          <v:formulas>
+            <v:f eqn="val #0"/>
+            <v:f eqn="val width"/>
+            <v:f eqn="val height"/>
+            <v:f eqn="prod width 1 2"/>
+            <v:f eqn="prod height 1 2"/>
+            <v:f eqn="sum width 0 #0"/>
+            <v:f eqn="sum height 0 #0"/>
+            <v:f eqn="sum @4 0 #0"/>
+            <v:f eqn="sum @4 #0 0"/>
+            <v:f eqn="prod #0 2 1"/>
+            <v:f eqn="sum width 0 @9"/>
+            <v:f eqn="prod #0 9598 32768"/>
+            <v:f eqn="sum height 0 @11"/>
+            <v:f eqn="sum @11 #0 0"/>
+            <v:f eqn="sum width 0 @13"/>
+          </v:formulas>
+          <v:path o:extrusionok="f" limo="10800,10800" o:connecttype="custom" o:connectlocs="@3,0;0,@4;@3,@2;@1,@4" textboxrect="@13,@11,@14,@12"/>
+          <v:handles>
+            <v:h position="topLeft,#0" switch="" yrange="0,5400"/>
+          </v:handles>
+        </v:shapetype>
+        <v:shape id="Forme automatique 2" o:spid="_x0000_s14338" type="#_x0000_t186" style="position:absolute;left:0;text-align:left;margin-left:-4.2pt;margin-top:774.5pt;width:28pt;height:45pt;rotation:90;z-index:-251651072;visibility:visible;mso-wrap-style:square;mso-width-percent:0;mso-height-percent:0;mso-wrap-distance-left:9pt;mso-wrap-distance-top:0;mso-wrap-distance-right:9pt;mso-wrap-distance-bottom:0;mso-position-horizontal:absolute;mso-position-horizontal-relative:margin;mso-position-vertical:absolute;mso-position-vertical-relative:page;mso-width-percent:0;mso-height-percent:0;mso-width-relative:margin;mso-height-relative:margin;v-text-anchor:middle" o:gfxdata="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" o:allowincell="f" strokecolor="#d9d9d9">
+          <v:textbox>
+            <w:txbxContent>
+              <w:p>
+                <w:pPr>
+                  <w:spacing w:after="0" w:line="288" w:lineRule="auto"/>
+                  <w:ind w:right="-57"/>
+                  <w:jc w:val="right"/>
+                  <w:rPr>
+                    <w:rFonts w:asciiTheme="majorHAnsi" w:eastAsiaTheme="majorEastAsia" w:hAnsiTheme="majorHAnsi" w:cstheme="majorBidi"/>
+                    <w:b/>
+                    <w:iCs/>
+                    <w:color w:val="404040" w:themeColor="text1" w:themeTint="BF"/>
+                    <w:sz w:val="28"/>
+                    <w:szCs w:val="28"/>
+                  </w:rPr>
+                </w:pPr>
+              </w:p>
+            </w:txbxContent>
+          </v:textbox>
+          <w10:wrap anchorx="margin" anchory="page"/>
+        </v:shape>
+      </w:pict>
     </w:r>
     <w:r>
       <w:rPr>
@@ -19962,7 +19647,7 @@
         <w:noProof/>
         <w:color w:val="7F7F7F" w:themeColor="text1" w:themeTint="80"/>
       </w:rPr>
-      <w:t>10</w:t>
+      <w:t>8</w:t>
     </w:r>
     <w:r>
       <w:rPr>
@@ -20037,133 +19722,53 @@
         <w:szCs w:val="20"/>
         <w:lang w:eastAsia="fr-FR"/>
       </w:rPr>
-      <mc:AlternateContent>
-        <mc:Choice Requires="wps">
-          <w:drawing>
-            <wp:anchor distT="0" distB="0" distL="114300" distR="114300" simplePos="0" relativeHeight="251667456" behindDoc="1" locked="0" layoutInCell="0" allowOverlap="1" wp14:anchorId="13E10458" wp14:editId="3600803E">
-              <wp:simplePos x="0" y="0"/>
-              <wp:positionH relativeFrom="margin">
-                <wp:posOffset>5789295</wp:posOffset>
-              </wp:positionH>
-              <wp:positionV relativeFrom="page">
-                <wp:posOffset>9829800</wp:posOffset>
-              </wp:positionV>
-              <wp:extent cx="355600" cy="571500"/>
-              <wp:effectExtent l="114300" t="0" r="101600" b="0"/>
-              <wp:wrapNone/>
-              <wp:docPr id="3" name="Forme automatique 2"/>
-              <wp:cNvGraphicFramePr>
-                <a:graphicFrameLocks xmlns:a="http://schemas.openxmlformats.org/drawingml/2006/main"/>
-              </wp:cNvGraphicFramePr>
-              <a:graphic xmlns:a="http://schemas.openxmlformats.org/drawingml/2006/main">
-                <a:graphicData uri="http://schemas.microsoft.com/office/word/2010/wordprocessingShape">
-                  <wps:wsp>
-                    <wps:cNvSpPr>
-                      <a:spLocks noChangeArrowheads="1"/>
-                    </wps:cNvSpPr>
-                    <wps:spPr bwMode="auto">
-                      <a:xfrm rot="5400000">
-                        <a:off x="0" y="0"/>
-                        <a:ext cx="355600" cy="571500"/>
-                      </a:xfrm>
-                      <a:prstGeom prst="bracePair">
-                        <a:avLst>
-                          <a:gd name="adj" fmla="val 8333"/>
-                        </a:avLst>
-                      </a:prstGeom>
-                      <a:noFill/>
-                      <a:ln>
-                        <a:solidFill>
-                          <a:sysClr val="window" lastClr="FFFFFF">
-                            <a:lumMod val="85000"/>
-                          </a:sysClr>
-                        </a:solidFill>
-                      </a:ln>
-                    </wps:spPr>
-                    <wps:txbx>
-                      <w:txbxContent>
-                        <w:p>
-                          <w:pPr>
-                            <w:spacing w:after="0" w:line="288" w:lineRule="auto"/>
-                            <w:ind w:right="-57"/>
-                            <w:jc w:val="right"/>
-                            <w:rPr>
-                              <w:rFonts w:asciiTheme="majorHAnsi" w:eastAsiaTheme="majorEastAsia" w:hAnsiTheme="majorHAnsi" w:cstheme="majorBidi"/>
-                              <w:b/>
-                              <w:iCs/>
-                              <w:color w:val="404040" w:themeColor="text1" w:themeTint="BF"/>
-                              <w:sz w:val="28"/>
-                              <w:szCs w:val="28"/>
-                            </w:rPr>
-                          </w:pPr>
-                        </w:p>
-                      </w:txbxContent>
-                    </wps:txbx>
-                    <wps:bodyPr rot="0" vert="horz" wrap="square" lIns="91440" tIns="45720" rIns="91440" bIns="45720" anchor="ctr" anchorCtr="0" upright="1">
-                      <a:noAutofit/>
-                    </wps:bodyPr>
-                  </wps:wsp>
-                </a:graphicData>
-              </a:graphic>
-              <wp14:sizeRelH relativeFrom="margin">
-                <wp14:pctWidth>0</wp14:pctWidth>
-              </wp14:sizeRelH>
-              <wp14:sizeRelV relativeFrom="margin">
-                <wp14:pctHeight>0</wp14:pctHeight>
-              </wp14:sizeRelV>
-            </wp:anchor>
-          </w:drawing>
-        </mc:Choice>
-        <mc:Fallback>
-          <w:pict>
-            <v:shapetype w14:anchorId="13E10458" id="_x0000_t186" coordsize="21600,21600" o:spt="186" adj="1800" path="m@9,nfqx@0@0l@0@7qy0@4@0@8l@0@6qy@9,21600em@10,nfqx@5@0l@5@7qy21600@4@5@8l@5@6qy@10,21600em@9,nsqx@0@0l@0@7qy0@4@0@8l@0@6qy@9,21600l@10,21600qx@5@6l@5@8qy21600@4@5@7l@5@0qy@10,xe" filled="f">
-              <v:formulas>
-                <v:f eqn="val #0"/>
-                <v:f eqn="val width"/>
-                <v:f eqn="val height"/>
-                <v:f eqn="prod width 1 2"/>
-                <v:f eqn="prod height 1 2"/>
-                <v:f eqn="sum width 0 #0"/>
-                <v:f eqn="sum height 0 #0"/>
-                <v:f eqn="sum @4 0 #0"/>
-                <v:f eqn="sum @4 #0 0"/>
-                <v:f eqn="prod #0 2 1"/>
-                <v:f eqn="sum width 0 @9"/>
-                <v:f eqn="prod #0 9598 32768"/>
-                <v:f eqn="sum height 0 @11"/>
-                <v:f eqn="sum @11 #0 0"/>
-                <v:f eqn="sum width 0 @13"/>
-              </v:formulas>
-              <v:path o:extrusionok="f" limo="10800,10800" o:connecttype="custom" o:connectlocs="@3,0;0,@4;@3,@2;@1,@4" textboxrect="@13,@11,@14,@12"/>
-              <v:handles>
-                <v:h position="topLeft,#0" switch="" yrange="0,5400"/>
-              </v:handles>
-            </v:shapetype>
-            <v:shape id="_x0000_s1030" type="#_x0000_t186" style="position:absolute;left:0;text-align:left;margin-left:455.85pt;margin-top:774pt;width:28pt;height:45pt;rotation:90;z-index:-251649024;visibility:visible;mso-wrap-style:square;mso-width-percent:0;mso-height-percent:0;mso-wrap-distance-left:9pt;mso-wrap-distance-top:0;mso-wrap-distance-right:9pt;mso-wrap-distance-bottom:0;mso-position-horizontal:absolute;mso-position-horizontal-relative:margin;mso-position-vertical:absolute;mso-position-vertical-relative:page;mso-width-percent:0;mso-height-percent:0;mso-width-relative:margin;mso-height-relative:margin;v-text-anchor:middle" o:gfxdata="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" o:allowincell="f" strokecolor="#d9d9d9">
-              <v:textbox>
-                <w:txbxContent>
-                  <w:p>
-                    <w:pPr>
-                      <w:spacing w:after="0" w:line="288" w:lineRule="auto"/>
-                      <w:ind w:right="-57"/>
-                      <w:jc w:val="right"/>
-                      <w:rPr>
-                        <w:rFonts w:asciiTheme="majorHAnsi" w:eastAsiaTheme="majorEastAsia" w:hAnsiTheme="majorHAnsi" w:cstheme="majorBidi"/>
-                        <w:b/>
-                        <w:iCs/>
-                        <w:color w:val="404040" w:themeColor="text1" w:themeTint="BF"/>
-                        <w:sz w:val="28"/>
-                        <w:szCs w:val="28"/>
-                      </w:rPr>
-                    </w:pPr>
-                  </w:p>
-                </w:txbxContent>
-              </v:textbox>
-              <w10:wrap anchorx="margin" anchory="page"/>
-            </v:shape>
-          </w:pict>
-        </mc:Fallback>
-      </mc:AlternateContent>
+      <w:pict w14:anchorId="41614003">
+        <v:shapetype id="_x0000_t186" coordsize="21600,21600" o:spt="186" adj="1800" path="m@9,nfqx@0@0l@0@7qy0@4@0@8l@0@6qy@9,21600em@10,nfqx@5@0l@5@7qy21600@4@5@8l@5@6qy@10,21600em@9,nsqx@0@0l@0@7qy0@4@0@8l@0@6qy@9,21600l@10,21600qx@5@6l@5@8qy21600@4@5@7l@5@0qy@10,xe" filled="f">
+          <v:formulas>
+            <v:f eqn="val #0"/>
+            <v:f eqn="val width"/>
+            <v:f eqn="val height"/>
+            <v:f eqn="prod width 1 2"/>
+            <v:f eqn="prod height 1 2"/>
+            <v:f eqn="sum width 0 #0"/>
+            <v:f eqn="sum height 0 #0"/>
+            <v:f eqn="sum @4 0 #0"/>
+            <v:f eqn="sum @4 #0 0"/>
+            <v:f eqn="prod #0 2 1"/>
+            <v:f eqn="sum width 0 @9"/>
+            <v:f eqn="prod #0 9598 32768"/>
+            <v:f eqn="sum height 0 @11"/>
+            <v:f eqn="sum @11 #0 0"/>
+            <v:f eqn="sum width 0 @13"/>
+          </v:formulas>
+          <v:path o:extrusionok="f" limo="10800,10800" o:connecttype="custom" o:connectlocs="@3,0;0,@4;@3,@2;@1,@4" textboxrect="@13,@11,@14,@12"/>
+          <v:handles>
+            <v:h position="topLeft,#0" switch="" yrange="0,5400"/>
+          </v:handles>
+        </v:shapetype>
+        <v:shape id="_x0000_s14337" type="#_x0000_t186" style="position:absolute;left:0;text-align:left;margin-left:455.85pt;margin-top:774pt;width:28pt;height:45pt;rotation:90;z-index:-251649024;visibility:visible;mso-wrap-style:square;mso-width-percent:0;mso-height-percent:0;mso-wrap-distance-left:9pt;mso-wrap-distance-top:0;mso-wrap-distance-right:9pt;mso-wrap-distance-bottom:0;mso-position-horizontal:absolute;mso-position-horizontal-relative:margin;mso-position-vertical:absolute;mso-position-vertical-relative:page;mso-width-percent:0;mso-height-percent:0;mso-width-relative:margin;mso-height-relative:margin;v-text-anchor:middle" o:gfxdata="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" o:allowincell="f" strokecolor="#d9d9d9">
+          <v:textbox>
+            <w:txbxContent>
+              <w:p>
+                <w:pPr>
+                  <w:spacing w:after="0" w:line="288" w:lineRule="auto"/>
+                  <w:ind w:right="-57"/>
+                  <w:jc w:val="right"/>
+                  <w:rPr>
+                    <w:rFonts w:asciiTheme="majorHAnsi" w:eastAsiaTheme="majorEastAsia" w:hAnsiTheme="majorHAnsi" w:cstheme="majorBidi"/>
+                    <w:b/>
+                    <w:iCs/>
+                    <w:color w:val="404040" w:themeColor="text1" w:themeTint="BF"/>
+                    <w:sz w:val="28"/>
+                    <w:szCs w:val="28"/>
+                  </w:rPr>
+                </w:pPr>
+              </w:p>
+            </w:txbxContent>
+          </v:textbox>
+          <w10:wrap anchorx="margin" anchory="page"/>
+        </v:shape>
+      </w:pict>
     </w:r>
     <w:r>
       <w:rPr>
@@ -20266,7 +19871,7 @@
         <w:color w:val="7F7F7F" w:themeColor="text1" w:themeTint="80"/>
         <w:szCs w:val="18"/>
       </w:rPr>
-      <w:t>9</w:t>
+      <w:t>7</w:t>
     </w:r>
     <w:r>
       <w:rPr>
@@ -20629,7 +20234,7 @@
               <w:lang w:eastAsia="fr-FR"/>
             </w:rPr>
             <w:drawing>
-              <wp:inline distT="0" distB="0" distL="0" distR="0" wp14:anchorId="4ECD900B" wp14:editId="3F1BD920">
+              <wp:inline distT="0" distB="0" distL="0" distR="0" wp14:anchorId="4A569C8F" wp14:editId="77C0FC54">
                 <wp:extent cx="1146442" cy="1285875"/>
                 <wp:effectExtent l="0" t="0" r="0" b="0"/>
                 <wp:docPr id="1" name="Image 1" descr="charge_de_emploi_CMJN"/>
@@ -24506,7 +24111,7 @@
     <w:lsdException w:name="Table Web 2" w:semiHidden="1" w:unhideWhenUsed="1"/>
     <w:lsdException w:name="Table Web 3" w:semiHidden="1" w:unhideWhenUsed="1"/>
     <w:lsdException w:name="Balloon Text" w:semiHidden="1" w:unhideWhenUsed="1"/>
-    <w:lsdException w:name="Table Grid" w:uiPriority="59"/>
+    <w:lsdException w:name="Table Grid" w:semiHidden="1" w:uiPriority="59" w:unhideWhenUsed="1"/>
     <w:lsdException w:name="Table Theme" w:semiHidden="1" w:unhideWhenUsed="1"/>
     <w:lsdException w:name="Placeholder Text" w:semiHidden="1"/>
     <w:lsdException w:name="No Spacing" w:uiPriority="1" w:qFormat="1"/>
@@ -24975,6 +24580,23 @@
     <w:name w:val="lang-en"/>
     <w:basedOn w:val="Policepardfaut"/>
     <w:rsid w:val="001052E6"/>
+  </w:style>
+  <w:style w:type="character" w:customStyle="1" w:styleId="lrzxr">
+    <w:name w:val="lrzxr"/>
+    <w:basedOn w:val="Policepardfaut"/>
+    <w:rsid w:val="00194BB2"/>
+  </w:style>
+  <w:style w:type="character" w:styleId="Mentionnonrsolue">
+    <w:name w:val="Unresolved Mention"/>
+    <w:basedOn w:val="Policepardfaut"/>
+    <w:uiPriority w:val="99"/>
+    <w:semiHidden/>
+    <w:unhideWhenUsed/>
+    <w:rsid w:val="00237F42"/>
+    <w:rPr>
+      <w:color w:val="605E5C"/>
+      <w:shd w:val="clear" w:color="auto" w:fill="E1DFDD"/>
+    </w:rPr>
   </w:style>
 </w:styles>
 </file>
@@ -25693,254 +25315,6 @@
     </w:docPart>
     <w:docPart>
       <w:docPartPr>
-        <w:name w:val="84210AE9CF6B4FF5AEFB69777A795552"/>
-        <w:category>
-          <w:name w:val="Général"/>
-          <w:gallery w:val="placeholder"/>
-        </w:category>
-        <w:types>
-          <w:type w:val="bbPlcHdr"/>
-        </w:types>
-        <w:behaviors>
-          <w:behavior w:val="content"/>
-        </w:behaviors>
-        <w:guid w:val="{C7E6751C-FC86-47CA-95D2-586FC9DAE8B2}"/>
-      </w:docPartPr>
-      <w:docPartBody>
-        <w:p>
-          <w:pPr>
-            <w:pStyle w:val="84210AE9CF6B4FF5AEFB69777A795552"/>
-          </w:pPr>
-          <w:r>
-            <w:rPr>
-              <w:rStyle w:val="Textedelespacerserv"/>
-              <w:i/>
-              <w:color w:val="595959" w:themeColor="text1" w:themeTint="A6"/>
-              <w:highlight w:val="lightGray"/>
-            </w:rPr>
-            <w:t>Cliquez ici pour taper du texte.</w:t>
-          </w:r>
-        </w:p>
-      </w:docPartBody>
-    </w:docPart>
-    <w:docPart>
-      <w:docPartPr>
-        <w:name w:val="6213122432AA42858A1256CAB239453D"/>
-        <w:category>
-          <w:name w:val="Général"/>
-          <w:gallery w:val="placeholder"/>
-        </w:category>
-        <w:types>
-          <w:type w:val="bbPlcHdr"/>
-        </w:types>
-        <w:behaviors>
-          <w:behavior w:val="content"/>
-        </w:behaviors>
-        <w:guid w:val="{B19504BF-44D9-4E87-90FB-2272F2A5035C}"/>
-      </w:docPartPr>
-      <w:docPartBody>
-        <w:p>
-          <w:pPr>
-            <w:pStyle w:val="6213122432AA42858A1256CAB239453D"/>
-          </w:pPr>
-          <w:r>
-            <w:rPr>
-              <w:rStyle w:val="Textedelespacerserv"/>
-              <w:i/>
-              <w:color w:val="595959" w:themeColor="text1" w:themeTint="A6"/>
-              <w:highlight w:val="lightGray"/>
-            </w:rPr>
-            <w:t>Cliquez ici pour taper du texte.</w:t>
-          </w:r>
-        </w:p>
-      </w:docPartBody>
-    </w:docPart>
-    <w:docPart>
-      <w:docPartPr>
-        <w:name w:val="CD7AFE36FB93402EAD3A059F490E9EDA"/>
-        <w:category>
-          <w:name w:val="Général"/>
-          <w:gallery w:val="placeholder"/>
-        </w:category>
-        <w:types>
-          <w:type w:val="bbPlcHdr"/>
-        </w:types>
-        <w:behaviors>
-          <w:behavior w:val="content"/>
-        </w:behaviors>
-        <w:guid w:val="{341D6F90-68A3-4F55-BACF-32F06F16E03A}"/>
-      </w:docPartPr>
-      <w:docPartBody>
-        <w:p>
-          <w:pPr>
-            <w:pStyle w:val="CD7AFE36FB93402EAD3A059F490E9EDA"/>
-          </w:pPr>
-          <w:r>
-            <w:rPr>
-              <w:rStyle w:val="Textedelespacerserv"/>
-              <w:i/>
-              <w:color w:val="595959" w:themeColor="text1" w:themeTint="A6"/>
-              <w:highlight w:val="lightGray"/>
-            </w:rPr>
-            <w:t>Cliquez ici</w:t>
-          </w:r>
-        </w:p>
-      </w:docPartBody>
-    </w:docPart>
-    <w:docPart>
-      <w:docPartPr>
-        <w:name w:val="9D9AD1BDB3F04BE8AB0EC24A3E729222"/>
-        <w:category>
-          <w:name w:val="Général"/>
-          <w:gallery w:val="placeholder"/>
-        </w:category>
-        <w:types>
-          <w:type w:val="bbPlcHdr"/>
-        </w:types>
-        <w:behaviors>
-          <w:behavior w:val="content"/>
-        </w:behaviors>
-        <w:guid w:val="{4FA4DF49-4D72-4E68-9CD1-2CDF064C3F39}"/>
-      </w:docPartPr>
-      <w:docPartBody>
-        <w:p>
-          <w:pPr>
-            <w:pStyle w:val="9D9AD1BDB3F04BE8AB0EC24A3E729222"/>
-          </w:pPr>
-          <w:r>
-            <w:rPr>
-              <w:rStyle w:val="Textedelespacerserv"/>
-              <w:i/>
-              <w:color w:val="595959" w:themeColor="text1" w:themeTint="A6"/>
-              <w:highlight w:val="lightGray"/>
-            </w:rPr>
-            <w:t>Cliquez ici</w:t>
-          </w:r>
-        </w:p>
-      </w:docPartBody>
-    </w:docPart>
-    <w:docPart>
-      <w:docPartPr>
-        <w:name w:val="2F014F75D6AB4ED78764EACAE8DF08A6"/>
-        <w:category>
-          <w:name w:val="Général"/>
-          <w:gallery w:val="placeholder"/>
-        </w:category>
-        <w:types>
-          <w:type w:val="bbPlcHdr"/>
-        </w:types>
-        <w:behaviors>
-          <w:behavior w:val="content"/>
-        </w:behaviors>
-        <w:guid w:val="{6EB21C8E-1173-4B9B-858F-DB08322999DD}"/>
-      </w:docPartPr>
-      <w:docPartBody>
-        <w:p>
-          <w:pPr>
-            <w:pStyle w:val="2F014F75D6AB4ED78764EACAE8DF08A6"/>
-          </w:pPr>
-          <w:r>
-            <w:rPr>
-              <w:rStyle w:val="Textedelespacerserv"/>
-              <w:shd w:val="clear" w:color="auto" w:fill="BFBFBF" w:themeFill="background1" w:themeFillShade="BF"/>
-            </w:rPr>
-            <w:t>Cliquez ici.</w:t>
-          </w:r>
-        </w:p>
-      </w:docPartBody>
-    </w:docPart>
-    <w:docPart>
-      <w:docPartPr>
-        <w:name w:val="0F209EFD01F54C33BAAFFED3BF43350A"/>
-        <w:category>
-          <w:name w:val="Général"/>
-          <w:gallery w:val="placeholder"/>
-        </w:category>
-        <w:types>
-          <w:type w:val="bbPlcHdr"/>
-        </w:types>
-        <w:behaviors>
-          <w:behavior w:val="content"/>
-        </w:behaviors>
-        <w:guid w:val="{5E787C15-CAD9-4B53-ACC2-779B56B570D7}"/>
-      </w:docPartPr>
-      <w:docPartBody>
-        <w:p>
-          <w:pPr>
-            <w:pStyle w:val="0F209EFD01F54C33BAAFFED3BF43350A"/>
-          </w:pPr>
-          <w:r>
-            <w:rPr>
-              <w:rStyle w:val="Textedelespacerserv"/>
-              <w:shd w:val="clear" w:color="auto" w:fill="BFBFBF" w:themeFill="background1" w:themeFillShade="BF"/>
-            </w:rPr>
-            <w:t>Cliquez ici pour taper du texte.</w:t>
-          </w:r>
-        </w:p>
-      </w:docPartBody>
-    </w:docPart>
-    <w:docPart>
-      <w:docPartPr>
-        <w:name w:val="1D3C0A7B0240424DA76EDD5C5D0E2BEC"/>
-        <w:category>
-          <w:name w:val="Général"/>
-          <w:gallery w:val="placeholder"/>
-        </w:category>
-        <w:types>
-          <w:type w:val="bbPlcHdr"/>
-        </w:types>
-        <w:behaviors>
-          <w:behavior w:val="content"/>
-        </w:behaviors>
-        <w:guid w:val="{6DA9F945-46C4-4E5E-95A1-DE268685CFB6}"/>
-      </w:docPartPr>
-      <w:docPartBody>
-        <w:p>
-          <w:pPr>
-            <w:pStyle w:val="1D3C0A7B0240424DA76EDD5C5D0E2BEC"/>
-          </w:pPr>
-          <w:r>
-            <w:rPr>
-              <w:rStyle w:val="Textedelespacerserv"/>
-              <w:shd w:val="clear" w:color="auto" w:fill="BFBFBF" w:themeFill="background1" w:themeFillShade="BF"/>
-            </w:rPr>
-            <w:t>Cliquez ici pour sélectionner une date.</w:t>
-          </w:r>
-        </w:p>
-      </w:docPartBody>
-    </w:docPart>
-    <w:docPart>
-      <w:docPartPr>
-        <w:name w:val="DD81CB0A793A417C854FBB0EE6AC8EA3"/>
-        <w:category>
-          <w:name w:val="Général"/>
-          <w:gallery w:val="placeholder"/>
-        </w:category>
-        <w:types>
-          <w:type w:val="bbPlcHdr"/>
-        </w:types>
-        <w:behaviors>
-          <w:behavior w:val="content"/>
-        </w:behaviors>
-        <w:guid w:val="{C74D848C-8FAD-4226-BFE9-AC7B52414501}"/>
-      </w:docPartPr>
-      <w:docPartBody>
-        <w:p>
-          <w:pPr>
-            <w:pStyle w:val="DD81CB0A793A417C854FBB0EE6AC8EA3"/>
-          </w:pPr>
-          <w:r>
-            <w:rPr>
-              <w:rStyle w:val="Textedelespacerserv"/>
-              <w:shd w:val="clear" w:color="auto" w:fill="BFBFBF" w:themeFill="background1" w:themeFillShade="BF"/>
-            </w:rPr>
-            <w:t>Cliquez ici pour taper du texte.</w:t>
-          </w:r>
-        </w:p>
-      </w:docPartBody>
-    </w:docPart>
-    <w:docPart>
-      <w:docPartPr>
         <w:name w:val="DECBEB0C46004DABAF45FCAF9E04336B"/>
         <w:category>
           <w:name w:val="Général"/>
@@ -25958,164 +25332,6 @@
         <w:p>
           <w:pPr>
             <w:pStyle w:val="DECBEB0C46004DABAF45FCAF9E04336B"/>
-          </w:pPr>
-          <w:r>
-            <w:rPr>
-              <w:rStyle w:val="Textedelespacerserv"/>
-              <w:color w:val="000000" w:themeColor="text1"/>
-            </w:rPr>
-            <w:t>Cliquez ici pour taper du texte.</w:t>
-          </w:r>
-        </w:p>
-      </w:docPartBody>
-    </w:docPart>
-    <w:docPart>
-      <w:docPartPr>
-        <w:name w:val="A53A1B66A358486A9170E89F2C8A3150"/>
-        <w:category>
-          <w:name w:val="Général"/>
-          <w:gallery w:val="placeholder"/>
-        </w:category>
-        <w:types>
-          <w:type w:val="bbPlcHdr"/>
-        </w:types>
-        <w:behaviors>
-          <w:behavior w:val="content"/>
-        </w:behaviors>
-        <w:guid w:val="{68EE8FA7-D1BF-466D-A565-978582ED4E57}"/>
-      </w:docPartPr>
-      <w:docPartBody>
-        <w:p>
-          <w:pPr>
-            <w:pStyle w:val="A53A1B66A358486A9170E89F2C8A3150"/>
-          </w:pPr>
-          <w:r>
-            <w:rPr>
-              <w:rStyle w:val="Textedelespacerserv"/>
-              <w:i/>
-              <w:color w:val="595959" w:themeColor="text1" w:themeTint="A6"/>
-              <w:highlight w:val="lightGray"/>
-            </w:rPr>
-            <w:t>Cliquez ici pour taper du texte.</w:t>
-          </w:r>
-        </w:p>
-      </w:docPartBody>
-    </w:docPart>
-    <w:docPart>
-      <w:docPartPr>
-        <w:name w:val="631630FE3DD04A6B9755D1CA92F7CC3F"/>
-        <w:category>
-          <w:name w:val="Général"/>
-          <w:gallery w:val="placeholder"/>
-        </w:category>
-        <w:types>
-          <w:type w:val="bbPlcHdr"/>
-        </w:types>
-        <w:behaviors>
-          <w:behavior w:val="content"/>
-        </w:behaviors>
-        <w:guid w:val="{1A0F291F-91F8-47AA-9555-D530187BF015}"/>
-      </w:docPartPr>
-      <w:docPartBody>
-        <w:p>
-          <w:pPr>
-            <w:pStyle w:val="631630FE3DD04A6B9755D1CA92F7CC3F"/>
-          </w:pPr>
-          <w:r>
-            <w:rPr>
-              <w:rStyle w:val="Textedelespacerserv"/>
-              <w:i/>
-              <w:color w:val="595959" w:themeColor="text1" w:themeTint="A6"/>
-              <w:highlight w:val="lightGray"/>
-            </w:rPr>
-            <w:t>Cliquez ici pour taper du texte.</w:t>
-          </w:r>
-        </w:p>
-      </w:docPartBody>
-    </w:docPart>
-    <w:docPart>
-      <w:docPartPr>
-        <w:name w:val="C098FF05C48A40FFA346D02B476ACE4B"/>
-        <w:category>
-          <w:name w:val="Général"/>
-          <w:gallery w:val="placeholder"/>
-        </w:category>
-        <w:types>
-          <w:type w:val="bbPlcHdr"/>
-        </w:types>
-        <w:behaviors>
-          <w:behavior w:val="content"/>
-        </w:behaviors>
-        <w:guid w:val="{96F15ED0-FD5C-4788-89ED-E84261F0722D}"/>
-      </w:docPartPr>
-      <w:docPartBody>
-        <w:p>
-          <w:pPr>
-            <w:pStyle w:val="C098FF05C48A40FFA346D02B476ACE4B"/>
-          </w:pPr>
-          <w:r>
-            <w:rPr>
-              <w:rStyle w:val="Textedelespacerserv"/>
-              <w:i/>
-              <w:color w:val="595959" w:themeColor="text1" w:themeTint="A6"/>
-              <w:highlight w:val="lightGray"/>
-            </w:rPr>
-            <w:t>Cliquez ici</w:t>
-          </w:r>
-        </w:p>
-      </w:docPartBody>
-    </w:docPart>
-    <w:docPart>
-      <w:docPartPr>
-        <w:name w:val="2FA53F55BBCD426D9E9155CDCD092C03"/>
-        <w:category>
-          <w:name w:val="Général"/>
-          <w:gallery w:val="placeholder"/>
-        </w:category>
-        <w:types>
-          <w:type w:val="bbPlcHdr"/>
-        </w:types>
-        <w:behaviors>
-          <w:behavior w:val="content"/>
-        </w:behaviors>
-        <w:guid w:val="{3DC46C38-95DB-4F85-A362-4E047E28BD3B}"/>
-      </w:docPartPr>
-      <w:docPartBody>
-        <w:p>
-          <w:pPr>
-            <w:pStyle w:val="2FA53F55BBCD426D9E9155CDCD092C03"/>
-          </w:pPr>
-          <w:r>
-            <w:rPr>
-              <w:rStyle w:val="Textedelespacerserv"/>
-              <w:i/>
-              <w:color w:val="595959" w:themeColor="text1" w:themeTint="A6"/>
-              <w:highlight w:val="lightGray"/>
-            </w:rPr>
-            <w:t>Cliquez ici</w:t>
-          </w:r>
-        </w:p>
-      </w:docPartBody>
-    </w:docPart>
-    <w:docPart>
-      <w:docPartPr>
-        <w:name w:val="76770B18772D4EC9A882F0DA6B4A1744"/>
-        <w:category>
-          <w:name w:val="Général"/>
-          <w:gallery w:val="placeholder"/>
-        </w:category>
-        <w:types>
-          <w:type w:val="bbPlcHdr"/>
-        </w:types>
-        <w:behaviors>
-          <w:behavior w:val="content"/>
-        </w:behaviors>
-        <w:guid w:val="{9A215756-6444-46E9-B9EE-063582B3C743}"/>
-      </w:docPartPr>
-      <w:docPartBody>
-        <w:p>
-          <w:pPr>
-            <w:pStyle w:val="76770B18772D4EC9A882F0DA6B4A1744"/>
           </w:pPr>
           <w:r>
             <w:rPr>
@@ -26176,36 +25392,6 @@
         <w:p>
           <w:pPr>
             <w:pStyle w:val="C5D0006DC4F2480BAE66E391C9138C80"/>
-          </w:pPr>
-          <w:r>
-            <w:rPr>
-              <w:rStyle w:val="Textedelespacerserv"/>
-              <w:color w:val="000000" w:themeColor="text1"/>
-            </w:rPr>
-            <w:t>Cliquez ici pour taper du texte.</w:t>
-          </w:r>
-        </w:p>
-      </w:docPartBody>
-    </w:docPart>
-    <w:docPart>
-      <w:docPartPr>
-        <w:name w:val="7BB9C7FB709544C0A2400A59E18E54E3"/>
-        <w:category>
-          <w:name w:val="Général"/>
-          <w:gallery w:val="placeholder"/>
-        </w:category>
-        <w:types>
-          <w:type w:val="bbPlcHdr"/>
-        </w:types>
-        <w:behaviors>
-          <w:behavior w:val="content"/>
-        </w:behaviors>
-        <w:guid w:val="{4F0D8325-1717-447F-A242-7CC6E521E70A}"/>
-      </w:docPartPr>
-      <w:docPartBody>
-        <w:p>
-          <w:pPr>
-            <w:pStyle w:val="7BB9C7FB709544C0A2400A59E18E54E3"/>
           </w:pPr>
           <w:r>
             <w:rPr>
@@ -26315,11 +25501,13 @@
     <w:rsid w:val="000B6DFB"/>
     <w:rsid w:val="001C007C"/>
     <w:rsid w:val="001D40C9"/>
+    <w:rsid w:val="001E7DE4"/>
     <w:rsid w:val="001F1D65"/>
     <w:rsid w:val="00201A2C"/>
     <w:rsid w:val="002B3657"/>
     <w:rsid w:val="003469F1"/>
     <w:rsid w:val="003879CC"/>
+    <w:rsid w:val="003E1B0C"/>
     <w:rsid w:val="00427543"/>
     <w:rsid w:val="00432DC0"/>
     <w:rsid w:val="00456937"/>
@@ -26541,7 +25729,7 @@
     <w:lsdException w:name="Table Web 2" w:semiHidden="1" w:unhideWhenUsed="1"/>
     <w:lsdException w:name="Table Web 3" w:semiHidden="1" w:unhideWhenUsed="1"/>
     <w:lsdException w:name="Balloon Text" w:semiHidden="1" w:unhideWhenUsed="1"/>
-    <w:lsdException w:name="Table Grid" w:uiPriority="59"/>
+    <w:lsdException w:name="Table Grid" w:semiHidden="1" w:uiPriority="59" w:unhideWhenUsed="1"/>
     <w:lsdException w:name="Table Theme" w:semiHidden="1" w:unhideWhenUsed="1"/>
     <w:lsdException w:name="Placeholder Text" w:semiHidden="1"/>
     <w:lsdException w:name="No Spacing" w:uiPriority="1" w:qFormat="1"/>
@@ -38617,7 +37805,7 @@
 </file>
 
 <file path=customXml/itemProps1.xml><?xml version="1.0" encoding="utf-8"?>
-<ds:datastoreItem xmlns:ds="http://schemas.openxmlformats.org/officeDocument/2006/customXml" ds:itemID="{896DC4B2-31AC-4D27-BF71-8C3412C863E1}">
+<ds:datastoreItem xmlns:ds="http://schemas.openxmlformats.org/officeDocument/2006/customXml" ds:itemID="{35821C4F-2B7D-41FD-B033-E30F1A21996C}">
   <ds:schemaRefs>
     <ds:schemaRef ds:uri="http://schemas.openxmlformats.org/officeDocument/2006/bibliography"/>
   </ds:schemaRefs>

</xml_diff>

<commit_message>
Update project, diagram, unit tests etc...
</commit_message>
<xml_diff>
--- a/ressources/dossier-professionnel/Dossier-professionnel-Lionel-Ensfelder.docx
+++ b/ressources/dossier-professionnel/Dossier-professionnel-Lionel-Ensfelder.docx
@@ -2337,6 +2337,13 @@
               </w:rPr>
               <w:t>Maquetter une application</w:t>
             </w:r>
+            <w:r>
+              <w:rPr>
+                <w:rFonts w:cstheme="minorHAnsi"/>
+                <w:color w:val="404040" w:themeColor="text1" w:themeTint="BF"/>
+              </w:rPr>
+              <w:t xml:space="preserve"> de roadmap</w:t>
+            </w:r>
           </w:p>
         </w:tc>
         <w:tc>
@@ -2464,7 +2471,14 @@
                 <w:rFonts w:cstheme="minorHAnsi"/>
                 <w:color w:val="404040" w:themeColor="text1" w:themeTint="BF"/>
               </w:rPr>
-              <w:t xml:space="preserve">Réaliser une interface utilisateur web statique et </w:t>
+              <w:t>Concevoir</w:t>
+            </w:r>
+            <w:r>
+              <w:rPr>
+                <w:rFonts w:cstheme="minorHAnsi"/>
+                <w:color w:val="404040" w:themeColor="text1" w:themeTint="BF"/>
+              </w:rPr>
+              <w:t xml:space="preserve"> une interface utilisateur web statique et </w:t>
             </w:r>
             <w:r>
               <w:rPr>
@@ -2600,14 +2614,7 @@
                 <w:rFonts w:cstheme="minorHAnsi"/>
                 <w:color w:val="404040" w:themeColor="text1" w:themeTint="BF"/>
               </w:rPr>
-              <w:t xml:space="preserve">Réaliser une interface utilisateur avec une solution de gestion de </w:t>
-            </w:r>
-            <w:r>
-              <w:rPr>
-                <w:rFonts w:cstheme="minorHAnsi"/>
-                <w:color w:val="404040" w:themeColor="text1" w:themeTint="BF"/>
-              </w:rPr>
-              <w:t>contenu</w:t>
+              <w:t>Elaborer un thème enfant Wordpress</w:t>
             </w:r>
           </w:p>
         </w:tc>
@@ -2901,6 +2908,7 @@
                 <w:color w:val="404040" w:themeColor="text1" w:themeTint="BF"/>
               </w:rPr>
             </w:pPr>
+            <w:proofErr w:type="gramStart"/>
             <w:r>
               <w:rPr>
                 <w:rFonts w:ascii="Wingdings 3" w:hAnsi="Wingdings 3" w:cstheme="minorHAnsi"/>
@@ -2927,10 +2935,14 @@
               <w:t xml:space="preserve"> </w:t>
             </w:r>
             <w:r>
-              <w:t>Créer une base de donnée</w:t>
-            </w:r>
-            <w:r>
-              <w:t>s</w:t>
+              <w:t>O</w:t>
+            </w:r>
+            <w:r>
+              <w:t>rganiser</w:t>
+            </w:r>
+            <w:proofErr w:type="gramEnd"/>
+            <w:r>
+              <w:t xml:space="preserve"> un tournois de course de chevaux</w:t>
             </w:r>
           </w:p>
         </w:tc>
@@ -3079,24 +3091,7 @@
               <w:sdtEndPr/>
               <w:sdtContent>
                 <w:r>
-                  <w:t xml:space="preserve">Développer la partie </w:t>
-                </w:r>
-                <w:proofErr w:type="spellStart"/>
-                <w:r>
-                  <w:t>b</w:t>
-                </w:r>
-                <w:r>
-                  <w:t>ack</w:t>
-                </w:r>
-                <w:r>
-                  <w:t>-</w:t>
-                </w:r>
-                <w:r>
-                  <w:t>end</w:t>
-                </w:r>
-                <w:proofErr w:type="spellEnd"/>
-                <w:r>
-                  <w:t xml:space="preserve"> d’une application web ou web mobile</w:t>
+                  <w:t>Mise en place d’un formulaire de candidature en ligne</w:t>
                 </w:r>
                 <w:r>
                   <w:rPr>
@@ -3258,7 +3253,7 @@
                 <w:sz w:val="23"/>
                 <w:szCs w:val="23"/>
               </w:rPr>
-              <w:t>Élaborer</w:t>
+              <w:t>Créer</w:t>
             </w:r>
             <w:proofErr w:type="gramEnd"/>
             <w:r>
@@ -3266,21 +3261,7 @@
                 <w:sz w:val="23"/>
                 <w:szCs w:val="23"/>
               </w:rPr>
-              <w:t xml:space="preserve"> et mettre en </w:t>
-            </w:r>
-            <w:r>
-              <w:rPr>
-                <w:sz w:val="23"/>
-                <w:szCs w:val="23"/>
-              </w:rPr>
-              <w:t>œuvre</w:t>
-            </w:r>
-            <w:r>
-              <w:rPr>
-                <w:sz w:val="23"/>
-                <w:szCs w:val="23"/>
-              </w:rPr>
-              <w:t xml:space="preserve"> des composants dans une application de gestion de contenu ou e-commerce</w:t>
+              <w:t xml:space="preserve"> un plugin Wordpress</w:t>
             </w:r>
           </w:p>
         </w:tc>
@@ -3641,6 +3622,123 @@
                 <w:szCs w:val="24"/>
               </w:rPr>
               <w:t>16</w:t>
+            </w:r>
+          </w:p>
+        </w:tc>
+      </w:tr>
+      <w:tr>
+        <w:tc>
+          <w:tcPr>
+            <w:tcW w:w="8789" w:type="dxa"/>
+            <w:gridSpan w:val="2"/>
+            <w:tcBorders>
+              <w:left w:val="single" w:sz="18" w:space="0" w:color="D60093"/>
+            </w:tcBorders>
+            <w:vAlign w:val="center"/>
+          </w:tcPr>
+          <w:p>
+            <w:pPr>
+              <w:tabs>
+                <w:tab w:val="left" w:pos="34"/>
+                <w:tab w:val="right" w:leader="dot" w:pos="9072"/>
+              </w:tabs>
+              <w:spacing w:before="100" w:beforeAutospacing="1" w:after="120"/>
+              <w:rPr>
+                <w:rFonts w:cstheme="minorHAnsi"/>
+                <w:color w:val="404040" w:themeColor="text1" w:themeTint="BF"/>
+                <w:sz w:val="24"/>
+                <w:szCs w:val="24"/>
+              </w:rPr>
+            </w:pPr>
+            <w:r>
+              <w:rPr>
+                <w:rFonts w:cstheme="minorHAnsi"/>
+                <w:b/>
+                <w:color w:val="404040" w:themeColor="text1" w:themeTint="BF"/>
+                <w:sz w:val="24"/>
+                <w:szCs w:val="24"/>
+              </w:rPr>
+              <w:t xml:space="preserve">Documents illustrant la pratique professionnelle </w:t>
+            </w:r>
+            <w:r>
+              <w:rPr>
+                <w:rFonts w:cstheme="minorHAnsi"/>
+                <w:i/>
+                <w:color w:val="404040" w:themeColor="text1" w:themeTint="BF"/>
+                <w:sz w:val="20"/>
+                <w:szCs w:val="20"/>
+              </w:rPr>
+              <w:t>(facultatif)</w:t>
+            </w:r>
+          </w:p>
+        </w:tc>
+        <w:tc>
+          <w:tcPr>
+            <w:tcW w:w="426" w:type="dxa"/>
+            <w:tcBorders>
+              <w:right w:val="single" w:sz="8" w:space="0" w:color="BFBFBF" w:themeColor="background1" w:themeShade="BF"/>
+            </w:tcBorders>
+            <w:vAlign w:val="center"/>
+          </w:tcPr>
+          <w:p>
+            <w:pPr>
+              <w:tabs>
+                <w:tab w:val="left" w:pos="34"/>
+                <w:tab w:val="right" w:leader="dot" w:pos="9072"/>
+              </w:tabs>
+              <w:spacing w:before="100" w:beforeAutospacing="1" w:after="120"/>
+              <w:jc w:val="right"/>
+              <w:rPr>
+                <w:rFonts w:cstheme="minorHAnsi"/>
+                <w:b/>
+                <w:color w:val="404040" w:themeColor="text1" w:themeTint="BF"/>
+              </w:rPr>
+            </w:pPr>
+            <w:r>
+              <w:rPr>
+                <w:rFonts w:cstheme="minorHAnsi"/>
+                <w:b/>
+                <w:color w:val="404040" w:themeColor="text1" w:themeTint="BF"/>
+              </w:rPr>
+              <w:t>p.</w:t>
+            </w:r>
+          </w:p>
+        </w:tc>
+        <w:tc>
+          <w:tcPr>
+            <w:tcW w:w="566" w:type="dxa"/>
+            <w:tcBorders>
+              <w:top w:val="single" w:sz="8" w:space="0" w:color="BFBFBF" w:themeColor="background1" w:themeShade="BF"/>
+              <w:left w:val="single" w:sz="8" w:space="0" w:color="BFBFBF" w:themeColor="background1" w:themeShade="BF"/>
+              <w:bottom w:val="single" w:sz="8" w:space="0" w:color="BFBFBF" w:themeColor="background1" w:themeShade="BF"/>
+              <w:right w:val="single" w:sz="8" w:space="0" w:color="BFBFBF" w:themeColor="background1" w:themeShade="BF"/>
+            </w:tcBorders>
+            <w:vAlign w:val="center"/>
+          </w:tcPr>
+          <w:p>
+            <w:pPr>
+              <w:tabs>
+                <w:tab w:val="left" w:pos="34"/>
+                <w:tab w:val="right" w:leader="dot" w:pos="9072"/>
+              </w:tabs>
+              <w:spacing w:before="100" w:beforeAutospacing="1" w:after="120"/>
+              <w:ind w:left="-109"/>
+              <w:jc w:val="right"/>
+              <w:rPr>
+                <w:rFonts w:cstheme="minorHAnsi"/>
+                <w:b/>
+                <w:bCs/>
+                <w:color w:val="404040" w:themeColor="text1" w:themeTint="BF"/>
+              </w:rPr>
+            </w:pPr>
+            <w:r>
+              <w:rPr>
+                <w:rFonts w:cstheme="minorHAnsi"/>
+                <w:b/>
+                <w:bCs/>
+                <w:color w:val="404040" w:themeColor="text1" w:themeTint="BF"/>
+              </w:rPr>
+              <w:t>17</w:t>
             </w:r>
           </w:p>
         </w:tc>
@@ -4102,6 +4200,13 @@
                   </w:rPr>
                   <w:t>Maquetter une application</w:t>
                 </w:r>
+                <w:r>
+                  <w:rPr>
+                    <w:rFonts w:cstheme="minorHAnsi"/>
+                    <w:color w:val="404040" w:themeColor="text1" w:themeTint="BF"/>
+                  </w:rPr>
+                  <w:t xml:space="preserve"> de roadmap</w:t>
+                </w:r>
               </w:p>
             </w:tc>
           </w:sdtContent>
@@ -5062,55 +5167,7 @@
                 <w:color w:val="404040" w:themeColor="text1" w:themeTint="BF"/>
                 <w:sz w:val="24"/>
               </w:rPr>
-              <w:t xml:space="preserve">Un </w:t>
-            </w:r>
-            <w:r>
-              <w:rPr>
-                <w:rFonts w:cstheme="minorHAnsi"/>
-                <w:color w:val="404040" w:themeColor="text1" w:themeTint="BF"/>
-                <w:sz w:val="24"/>
-              </w:rPr>
-              <w:t>Wireframes</w:t>
-            </w:r>
-            <w:r>
-              <w:rPr>
-                <w:rFonts w:cstheme="minorHAnsi"/>
-                <w:color w:val="404040" w:themeColor="text1" w:themeTint="BF"/>
-                <w:sz w:val="24"/>
-              </w:rPr>
-              <w:t xml:space="preserve"> </w:t>
-            </w:r>
-            <w:r>
-              <w:rPr>
-                <w:rFonts w:cstheme="minorHAnsi"/>
-                <w:color w:val="404040" w:themeColor="text1" w:themeTint="BF"/>
-                <w:sz w:val="24"/>
-              </w:rPr>
-              <w:t>sur support</w:t>
-            </w:r>
-            <w:r>
-              <w:rPr>
-                <w:rFonts w:cstheme="minorHAnsi"/>
-                <w:color w:val="404040" w:themeColor="text1" w:themeTint="BF"/>
-                <w:sz w:val="24"/>
-              </w:rPr>
-              <w:t xml:space="preserve"> papier lors de la phase de définition des spécificités</w:t>
-            </w:r>
-            <w:r>
-              <w:rPr>
-                <w:rFonts w:cstheme="minorHAnsi"/>
-                <w:color w:val="404040" w:themeColor="text1" w:themeTint="BF"/>
-                <w:sz w:val="24"/>
-              </w:rPr>
-              <w:t xml:space="preserve"> de l’interface</w:t>
-            </w:r>
-            <w:r>
-              <w:rPr>
-                <w:rFonts w:cstheme="minorHAnsi"/>
-                <w:color w:val="404040" w:themeColor="text1" w:themeTint="BF"/>
-                <w:sz w:val="24"/>
-              </w:rPr>
-              <w:t>.</w:t>
+              <w:t>Matériel informatique</w:t>
             </w:r>
           </w:p>
           <w:p>
@@ -5133,15 +5190,55 @@
                 <w:color w:val="404040" w:themeColor="text1" w:themeTint="BF"/>
                 <w:sz w:val="24"/>
               </w:rPr>
-              <w:t xml:space="preserve">Le logiciel de maquettage </w:t>
-            </w:r>
-            <w:r>
-              <w:rPr>
-                <w:rFonts w:cstheme="minorHAnsi"/>
-                <w:color w:val="404040" w:themeColor="text1" w:themeTint="BF"/>
-                <w:sz w:val="24"/>
-              </w:rPr>
-              <w:t>Figma.</w:t>
+              <w:t xml:space="preserve">Un </w:t>
+            </w:r>
+            <w:r>
+              <w:rPr>
+                <w:rFonts w:cstheme="minorHAnsi"/>
+                <w:color w:val="404040" w:themeColor="text1" w:themeTint="BF"/>
+                <w:sz w:val="24"/>
+              </w:rPr>
+              <w:t>Wireframes</w:t>
+            </w:r>
+            <w:r>
+              <w:rPr>
+                <w:rFonts w:cstheme="minorHAnsi"/>
+                <w:color w:val="404040" w:themeColor="text1" w:themeTint="BF"/>
+                <w:sz w:val="24"/>
+              </w:rPr>
+              <w:t xml:space="preserve"> </w:t>
+            </w:r>
+            <w:r>
+              <w:rPr>
+                <w:rFonts w:cstheme="minorHAnsi"/>
+                <w:color w:val="404040" w:themeColor="text1" w:themeTint="BF"/>
+                <w:sz w:val="24"/>
+              </w:rPr>
+              <w:t>sur support</w:t>
+            </w:r>
+            <w:r>
+              <w:rPr>
+                <w:rFonts w:cstheme="minorHAnsi"/>
+                <w:color w:val="404040" w:themeColor="text1" w:themeTint="BF"/>
+                <w:sz w:val="24"/>
+              </w:rPr>
+              <w:t xml:space="preserve"> papier lors de la phase de définition des spécificités</w:t>
+            </w:r>
+            <w:r>
+              <w:rPr>
+                <w:rFonts w:cstheme="minorHAnsi"/>
+                <w:color w:val="404040" w:themeColor="text1" w:themeTint="BF"/>
+                <w:sz w:val="24"/>
+              </w:rPr>
+              <w:t xml:space="preserve"> de l’interface</w:t>
+            </w:r>
+            <w:r>
+              <w:rPr>
+                <w:rFonts w:cstheme="minorHAnsi"/>
+                <w:color w:val="404040" w:themeColor="text1" w:themeTint="BF"/>
+                <w:sz w:val="24"/>
+              </w:rPr>
+              <w:t>.</w:t>
             </w:r>
           </w:p>
           <w:p>
@@ -5164,8 +5261,57 @@
                 <w:color w:val="404040" w:themeColor="text1" w:themeTint="BF"/>
                 <w:sz w:val="24"/>
               </w:rPr>
-              <w:t>L’outil de versioning Git et Github</w:t>
-            </w:r>
+              <w:t xml:space="preserve">Le logiciel de maquettage </w:t>
+            </w:r>
+            <w:r>
+              <w:rPr>
+                <w:rFonts w:cstheme="minorHAnsi"/>
+                <w:color w:val="404040" w:themeColor="text1" w:themeTint="BF"/>
+                <w:sz w:val="24"/>
+              </w:rPr>
+              <w:t>Figma.</w:t>
+            </w:r>
+          </w:p>
+          <w:p>
+            <w:pPr>
+              <w:pStyle w:val="Paragraphedeliste"/>
+              <w:widowControl w:val="0"/>
+              <w:numPr>
+                <w:ilvl w:val="0"/>
+                <w:numId w:val="11"/>
+              </w:numPr>
+              <w:rPr>
+                <w:rFonts w:cstheme="minorHAnsi"/>
+                <w:color w:val="404040" w:themeColor="text1" w:themeTint="BF"/>
+                <w:sz w:val="24"/>
+              </w:rPr>
+            </w:pPr>
+            <w:r>
+              <w:rPr>
+                <w:rFonts w:cstheme="minorHAnsi"/>
+                <w:color w:val="404040" w:themeColor="text1" w:themeTint="BF"/>
+                <w:sz w:val="24"/>
+              </w:rPr>
+              <w:t xml:space="preserve">L’outil de versioning Git et </w:t>
+            </w:r>
+            <w:r>
+              <w:rPr>
+                <w:rFonts w:cstheme="minorHAnsi"/>
+                <w:color w:val="404040" w:themeColor="text1" w:themeTint="BF"/>
+                <w:sz w:val="24"/>
+              </w:rPr>
+              <w:t xml:space="preserve">le site </w:t>
+            </w:r>
+            <w:proofErr w:type="spellStart"/>
+            <w:r>
+              <w:rPr>
+                <w:rFonts w:cstheme="minorHAnsi"/>
+                <w:color w:val="404040" w:themeColor="text1" w:themeTint="BF"/>
+                <w:sz w:val="24"/>
+              </w:rPr>
+              <w:t>Github</w:t>
+            </w:r>
+            <w:proofErr w:type="spellEnd"/>
             <w:r>
               <w:rPr>
                 <w:rFonts w:cstheme="minorHAnsi"/>
@@ -6116,6 +6262,56 @@
                 <w:sz w:val="24"/>
               </w:rPr>
               <w:t xml:space="preserve"> aux zones cliquable d’une roadmap.</w:t>
+            </w:r>
+          </w:p>
+          <w:p>
+            <w:pPr>
+              <w:widowControl w:val="0"/>
+              <w:rPr>
+                <w:rFonts w:cstheme="minorHAnsi"/>
+                <w:color w:val="404040" w:themeColor="text1" w:themeTint="BF"/>
+                <w:sz w:val="24"/>
+              </w:rPr>
+            </w:pPr>
+            <w:r>
+              <w:rPr>
+                <w:rFonts w:cstheme="minorHAnsi"/>
+                <w:color w:val="404040" w:themeColor="text1" w:themeTint="BF"/>
+                <w:sz w:val="24"/>
+              </w:rPr>
+              <w:t xml:space="preserve"> Voir annexe #1</w:t>
+            </w:r>
+            <w:r>
+              <w:rPr>
+                <w:rFonts w:cstheme="minorHAnsi"/>
+                <w:color w:val="404040" w:themeColor="text1" w:themeTint="BF"/>
+                <w:sz w:val="24"/>
+              </w:rPr>
+              <w:t xml:space="preserve"> – </w:t>
+            </w:r>
+            <w:r>
+              <w:rPr>
+                <w:rFonts w:cstheme="minorHAnsi"/>
+                <w:color w:val="404040" w:themeColor="text1" w:themeTint="BF"/>
+                <w:sz w:val="24"/>
+              </w:rPr>
+              <w:t>M</w:t>
+            </w:r>
+            <w:r>
+              <w:rPr>
+                <w:rFonts w:cstheme="minorHAnsi"/>
+                <w:color w:val="404040" w:themeColor="text1" w:themeTint="BF"/>
+                <w:sz w:val="24"/>
+              </w:rPr>
+              <w:t>aquetter une application de roadmap</w:t>
+            </w:r>
+            <w:r>
+              <w:rPr>
+                <w:rFonts w:cstheme="minorHAnsi"/>
+                <w:color w:val="404040" w:themeColor="text1" w:themeTint="BF"/>
+                <w:sz w:val="24"/>
+              </w:rPr>
+              <w:t>.</w:t>
             </w:r>
           </w:p>
         </w:tc>
@@ -6803,16 +6999,42 @@
                 <w:sz w:val="24"/>
                 <w:szCs w:val="24"/>
               </w:rPr>
-              <w:t>et</w:t>
-            </w:r>
-            <w:r>
+              <w:t>notamment pour le responsive.</w:t>
+            </w:r>
+          </w:p>
+          <w:p>
+            <w:pPr>
+              <w:pStyle w:val="Paragraphedeliste"/>
+              <w:keepNext/>
+              <w:numPr>
+                <w:ilvl w:val="0"/>
+                <w:numId w:val="16"/>
+              </w:numPr>
+              <w:jc w:val="both"/>
               <w:rPr>
                 <w:rFonts w:cstheme="minorHAnsi"/>
                 <w:color w:val="404040" w:themeColor="text1" w:themeTint="BF"/>
                 <w:sz w:val="24"/>
                 <w:szCs w:val="24"/>
               </w:rPr>
-              <w:t xml:space="preserve"> j’ai </w:t>
+            </w:pPr>
+            <w:r>
+              <w:rPr>
+                <w:rFonts w:cstheme="minorHAnsi"/>
+                <w:color w:val="404040" w:themeColor="text1" w:themeTint="BF"/>
+                <w:sz w:val="24"/>
+                <w:szCs w:val="24"/>
+              </w:rPr>
+              <w:t>J</w:t>
+            </w:r>
+            <w:r>
+              <w:rPr>
+                <w:rFonts w:cstheme="minorHAnsi"/>
+                <w:color w:val="404040" w:themeColor="text1" w:themeTint="BF"/>
+                <w:sz w:val="24"/>
+                <w:szCs w:val="24"/>
+              </w:rPr>
+              <w:t xml:space="preserve">’ai </w:t>
             </w:r>
             <w:r>
               <w:rPr>
@@ -7156,6 +7378,31 @@
                 <w:szCs w:val="24"/>
               </w:rPr>
             </w:pPr>
+          </w:p>
+          <w:p>
+            <w:pPr>
+              <w:pStyle w:val="Paragraphedeliste"/>
+              <w:keepNext/>
+              <w:numPr>
+                <w:ilvl w:val="0"/>
+                <w:numId w:val="20"/>
+              </w:numPr>
+              <w:rPr>
+                <w:rFonts w:cstheme="minorHAnsi"/>
+                <w:color w:val="404040" w:themeColor="text1" w:themeTint="BF"/>
+                <w:sz w:val="24"/>
+                <w:szCs w:val="24"/>
+              </w:rPr>
+            </w:pPr>
+            <w:r>
+              <w:rPr>
+                <w:rFonts w:cstheme="minorHAnsi"/>
+                <w:color w:val="404040" w:themeColor="text1" w:themeTint="BF"/>
+                <w:sz w:val="24"/>
+                <w:szCs w:val="24"/>
+              </w:rPr>
+              <w:t>Matériel informatique</w:t>
+            </w:r>
           </w:p>
           <w:p>
             <w:pPr>
@@ -8490,7 +8737,14 @@
                     <w:rFonts w:cstheme="minorHAnsi"/>
                     <w:color w:val="404040" w:themeColor="text1" w:themeTint="BF"/>
                   </w:rPr>
-                  <w:t>Réaliser une interface utilisateur avec une solution de gestion de contenu </w:t>
+                  <w:t>Elaboration d’un thème enfant Wordpress</w:t>
+                </w:r>
+                <w:r>
+                  <w:rPr>
+                    <w:rFonts w:cstheme="minorHAnsi"/>
+                    <w:color w:val="404040" w:themeColor="text1" w:themeTint="BF"/>
+                  </w:rPr>
+                  <w:t> </w:t>
                 </w:r>
               </w:p>
             </w:tc>
@@ -9178,6 +9432,31 @@
               <w:t> ».</w:t>
             </w:r>
           </w:p>
+          <w:p>
+            <w:pPr>
+              <w:pStyle w:val="Paragraphedeliste"/>
+              <w:keepNext/>
+              <w:numPr>
+                <w:ilvl w:val="0"/>
+                <w:numId w:val="17"/>
+              </w:numPr>
+              <w:rPr>
+                <w:rFonts w:cstheme="minorHAnsi"/>
+                <w:color w:val="404040" w:themeColor="text1" w:themeTint="BF"/>
+                <w:sz w:val="24"/>
+                <w:szCs w:val="24"/>
+              </w:rPr>
+            </w:pPr>
+            <w:r>
+              <w:rPr>
+                <w:rFonts w:cstheme="minorHAnsi"/>
+                <w:color w:val="404040" w:themeColor="text1" w:themeTint="BF"/>
+                <w:sz w:val="24"/>
+                <w:szCs w:val="24"/>
+              </w:rPr>
+              <w:t>J’ai créé un compte utilisateur standard destiné au Product Owner en plus de mon compte administrateur.</w:t>
+            </w:r>
+          </w:p>
         </w:tc>
       </w:tr>
       <w:tr>
@@ -9451,6 +9730,43 @@
                 <w:sz w:val="24"/>
                 <w:szCs w:val="24"/>
               </w:rPr>
+              <w:t>Documentation technique Wordpress (Codex)</w:t>
+            </w:r>
+          </w:p>
+          <w:p>
+            <w:pPr>
+              <w:pStyle w:val="Paragraphedeliste"/>
+              <w:keepNext/>
+              <w:numPr>
+                <w:ilvl w:val="0"/>
+                <w:numId w:val="21"/>
+              </w:numPr>
+              <w:rPr>
+                <w:rFonts w:cstheme="minorHAnsi"/>
+                <w:bCs/>
+                <w:color w:val="404040" w:themeColor="text1" w:themeTint="BF"/>
+                <w:sz w:val="24"/>
+                <w:szCs w:val="24"/>
+              </w:rPr>
+            </w:pPr>
+            <w:r>
+              <w:rPr>
+                <w:rFonts w:cstheme="minorHAnsi"/>
+                <w:bCs/>
+                <w:color w:val="404040" w:themeColor="text1" w:themeTint="BF"/>
+                <w:sz w:val="24"/>
+                <w:szCs w:val="24"/>
+              </w:rPr>
+              <w:t xml:space="preserve">Dossier d’installation de </w:t>
+            </w:r>
+            <w:r>
+              <w:rPr>
+                <w:rFonts w:cstheme="minorHAnsi"/>
+                <w:bCs/>
+                <w:color w:val="404040" w:themeColor="text1" w:themeTint="BF"/>
+                <w:sz w:val="24"/>
+                <w:szCs w:val="24"/>
+              </w:rPr>
               <w:t>Wordpress</w:t>
             </w:r>
             <w:r>
@@ -9461,7 +9777,27 @@
                 <w:sz w:val="24"/>
                 <w:szCs w:val="24"/>
               </w:rPr>
-              <w:t xml:space="preserve"> 5.2.4</w:t>
+              <w:t xml:space="preserve"> </w:t>
+            </w:r>
+            <w:r>
+              <w:rPr>
+                <w:rFonts w:cstheme="minorHAnsi"/>
+                <w:bCs/>
+                <w:color w:val="404040" w:themeColor="text1" w:themeTint="BF"/>
+                <w:sz w:val="24"/>
+                <w:szCs w:val="24"/>
+              </w:rPr>
+              <w:t>v.</w:t>
+            </w:r>
+            <w:r>
+              <w:rPr>
+                <w:rFonts w:cstheme="minorHAnsi"/>
+                <w:bCs/>
+                <w:color w:val="404040" w:themeColor="text1" w:themeTint="BF"/>
+                <w:sz w:val="24"/>
+                <w:szCs w:val="24"/>
+              </w:rPr>
+              <w:t>5.2.4</w:t>
             </w:r>
           </w:p>
           <w:p>
@@ -10366,6 +10702,220 @@
           <w:p>
             <w:pPr>
               <w:keepNext/>
+              <w:rPr>
+                <w:rFonts w:cstheme="minorHAnsi"/>
+                <w:color w:val="404040" w:themeColor="text1" w:themeTint="BF"/>
+                <w:sz w:val="12"/>
+                <w:szCs w:val="16"/>
+              </w:rPr>
+            </w:pPr>
+          </w:p>
+        </w:tc>
+      </w:tr>
+      <w:tr>
+        <w:trPr>
+          <w:gridAfter w:val="1"/>
+          <w:wAfter w:w="567" w:type="dxa"/>
+        </w:trPr>
+        <w:tc>
+          <w:tcPr>
+            <w:tcW w:w="9782" w:type="dxa"/>
+            <w:gridSpan w:val="5"/>
+          </w:tcPr>
+          <w:p>
+            <w:pPr>
+              <w:keepNext/>
+              <w:rPr>
+                <w:rFonts w:cstheme="minorHAnsi"/>
+                <w:color w:val="404040" w:themeColor="text1" w:themeTint="BF"/>
+                <w:sz w:val="12"/>
+                <w:szCs w:val="16"/>
+              </w:rPr>
+            </w:pPr>
+          </w:p>
+        </w:tc>
+      </w:tr>
+      <w:tr>
+        <w:trPr>
+          <w:gridAfter w:val="1"/>
+          <w:wAfter w:w="567" w:type="dxa"/>
+        </w:trPr>
+        <w:tc>
+          <w:tcPr>
+            <w:tcW w:w="9782" w:type="dxa"/>
+            <w:gridSpan w:val="5"/>
+            <w:tcBorders>
+              <w:left w:val="single" w:sz="24" w:space="0" w:color="D60093"/>
+              <w:bottom w:val="single" w:sz="8" w:space="0" w:color="D60093"/>
+            </w:tcBorders>
+          </w:tcPr>
+          <w:p>
+            <w:pPr>
+              <w:keepNext/>
+              <w:rPr>
+                <w:rFonts w:cstheme="minorHAnsi"/>
+                <w:b/>
+                <w:color w:val="404040" w:themeColor="text1" w:themeTint="BF"/>
+              </w:rPr>
+            </w:pPr>
+            <w:r>
+              <w:rPr>
+                <w:rFonts w:cstheme="minorHAnsi"/>
+                <w:b/>
+                <w:color w:val="404040" w:themeColor="text1" w:themeTint="BF"/>
+              </w:rPr>
+              <w:t xml:space="preserve">5. Informations complémentaires </w:t>
+            </w:r>
+            <w:r>
+              <w:rPr>
+                <w:rFonts w:cstheme="minorHAnsi"/>
+                <w:i/>
+                <w:color w:val="404040" w:themeColor="text1" w:themeTint="BF"/>
+              </w:rPr>
+              <w:t>(facultatif)</w:t>
+            </w:r>
+          </w:p>
+        </w:tc>
+      </w:tr>
+      <w:tr>
+        <w:trPr>
+          <w:trHeight w:val="15"/>
+        </w:trPr>
+        <w:tc>
+          <w:tcPr>
+            <w:tcW w:w="10349" w:type="dxa"/>
+            <w:gridSpan w:val="6"/>
+            <w:tcBorders>
+              <w:top w:val="single" w:sz="8" w:space="0" w:color="D60093"/>
+              <w:left w:val="single" w:sz="8" w:space="0" w:color="BFBFBF" w:themeColor="background1" w:themeShade="BF"/>
+              <w:right w:val="single" w:sz="8" w:space="0" w:color="BFBFBF" w:themeColor="background1" w:themeShade="BF"/>
+            </w:tcBorders>
+          </w:tcPr>
+          <w:p>
+            <w:pPr>
+              <w:keepNext/>
+              <w:spacing w:before="60" w:after="60"/>
+              <w:rPr>
+                <w:rFonts w:cstheme="minorHAnsi"/>
+                <w:b/>
+                <w:color w:val="404040" w:themeColor="text1" w:themeTint="BF"/>
+                <w:sz w:val="2"/>
+              </w:rPr>
+            </w:pPr>
+          </w:p>
+        </w:tc>
+      </w:tr>
+      <w:tr>
+        <w:trPr>
+          <w:trHeight w:val="142"/>
+        </w:trPr>
+        <w:tc>
+          <w:tcPr>
+            <w:tcW w:w="10349" w:type="dxa"/>
+            <w:gridSpan w:val="6"/>
+            <w:tcBorders>
+              <w:left w:val="single" w:sz="8" w:space="0" w:color="BFBFBF" w:themeColor="background1" w:themeShade="BF"/>
+              <w:right w:val="single" w:sz="8" w:space="0" w:color="BFBFBF" w:themeColor="background1" w:themeShade="BF"/>
+            </w:tcBorders>
+          </w:tcPr>
+          <w:p>
+            <w:pPr>
+              <w:widowControl w:val="0"/>
+              <w:rPr>
+                <w:rFonts w:cstheme="minorHAnsi"/>
+                <w:color w:val="404040" w:themeColor="text1" w:themeTint="BF"/>
+                <w:sz w:val="24"/>
+              </w:rPr>
+            </w:pPr>
+            <w:r>
+              <w:rPr>
+                <w:rFonts w:cstheme="minorHAnsi"/>
+                <w:color w:val="404040" w:themeColor="text1" w:themeTint="BF"/>
+                <w:sz w:val="24"/>
+              </w:rPr>
+              <w:t xml:space="preserve">L’application DWWM </w:t>
+            </w:r>
+            <w:proofErr w:type="spellStart"/>
+            <w:r>
+              <w:rPr>
+                <w:rFonts w:cstheme="minorHAnsi"/>
+                <w:color w:val="404040" w:themeColor="text1" w:themeTint="BF"/>
+                <w:sz w:val="24"/>
+              </w:rPr>
+              <w:t>Playground</w:t>
+            </w:r>
+            <w:proofErr w:type="spellEnd"/>
+            <w:r>
+              <w:rPr>
+                <w:rFonts w:cstheme="minorHAnsi"/>
+                <w:color w:val="404040" w:themeColor="text1" w:themeTint="BF"/>
+                <w:sz w:val="24"/>
+              </w:rPr>
+              <w:t xml:space="preserve"> est une application web qui permet à un utilisateur authentifié de créer un article avec un ou plusieurs tags correspondants aux zones cliquable d’une roadmap.</w:t>
+            </w:r>
+          </w:p>
+          <w:p>
+            <w:pPr>
+              <w:widowControl w:val="0"/>
+              <w:rPr>
+                <w:rFonts w:cstheme="minorHAnsi"/>
+                <w:color w:val="404040" w:themeColor="text1" w:themeTint="BF"/>
+                <w:sz w:val="24"/>
+              </w:rPr>
+            </w:pPr>
+          </w:p>
+          <w:p>
+            <w:pPr>
+              <w:widowControl w:val="0"/>
+              <w:rPr>
+                <w:rFonts w:cstheme="minorHAnsi"/>
+                <w:color w:val="404040" w:themeColor="text1" w:themeTint="BF"/>
+                <w:sz w:val="24"/>
+              </w:rPr>
+            </w:pPr>
+            <w:r>
+              <w:rPr>
+                <w:rFonts w:cstheme="minorHAnsi"/>
+                <w:color w:val="404040" w:themeColor="text1" w:themeTint="BF"/>
+                <w:sz w:val="24"/>
+              </w:rPr>
+              <w:t>Voir annexe #</w:t>
+            </w:r>
+            <w:r>
+              <w:rPr>
+                <w:rFonts w:cstheme="minorHAnsi"/>
+                <w:color w:val="404040" w:themeColor="text1" w:themeTint="BF"/>
+                <w:sz w:val="24"/>
+              </w:rPr>
+              <w:t>2 – Thème enfant Wordpress</w:t>
+            </w:r>
+            <w:r>
+              <w:rPr>
+                <w:rFonts w:cstheme="minorHAnsi"/>
+                <w:color w:val="404040" w:themeColor="text1" w:themeTint="BF"/>
+                <w:sz w:val="24"/>
+              </w:rPr>
+              <w:t>.</w:t>
+            </w:r>
+          </w:p>
+        </w:tc>
+      </w:tr>
+      <w:tr>
+        <w:trPr>
+          <w:trHeight w:val="142"/>
+        </w:trPr>
+        <w:tc>
+          <w:tcPr>
+            <w:tcW w:w="10349" w:type="dxa"/>
+            <w:gridSpan w:val="6"/>
+            <w:tcBorders>
+              <w:left w:val="single" w:sz="8" w:space="0" w:color="BFBFBF" w:themeColor="background1" w:themeShade="BF"/>
+              <w:bottom w:val="single" w:sz="8" w:space="0" w:color="BFBFBF" w:themeColor="background1" w:themeShade="BF"/>
+              <w:right w:val="single" w:sz="8" w:space="0" w:color="BFBFBF" w:themeColor="background1" w:themeShade="BF"/>
+            </w:tcBorders>
+          </w:tcPr>
+          <w:p>
+            <w:pPr>
               <w:rPr>
                 <w:rFonts w:cstheme="minorHAnsi"/>
                 <w:color w:val="404040" w:themeColor="text1" w:themeTint="BF"/>
@@ -10704,11 +11254,7 @@
                   </w:rPr>
                 </w:pPr>
                 <w:r>
-                  <w:rPr>
-                    <w:sz w:val="20"/>
-                    <w:szCs w:val="20"/>
-                  </w:rPr>
-                  <w:t xml:space="preserve">Créer une base de données </w:t>
+                  <w:t>Organisation d’un tournois de courses de chevaux.</w:t>
                 </w:r>
               </w:p>
             </w:tc>
@@ -10828,7 +11374,34 @@
                 <w:sz w:val="24"/>
                 <w:szCs w:val="24"/>
               </w:rPr>
-              <w:t xml:space="preserve">Pour réaliser une base de données je suis passé par les étapes suivantes : </w:t>
+              <w:t>R</w:t>
+            </w:r>
+            <w:r>
+              <w:rPr>
+                <w:rFonts w:cstheme="minorHAnsi"/>
+                <w:color w:val="404040" w:themeColor="text1" w:themeTint="BF"/>
+                <w:sz w:val="24"/>
+                <w:szCs w:val="24"/>
+              </w:rPr>
+              <w:t xml:space="preserve">éaliser une base de données </w:t>
+            </w:r>
+            <w:r>
+              <w:rPr>
+                <w:rFonts w:cstheme="minorHAnsi"/>
+                <w:color w:val="404040" w:themeColor="text1" w:themeTint="BF"/>
+                <w:sz w:val="24"/>
+                <w:szCs w:val="24"/>
+              </w:rPr>
+              <w:t xml:space="preserve">pour faciliter l’organisation d’un tournois de chevaux </w:t>
+            </w:r>
+            <w:r>
+              <w:rPr>
+                <w:rFonts w:cstheme="minorHAnsi"/>
+                <w:color w:val="404040" w:themeColor="text1" w:themeTint="BF"/>
+                <w:sz w:val="24"/>
+                <w:szCs w:val="24"/>
+              </w:rPr>
+              <w:t xml:space="preserve">je suis passé par les étapes suivantes : </w:t>
             </w:r>
           </w:p>
           <w:p>
@@ -11574,6 +12147,31 @@
                 <w:szCs w:val="24"/>
               </w:rPr>
               <w:t>.</w:t>
+            </w:r>
+          </w:p>
+          <w:p>
+            <w:pPr>
+              <w:pStyle w:val="Paragraphedeliste"/>
+              <w:keepNext/>
+              <w:numPr>
+                <w:ilvl w:val="0"/>
+                <w:numId w:val="24"/>
+              </w:numPr>
+              <w:rPr>
+                <w:rFonts w:cstheme="minorHAnsi"/>
+                <w:color w:val="404040" w:themeColor="text1" w:themeTint="BF"/>
+                <w:sz w:val="24"/>
+                <w:szCs w:val="24"/>
+              </w:rPr>
+            </w:pPr>
+            <w:r>
+              <w:rPr>
+                <w:rFonts w:cstheme="minorHAnsi"/>
+                <w:color w:val="404040" w:themeColor="text1" w:themeTint="BF"/>
+                <w:sz w:val="24"/>
+                <w:szCs w:val="24"/>
+              </w:rPr>
+              <w:t>MySQL Workbench</w:t>
             </w:r>
           </w:p>
           <w:p>
@@ -12388,6 +12986,195 @@
       </w:tr>
     </w:tbl>
     <w:p/>
+    <w:tbl>
+      <w:tblPr>
+        <w:tblStyle w:val="Grilledutableau"/>
+        <w:tblW w:w="10349" w:type="dxa"/>
+        <w:tblInd w:w="-318" w:type="dxa"/>
+        <w:tblBorders>
+          <w:top w:val="none" w:sz="0" w:space="0" w:color="auto"/>
+          <w:left w:val="none" w:sz="0" w:space="0" w:color="auto"/>
+          <w:bottom w:val="none" w:sz="0" w:space="0" w:color="auto"/>
+          <w:right w:val="none" w:sz="0" w:space="0" w:color="auto"/>
+          <w:insideH w:val="none" w:sz="0" w:space="0" w:color="auto"/>
+          <w:insideV w:val="none" w:sz="0" w:space="0" w:color="auto"/>
+        </w:tblBorders>
+        <w:tblLayout w:type="fixed"/>
+        <w:tblCellMar>
+          <w:top w:w="57" w:type="dxa"/>
+        </w:tblCellMar>
+        <w:tblLook w:val="04A0" w:firstRow="1" w:lastRow="0" w:firstColumn="1" w:lastColumn="0" w:noHBand="0" w:noVBand="1"/>
+      </w:tblPr>
+      <w:tblGrid>
+        <w:gridCol w:w="9782"/>
+        <w:gridCol w:w="567"/>
+      </w:tblGrid>
+      <w:tr>
+        <w:trPr>
+          <w:gridAfter w:val="1"/>
+          <w:wAfter w:w="567" w:type="dxa"/>
+        </w:trPr>
+        <w:tc>
+          <w:tcPr>
+            <w:tcW w:w="9782" w:type="dxa"/>
+            <w:tcBorders>
+              <w:left w:val="single" w:sz="24" w:space="0" w:color="D60093"/>
+              <w:bottom w:val="single" w:sz="8" w:space="0" w:color="D60093"/>
+            </w:tcBorders>
+          </w:tcPr>
+          <w:p>
+            <w:pPr>
+              <w:keepNext/>
+              <w:rPr>
+                <w:rFonts w:cstheme="minorHAnsi"/>
+                <w:b/>
+                <w:color w:val="404040" w:themeColor="text1" w:themeTint="BF"/>
+              </w:rPr>
+            </w:pPr>
+            <w:r>
+              <w:rPr>
+                <w:rFonts w:cstheme="minorHAnsi"/>
+                <w:b/>
+                <w:color w:val="404040" w:themeColor="text1" w:themeTint="BF"/>
+              </w:rPr>
+              <w:t xml:space="preserve">5. Informations complémentaires </w:t>
+            </w:r>
+            <w:r>
+              <w:rPr>
+                <w:rFonts w:cstheme="minorHAnsi"/>
+                <w:i/>
+                <w:color w:val="404040" w:themeColor="text1" w:themeTint="BF"/>
+              </w:rPr>
+              <w:t>(facultatif)</w:t>
+            </w:r>
+          </w:p>
+        </w:tc>
+      </w:tr>
+      <w:tr>
+        <w:trPr>
+          <w:trHeight w:val="15"/>
+        </w:trPr>
+        <w:tc>
+          <w:tcPr>
+            <w:tcW w:w="10349" w:type="dxa"/>
+            <w:gridSpan w:val="2"/>
+            <w:tcBorders>
+              <w:top w:val="single" w:sz="8" w:space="0" w:color="D60093"/>
+              <w:left w:val="single" w:sz="8" w:space="0" w:color="BFBFBF" w:themeColor="background1" w:themeShade="BF"/>
+              <w:right w:val="single" w:sz="8" w:space="0" w:color="BFBFBF" w:themeColor="background1" w:themeShade="BF"/>
+            </w:tcBorders>
+          </w:tcPr>
+          <w:p>
+            <w:pPr>
+              <w:keepNext/>
+              <w:spacing w:before="60" w:after="60"/>
+              <w:rPr>
+                <w:rFonts w:cstheme="minorHAnsi"/>
+                <w:b/>
+                <w:color w:val="404040" w:themeColor="text1" w:themeTint="BF"/>
+                <w:sz w:val="2"/>
+              </w:rPr>
+            </w:pPr>
+          </w:p>
+        </w:tc>
+      </w:tr>
+      <w:tr>
+        <w:trPr>
+          <w:trHeight w:val="142"/>
+        </w:trPr>
+        <w:tc>
+          <w:tcPr>
+            <w:tcW w:w="10349" w:type="dxa"/>
+            <w:gridSpan w:val="2"/>
+            <w:tcBorders>
+              <w:left w:val="single" w:sz="8" w:space="0" w:color="BFBFBF" w:themeColor="background1" w:themeShade="BF"/>
+              <w:right w:val="single" w:sz="8" w:space="0" w:color="BFBFBF" w:themeColor="background1" w:themeShade="BF"/>
+            </w:tcBorders>
+          </w:tcPr>
+          <w:p>
+            <w:pPr>
+              <w:widowControl w:val="0"/>
+              <w:rPr>
+                <w:rFonts w:cstheme="minorHAnsi"/>
+                <w:color w:val="404040" w:themeColor="text1" w:themeTint="BF"/>
+                <w:sz w:val="24"/>
+              </w:rPr>
+            </w:pPr>
+            <w:r>
+              <w:rPr>
+                <w:rFonts w:cstheme="minorHAnsi"/>
+                <w:color w:val="404040" w:themeColor="text1" w:themeTint="BF"/>
+                <w:sz w:val="24"/>
+              </w:rPr>
+              <w:t>Voir annexe #</w:t>
+            </w:r>
+            <w:r>
+              <w:rPr>
+                <w:rFonts w:cstheme="minorHAnsi"/>
+                <w:color w:val="404040" w:themeColor="text1" w:themeTint="BF"/>
+                <w:sz w:val="24"/>
+              </w:rPr>
+              <w:t>3</w:t>
+            </w:r>
+            <w:r>
+              <w:rPr>
+                <w:rFonts w:cstheme="minorHAnsi"/>
+                <w:color w:val="404040" w:themeColor="text1" w:themeTint="BF"/>
+                <w:sz w:val="24"/>
+              </w:rPr>
+              <w:t xml:space="preserve"> – </w:t>
+            </w:r>
+            <w:r>
+              <w:rPr>
+                <w:rFonts w:cstheme="minorHAnsi"/>
+                <w:color w:val="404040" w:themeColor="text1" w:themeTint="BF"/>
+                <w:sz w:val="24"/>
+              </w:rPr>
+              <w:t>organisation d’un tournois de chevaux</w:t>
+            </w:r>
+            <w:r>
+              <w:rPr>
+                <w:rFonts w:cstheme="minorHAnsi"/>
+                <w:color w:val="404040" w:themeColor="text1" w:themeTint="BF"/>
+                <w:sz w:val="24"/>
+              </w:rPr>
+              <w:t>.</w:t>
+            </w:r>
+          </w:p>
+        </w:tc>
+      </w:tr>
+      <w:tr>
+        <w:trPr>
+          <w:trHeight w:val="142"/>
+        </w:trPr>
+        <w:tc>
+          <w:tcPr>
+            <w:tcW w:w="10349" w:type="dxa"/>
+            <w:gridSpan w:val="2"/>
+            <w:tcBorders>
+              <w:left w:val="single" w:sz="8" w:space="0" w:color="BFBFBF" w:themeColor="background1" w:themeShade="BF"/>
+              <w:bottom w:val="single" w:sz="8" w:space="0" w:color="BFBFBF" w:themeColor="background1" w:themeShade="BF"/>
+              <w:right w:val="single" w:sz="8" w:space="0" w:color="BFBFBF" w:themeColor="background1" w:themeShade="BF"/>
+            </w:tcBorders>
+          </w:tcPr>
+          <w:p>
+            <w:pPr>
+              <w:rPr>
+                <w:rFonts w:cstheme="minorHAnsi"/>
+                <w:color w:val="404040" w:themeColor="text1" w:themeTint="BF"/>
+                <w:sz w:val="12"/>
+                <w:szCs w:val="16"/>
+              </w:rPr>
+            </w:pPr>
+          </w:p>
+        </w:tc>
+      </w:tr>
+    </w:tbl>
+    <w:p>
+      <w:r>
+        <w:br w:type="page"/>
+      </w:r>
+    </w:p>
     <w:p>
       <w:pPr>
         <w:sectPr>
@@ -12686,18 +13473,7 @@
                   </w:rPr>
                 </w:pPr>
                 <w:r>
-                  <w:rPr>
-                    <w:sz w:val="20"/>
-                    <w:szCs w:val="20"/>
-                  </w:rPr>
-                  <w:t>Développer la partie back-end d’une application web ou web mobile</w:t>
-                </w:r>
-                <w:r>
-                  <w:rPr>
-                    <w:sz w:val="20"/>
-                    <w:szCs w:val="20"/>
-                  </w:rPr>
-                  <w:t xml:space="preserve"> </w:t>
+                  <w:t>Mise en place d’un formulaire de candidature en ligne</w:t>
                 </w:r>
               </w:p>
             </w:tc>
@@ -13131,6 +13907,56 @@
               <w:t xml:space="preserve"> des tests d’envoi de mails.</w:t>
             </w:r>
           </w:p>
+          <w:p>
+            <w:pPr>
+              <w:pStyle w:val="Paragraphedeliste"/>
+              <w:widowControl w:val="0"/>
+              <w:numPr>
+                <w:ilvl w:val="0"/>
+                <w:numId w:val="25"/>
+              </w:numPr>
+              <w:rPr>
+                <w:rFonts w:cstheme="minorHAnsi"/>
+                <w:color w:val="404040" w:themeColor="text1" w:themeTint="BF"/>
+                <w:sz w:val="24"/>
+                <w:szCs w:val="24"/>
+              </w:rPr>
+            </w:pPr>
+            <w:r>
+              <w:rPr>
+                <w:rFonts w:cstheme="minorHAnsi"/>
+                <w:color w:val="404040" w:themeColor="text1" w:themeTint="BF"/>
+                <w:sz w:val="24"/>
+                <w:szCs w:val="24"/>
+              </w:rPr>
+              <w:t>J’ai effectué des tests de sécurité pour vérifier les champs d’entrée.</w:t>
+            </w:r>
+          </w:p>
+          <w:p>
+            <w:pPr>
+              <w:pStyle w:val="Paragraphedeliste"/>
+              <w:widowControl w:val="0"/>
+              <w:numPr>
+                <w:ilvl w:val="0"/>
+                <w:numId w:val="25"/>
+              </w:numPr>
+              <w:rPr>
+                <w:rFonts w:cstheme="minorHAnsi"/>
+                <w:color w:val="404040" w:themeColor="text1" w:themeTint="BF"/>
+                <w:sz w:val="24"/>
+                <w:szCs w:val="24"/>
+              </w:rPr>
+            </w:pPr>
+            <w:r>
+              <w:rPr>
+                <w:rFonts w:cstheme="minorHAnsi"/>
+                <w:color w:val="404040" w:themeColor="text1" w:themeTint="BF"/>
+                <w:sz w:val="24"/>
+                <w:szCs w:val="24"/>
+              </w:rPr>
+              <w:t>J’ai commenté le code.</w:t>
+            </w:r>
+          </w:p>
         </w:tc>
       </w:tr>
       <w:tr>
@@ -13304,6 +14130,7 @@
                 <w:szCs w:val="24"/>
               </w:rPr>
             </w:pPr>
+            <w:proofErr w:type="spellStart"/>
             <w:r>
               <w:rPr>
                 <w:rFonts w:cstheme="minorHAnsi"/>
@@ -13312,8 +14139,9 @@
                 <w:sz w:val="24"/>
                 <w:szCs w:val="24"/>
               </w:rPr>
-              <w:t>Le site</w:t>
-            </w:r>
+              <w:t>Métériel</w:t>
+            </w:r>
+            <w:proofErr w:type="spellEnd"/>
             <w:r>
               <w:rPr>
                 <w:rFonts w:cstheme="minorHAnsi"/>
@@ -13322,27 +14150,7 @@
                 <w:sz w:val="24"/>
                 <w:szCs w:val="24"/>
               </w:rPr>
-              <w:t xml:space="preserve"> </w:t>
-            </w:r>
-            <w:r>
-              <w:rPr>
-                <w:rFonts w:cstheme="minorHAnsi"/>
-                <w:bCs/>
-                <w:color w:val="404040" w:themeColor="text1" w:themeTint="BF"/>
-                <w:sz w:val="24"/>
-                <w:szCs w:val="24"/>
-              </w:rPr>
-              <w:t>stackoverflow.com (veille technologique)</w:t>
-            </w:r>
-            <w:r>
-              <w:rPr>
-                <w:rFonts w:cstheme="minorHAnsi"/>
-                <w:bCs/>
-                <w:color w:val="404040" w:themeColor="text1" w:themeTint="BF"/>
-                <w:sz w:val="24"/>
-                <w:szCs w:val="24"/>
-              </w:rPr>
-              <w:t>.</w:t>
+              <w:t xml:space="preserve"> informatique.</w:t>
             </w:r>
           </w:p>
           <w:p>
@@ -13369,6 +14177,63 @@
                 <w:sz w:val="24"/>
                 <w:szCs w:val="24"/>
               </w:rPr>
+              <w:t>Le site</w:t>
+            </w:r>
+            <w:r>
+              <w:rPr>
+                <w:rFonts w:cstheme="minorHAnsi"/>
+                <w:bCs/>
+                <w:color w:val="404040" w:themeColor="text1" w:themeTint="BF"/>
+                <w:sz w:val="24"/>
+                <w:szCs w:val="24"/>
+              </w:rPr>
+              <w:t xml:space="preserve"> </w:t>
+            </w:r>
+            <w:r>
+              <w:rPr>
+                <w:rFonts w:cstheme="minorHAnsi"/>
+                <w:bCs/>
+                <w:color w:val="404040" w:themeColor="text1" w:themeTint="BF"/>
+                <w:sz w:val="24"/>
+                <w:szCs w:val="24"/>
+              </w:rPr>
+              <w:t>stackoverflow.com (veille technologique)</w:t>
+            </w:r>
+            <w:r>
+              <w:rPr>
+                <w:rFonts w:cstheme="minorHAnsi"/>
+                <w:bCs/>
+                <w:color w:val="404040" w:themeColor="text1" w:themeTint="BF"/>
+                <w:sz w:val="24"/>
+                <w:szCs w:val="24"/>
+              </w:rPr>
+              <w:t>.</w:t>
+            </w:r>
+          </w:p>
+          <w:p>
+            <w:pPr>
+              <w:pStyle w:val="Paragraphedeliste"/>
+              <w:keepNext/>
+              <w:numPr>
+                <w:ilvl w:val="0"/>
+                <w:numId w:val="27"/>
+              </w:numPr>
+              <w:rPr>
+                <w:rFonts w:cstheme="minorHAnsi"/>
+                <w:bCs/>
+                <w:color w:val="404040" w:themeColor="text1" w:themeTint="BF"/>
+                <w:sz w:val="24"/>
+                <w:szCs w:val="24"/>
+              </w:rPr>
+            </w:pPr>
+            <w:r>
+              <w:rPr>
+                <w:rFonts w:cstheme="minorHAnsi"/>
+                <w:bCs/>
+                <w:color w:val="404040" w:themeColor="text1" w:themeTint="BF"/>
+                <w:sz w:val="24"/>
+                <w:szCs w:val="24"/>
+              </w:rPr>
               <w:t>L</w:t>
             </w:r>
             <w:r>
@@ -13422,6 +14287,16 @@
                 <w:szCs w:val="24"/>
               </w:rPr>
               <w:t xml:space="preserve"> </w:t>
+            </w:r>
+            <w:r>
+              <w:rPr>
+                <w:rFonts w:cstheme="minorHAnsi"/>
+                <w:bCs/>
+                <w:color w:val="404040" w:themeColor="text1" w:themeTint="BF"/>
+                <w:sz w:val="24"/>
+                <w:szCs w:val="24"/>
+              </w:rPr>
+              <w:t>v.</w:t>
             </w:r>
             <w:r>
               <w:rPr>
@@ -14408,7 +15283,7 @@
           <w:tbl>
             <w:tblPr>
               <w:tblStyle w:val="Grilledutableau"/>
-              <w:tblW w:w="10349" w:type="dxa"/>
+              <w:tblW w:w="10775" w:type="dxa"/>
               <w:tblBorders>
                 <w:top w:val="none" w:sz="0" w:space="0" w:color="auto"/>
                 <w:left w:val="none" w:sz="0" w:space="0" w:color="auto"/>
@@ -14424,15 +15299,20 @@
               <w:tblLook w:val="04A0" w:firstRow="1" w:lastRow="0" w:firstColumn="1" w:lastColumn="0" w:noHBand="0" w:noVBand="1"/>
             </w:tblPr>
             <w:tblGrid>
+              <w:gridCol w:w="426"/>
               <w:gridCol w:w="2411"/>
               <w:gridCol w:w="567"/>
               <w:gridCol w:w="576"/>
               <w:gridCol w:w="1283"/>
-              <w:gridCol w:w="4945"/>
-              <w:gridCol w:w="567"/>
+              <w:gridCol w:w="4519"/>
+              <w:gridCol w:w="426"/>
+              <w:gridCol w:w="141"/>
+              <w:gridCol w:w="426"/>
             </w:tblGrid>
             <w:tr>
               <w:trPr>
+                <w:gridBefore w:val="1"/>
+                <w:wBefore w:w="426" w:type="dxa"/>
                 <w:trHeight w:val="397"/>
               </w:trPr>
               <w:tc>
@@ -14542,7 +15422,7 @@
                   <w:tc>
                     <w:tcPr>
                       <w:tcW w:w="7371" w:type="dxa"/>
-                      <w:gridSpan w:val="4"/>
+                      <w:gridSpan w:val="6"/>
                       <w:tcBorders>
                         <w:left w:val="nil"/>
                       </w:tcBorders>
@@ -14584,6 +15464,8 @@
             </w:tr>
             <w:tr>
               <w:trPr>
+                <w:gridBefore w:val="1"/>
+                <w:wBefore w:w="426" w:type="dxa"/>
                 <w:trHeight w:val="365"/>
               </w:trPr>
               <w:tc>
@@ -14676,7 +15558,7 @@
                   <w:tc>
                     <w:tcPr>
                       <w:tcW w:w="7371" w:type="dxa"/>
-                      <w:gridSpan w:val="4"/>
+                      <w:gridSpan w:val="6"/>
                       <w:tcBorders>
                         <w:left w:val="nil"/>
                         <w:bottom w:val="thinThickMediumGap" w:sz="24" w:space="0" w:color="D60093"/>
@@ -14692,31 +15574,12 @@
                       </w:pPr>
                       <w:r>
                         <w:rPr>
-                          <w:sz w:val="23"/>
-                          <w:szCs w:val="23"/>
+                          <w:rFonts w:cstheme="minorHAnsi"/>
+                          <w:bCs/>
+                          <w:iCs/>
+                          <w:color w:val="000000" w:themeColor="text1"/>
                         </w:rPr>
-                        <w:t xml:space="preserve">Elaborer et mettre en </w:t>
-                      </w:r>
-                      <w:r>
-                        <w:rPr>
-                          <w:sz w:val="23"/>
-                          <w:szCs w:val="23"/>
-                        </w:rPr>
-                        <w:t>œuvre</w:t>
-                      </w:r>
-                      <w:r>
-                        <w:rPr>
-                          <w:sz w:val="23"/>
-                          <w:szCs w:val="23"/>
-                        </w:rPr>
-                        <w:t xml:space="preserve"> des composants dans une application de gestion de contenu ou e-commerce</w:t>
-                      </w:r>
-                      <w:r>
-                        <w:rPr>
-                          <w:sz w:val="23"/>
-                          <w:szCs w:val="23"/>
-                        </w:rPr>
-                        <w:t>.</w:t>
+                        <w:t>Créer un plugin Wordpress</w:t>
                       </w:r>
                     </w:p>
                   </w:tc>
@@ -14724,10 +15587,14 @@
               </w:sdt>
             </w:tr>
             <w:tr>
+              <w:trPr>
+                <w:gridBefore w:val="1"/>
+                <w:wBefore w:w="426" w:type="dxa"/>
+              </w:trPr>
               <w:tc>
                 <w:tcPr>
                   <w:tcW w:w="10349" w:type="dxa"/>
-                  <w:gridSpan w:val="6"/>
+                  <w:gridSpan w:val="8"/>
                 </w:tcPr>
                 <w:p>
                   <w:pPr>
@@ -14744,10 +15611,14 @@
               </w:tc>
             </w:tr>
             <w:tr>
+              <w:trPr>
+                <w:gridBefore w:val="1"/>
+                <w:wBefore w:w="426" w:type="dxa"/>
+              </w:trPr>
               <w:tc>
                 <w:tcPr>
                   <w:tcW w:w="10349" w:type="dxa"/>
-                  <w:gridSpan w:val="6"/>
+                  <w:gridSpan w:val="8"/>
                   <w:tcBorders>
                     <w:left w:val="single" w:sz="24" w:space="0" w:color="D60093"/>
                     <w:bottom w:val="single" w:sz="8" w:space="0" w:color="D60093"/>
@@ -14783,12 +15654,14 @@
             </w:tr>
             <w:tr>
               <w:trPr>
+                <w:gridBefore w:val="1"/>
+                <w:wBefore w:w="426" w:type="dxa"/>
                 <w:trHeight w:val="2498"/>
               </w:trPr>
               <w:tc>
                 <w:tcPr>
                   <w:tcW w:w="10349" w:type="dxa"/>
-                  <w:gridSpan w:val="6"/>
+                  <w:gridSpan w:val="8"/>
                   <w:tcBorders>
                     <w:left w:val="single" w:sz="8" w:space="0" w:color="BFBFBF" w:themeColor="background1" w:themeShade="BF"/>
                     <w:right w:val="single" w:sz="8" w:space="0" w:color="BFBFBF" w:themeColor="background1" w:themeShade="BF"/>
@@ -14865,7 +15738,7 @@
                       <w:sz w:val="24"/>
                       <w:szCs w:val="24"/>
                     </w:rPr>
-                    <w:t>J’ai effectué une recherche p</w:t>
+                    <w:t xml:space="preserve">J’ai effectué une recherche </w:t>
                   </w:r>
                   <w:r>
                     <w:rPr>
@@ -14874,7 +15747,7 @@
                       <w:sz w:val="24"/>
                       <w:szCs w:val="24"/>
                     </w:rPr>
-                    <w:t xml:space="preserve">our </w:t>
+                    <w:t xml:space="preserve">à propos de </w:t>
                   </w:r>
                   <w:r>
                     <w:rPr>
@@ -14892,7 +15765,16 @@
                       <w:sz w:val="24"/>
                       <w:szCs w:val="24"/>
                     </w:rPr>
-                    <w:t xml:space="preserve"> créer un plugin Wordpress</w:t>
+                    <w:t xml:space="preserve"> créer un plugin Wordpres</w:t>
+                  </w:r>
+                  <w:r>
+                    <w:rPr>
+                      <w:rFonts w:cstheme="minorHAnsi"/>
+                      <w:color w:val="404040" w:themeColor="text1" w:themeTint="BF"/>
+                      <w:sz w:val="24"/>
+                      <w:szCs w:val="24"/>
+                    </w:rPr>
+                    <w:t>s</w:t>
                   </w:r>
                   <w:r>
                     <w:rPr>
@@ -14964,7 +15846,6 @@
                     </w:rPr>
                     <w:t xml:space="preserve">dans un environnement de tests </w:t>
                   </w:r>
-                  <w:proofErr w:type="spellStart"/>
                   <w:r>
                     <w:rPr>
                       <w:rFonts w:cstheme="minorHAnsi"/>
@@ -14972,9 +15853,8 @@
                       <w:sz w:val="24"/>
                       <w:szCs w:val="24"/>
                     </w:rPr>
-                    <w:t>Wamp</w:t>
+                    <w:t>local.</w:t>
                   </w:r>
-                  <w:proofErr w:type="spellEnd"/>
                 </w:p>
                 <w:p>
                   <w:pPr>
@@ -15066,7 +15946,7 @@
                       <w:sz w:val="24"/>
                       <w:szCs w:val="24"/>
                     </w:rPr>
-                    <w:t>J’ai télévers</w:t>
+                    <w:t xml:space="preserve">J’ai </w:t>
                   </w:r>
                   <w:r>
                     <w:rPr>
@@ -15075,7 +15955,7 @@
                       <w:sz w:val="24"/>
                       <w:szCs w:val="24"/>
                     </w:rPr>
-                    <w:t>é</w:t>
+                    <w:t>effectué des tests</w:t>
                   </w:r>
                   <w:r>
                     <w:rPr>
@@ -15084,7 +15964,7 @@
                       <w:sz w:val="24"/>
                       <w:szCs w:val="24"/>
                     </w:rPr>
-                    <w:t xml:space="preserve"> et testé</w:t>
+                    <w:t xml:space="preserve"> </w:t>
                   </w:r>
                   <w:r>
                     <w:rPr>
@@ -15093,19 +15973,30 @@
                       <w:sz w:val="24"/>
                       <w:szCs w:val="24"/>
                     </w:rPr>
-                    <w:t xml:space="preserve"> le plugin.</w:t>
+                    <w:t>de la solution</w:t>
+                  </w:r>
+                  <w:r>
+                    <w:rPr>
+                      <w:rFonts w:cstheme="minorHAnsi"/>
+                      <w:color w:val="404040" w:themeColor="text1" w:themeTint="BF"/>
+                      <w:sz w:val="24"/>
+                      <w:szCs w:val="24"/>
+                    </w:rPr>
+                    <w:t>.</w:t>
                   </w:r>
                 </w:p>
               </w:tc>
             </w:tr>
             <w:tr>
               <w:trPr>
+                <w:gridBefore w:val="1"/>
+                <w:wBefore w:w="426" w:type="dxa"/>
                 <w:trHeight w:val="142"/>
               </w:trPr>
               <w:tc>
                 <w:tcPr>
                   <w:tcW w:w="10349" w:type="dxa"/>
-                  <w:gridSpan w:val="6"/>
+                  <w:gridSpan w:val="8"/>
                   <w:tcBorders>
                     <w:left w:val="single" w:sz="8" w:space="0" w:color="BFBFBF" w:themeColor="background1" w:themeShade="BF"/>
                     <w:bottom w:val="single" w:sz="8" w:space="0" w:color="BFBFBF" w:themeColor="background1" w:themeShade="BF"/>
@@ -15126,13 +16017,15 @@
             </w:tr>
             <w:tr>
               <w:trPr>
-                <w:gridAfter w:val="1"/>
+                <w:gridBefore w:val="1"/>
+                <w:gridAfter w:val="2"/>
+                <w:wBefore w:w="426" w:type="dxa"/>
                 <w:wAfter w:w="567" w:type="dxa"/>
               </w:trPr>
               <w:tc>
                 <w:tcPr>
                   <w:tcW w:w="9782" w:type="dxa"/>
-                  <w:gridSpan w:val="5"/>
+                  <w:gridSpan w:val="6"/>
                 </w:tcPr>
                 <w:p>
                   <w:pPr>
@@ -15148,10 +16041,14 @@
               </w:tc>
             </w:tr>
             <w:tr>
+              <w:trPr>
+                <w:gridBefore w:val="1"/>
+                <w:wBefore w:w="426" w:type="dxa"/>
+              </w:trPr>
               <w:tc>
                 <w:tcPr>
                   <w:tcW w:w="10349" w:type="dxa"/>
-                  <w:gridSpan w:val="6"/>
+                  <w:gridSpan w:val="8"/>
                 </w:tcPr>
                 <w:p>
                   <w:pPr>
@@ -15168,10 +16065,14 @@
               </w:tc>
             </w:tr>
             <w:tr>
+              <w:trPr>
+                <w:gridBefore w:val="1"/>
+                <w:wBefore w:w="426" w:type="dxa"/>
+              </w:trPr>
               <w:tc>
                 <w:tcPr>
                   <w:tcW w:w="10349" w:type="dxa"/>
-                  <w:gridSpan w:val="6"/>
+                  <w:gridSpan w:val="8"/>
                   <w:tcBorders>
                     <w:left w:val="single" w:sz="24" w:space="0" w:color="D60093"/>
                     <w:bottom w:val="single" w:sz="8" w:space="0" w:color="D60093"/>
@@ -15207,12 +16108,14 @@
             </w:tr>
             <w:tr>
               <w:trPr>
+                <w:gridBefore w:val="1"/>
+                <w:wBefore w:w="426" w:type="dxa"/>
                 <w:trHeight w:val="15"/>
               </w:trPr>
               <w:tc>
                 <w:tcPr>
                   <w:tcW w:w="10349" w:type="dxa"/>
-                  <w:gridSpan w:val="6"/>
+                  <w:gridSpan w:val="8"/>
                   <w:tcBorders>
                     <w:top w:val="single" w:sz="8" w:space="0" w:color="D60093"/>
                     <w:left w:val="single" w:sz="8" w:space="0" w:color="BFBFBF" w:themeColor="background1" w:themeShade="BF"/>
@@ -15277,9 +16180,25 @@
                       <w:sz w:val="24"/>
                       <w:szCs w:val="24"/>
                     </w:rPr>
-                    <w:t xml:space="preserve">Serveur local </w:t>
+                    <w:t>Matériel informatique.</w:t>
                   </w:r>
-                  <w:proofErr w:type="spellStart"/>
+                </w:p>
+                <w:p>
+                  <w:pPr>
+                    <w:pStyle w:val="Paragraphedeliste"/>
+                    <w:keepNext/>
+                    <w:numPr>
+                      <w:ilvl w:val="0"/>
+                      <w:numId w:val="29"/>
+                    </w:numPr>
+                    <w:rPr>
+                      <w:rFonts w:cstheme="minorHAnsi"/>
+                      <w:bCs/>
+                      <w:color w:val="404040" w:themeColor="text1" w:themeTint="BF"/>
+                      <w:sz w:val="24"/>
+                      <w:szCs w:val="24"/>
+                    </w:rPr>
+                  </w:pPr>
                   <w:r>
                     <w:rPr>
                       <w:rFonts w:cstheme="minorHAnsi"/>
@@ -15288,9 +16207,18 @@
                       <w:sz w:val="24"/>
                       <w:szCs w:val="24"/>
                     </w:rPr>
-                    <w:t>Wamp</w:t>
+                    <w:t>Serveur local Wamp</w:t>
                   </w:r>
-                  <w:proofErr w:type="spellEnd"/>
+                  <w:r>
+                    <w:rPr>
+                      <w:rFonts w:cstheme="minorHAnsi"/>
+                      <w:bCs/>
+                      <w:color w:val="404040" w:themeColor="text1" w:themeTint="BF"/>
+                      <w:sz w:val="24"/>
+                      <w:szCs w:val="24"/>
+                    </w:rPr>
+                    <w:t>.</w:t>
+                  </w:r>
                 </w:p>
                 <w:p>
                   <w:pPr>
@@ -15317,6 +16245,16 @@
                       <w:szCs w:val="24"/>
                     </w:rPr>
                     <w:t>Fichiers d’installation Wordpress</w:t>
+                  </w:r>
+                  <w:r>
+                    <w:rPr>
+                      <w:rFonts w:cstheme="minorHAnsi"/>
+                      <w:bCs/>
+                      <w:color w:val="404040" w:themeColor="text1" w:themeTint="BF"/>
+                      <w:sz w:val="24"/>
+                      <w:szCs w:val="24"/>
+                    </w:rPr>
+                    <w:t>.</w:t>
                   </w:r>
                 </w:p>
                 <w:p>
@@ -15345,6 +16283,16 @@
                     </w:rPr>
                     <w:t>Documentation officielle de Wordpress</w:t>
                   </w:r>
+                  <w:r>
+                    <w:rPr>
+                      <w:rFonts w:cstheme="minorHAnsi"/>
+                      <w:bCs/>
+                      <w:color w:val="404040" w:themeColor="text1" w:themeTint="BF"/>
+                      <w:sz w:val="24"/>
+                      <w:szCs w:val="24"/>
+                    </w:rPr>
+                    <w:t>.</w:t>
+                  </w:r>
                 </w:p>
                 <w:p>
                   <w:pPr>
@@ -15372,17 +16320,29 @@
                     </w:rPr>
                     <w:t>Visual Studio Code</w:t>
                   </w:r>
+                  <w:r>
+                    <w:rPr>
+                      <w:rFonts w:cstheme="minorHAnsi"/>
+                      <w:bCs/>
+                      <w:color w:val="404040" w:themeColor="text1" w:themeTint="BF"/>
+                      <w:sz w:val="24"/>
+                      <w:szCs w:val="24"/>
+                    </w:rPr>
+                    <w:t>.</w:t>
+                  </w:r>
                 </w:p>
               </w:tc>
             </w:tr>
             <w:tr>
               <w:trPr>
+                <w:gridBefore w:val="1"/>
+                <w:wBefore w:w="426" w:type="dxa"/>
                 <w:trHeight w:val="142"/>
               </w:trPr>
               <w:tc>
                 <w:tcPr>
                   <w:tcW w:w="10349" w:type="dxa"/>
-                  <w:gridSpan w:val="6"/>
+                  <w:gridSpan w:val="8"/>
                   <w:tcBorders>
                     <w:left w:val="single" w:sz="8" w:space="0" w:color="BFBFBF" w:themeColor="background1" w:themeShade="BF"/>
                     <w:bottom w:val="single" w:sz="8" w:space="0" w:color="BFBFBF" w:themeColor="background1" w:themeShade="BF"/>
@@ -15402,10 +16362,14 @@
               </w:tc>
             </w:tr>
             <w:tr>
+              <w:trPr>
+                <w:gridBefore w:val="1"/>
+                <w:wBefore w:w="426" w:type="dxa"/>
+              </w:trPr>
               <w:tc>
                 <w:tcPr>
                   <w:tcW w:w="10349" w:type="dxa"/>
-                  <w:gridSpan w:val="6"/>
+                  <w:gridSpan w:val="8"/>
                 </w:tcPr>
                 <w:p>
                   <w:pPr>
@@ -15418,10 +16382,14 @@
               </w:tc>
             </w:tr>
             <w:tr>
+              <w:trPr>
+                <w:gridBefore w:val="1"/>
+                <w:wBefore w:w="426" w:type="dxa"/>
+              </w:trPr>
               <w:tc>
                 <w:tcPr>
                   <w:tcW w:w="10349" w:type="dxa"/>
-                  <w:gridSpan w:val="6"/>
+                  <w:gridSpan w:val="8"/>
                 </w:tcPr>
                 <w:p>
                   <w:pPr>
@@ -15441,10 +16409,14 @@
               </w:tc>
             </w:tr>
             <w:tr>
+              <w:trPr>
+                <w:gridBefore w:val="1"/>
+                <w:wBefore w:w="426" w:type="dxa"/>
+              </w:trPr>
               <w:tc>
                 <w:tcPr>
                   <w:tcW w:w="10349" w:type="dxa"/>
-                  <w:gridSpan w:val="6"/>
+                  <w:gridSpan w:val="8"/>
                   <w:tcBorders>
                     <w:left w:val="single" w:sz="24" w:space="0" w:color="D60093"/>
                     <w:bottom w:val="single" w:sz="8" w:space="0" w:color="D60093"/>
@@ -15472,12 +16444,14 @@
             </w:tr>
             <w:tr>
               <w:trPr>
+                <w:gridBefore w:val="1"/>
+                <w:wBefore w:w="426" w:type="dxa"/>
                 <w:trHeight w:val="15"/>
               </w:trPr>
               <w:tc>
                 <w:tcPr>
                   <w:tcW w:w="10349" w:type="dxa"/>
-                  <w:gridSpan w:val="6"/>
+                  <w:gridSpan w:val="8"/>
                   <w:tcBorders>
                     <w:top w:val="single" w:sz="8" w:space="0" w:color="D60093"/>
                     <w:left w:val="single" w:sz="8" w:space="0" w:color="BFBFBF" w:themeColor="background1" w:themeShade="BF"/>
@@ -15499,12 +16473,14 @@
             </w:tr>
             <w:tr>
               <w:trPr>
+                <w:gridBefore w:val="1"/>
+                <w:wBefore w:w="426" w:type="dxa"/>
                 <w:trHeight w:val="142"/>
               </w:trPr>
               <w:tc>
                 <w:tcPr>
                   <w:tcW w:w="10349" w:type="dxa"/>
-                  <w:gridSpan w:val="6"/>
+                  <w:gridSpan w:val="8"/>
                   <w:tcBorders>
                     <w:left w:val="single" w:sz="8" w:space="0" w:color="BFBFBF" w:themeColor="background1" w:themeShade="BF"/>
                     <w:right w:val="single" w:sz="8" w:space="0" w:color="BFBFBF" w:themeColor="background1" w:themeShade="BF"/>
@@ -15556,12 +16532,14 @@
             </w:tr>
             <w:tr>
               <w:trPr>
+                <w:gridBefore w:val="1"/>
+                <w:wBefore w:w="426" w:type="dxa"/>
                 <w:trHeight w:val="142"/>
               </w:trPr>
               <w:tc>
                 <w:tcPr>
                   <w:tcW w:w="10349" w:type="dxa"/>
-                  <w:gridSpan w:val="6"/>
+                  <w:gridSpan w:val="8"/>
                   <w:tcBorders>
                     <w:left w:val="single" w:sz="8" w:space="0" w:color="BFBFBF" w:themeColor="background1" w:themeShade="BF"/>
                     <w:bottom w:val="single" w:sz="8" w:space="0" w:color="BFBFBF" w:themeColor="background1" w:themeShade="BF"/>
@@ -15582,13 +16560,15 @@
             </w:tr>
             <w:tr>
               <w:trPr>
-                <w:gridAfter w:val="1"/>
+                <w:gridBefore w:val="1"/>
+                <w:gridAfter w:val="2"/>
+                <w:wBefore w:w="426" w:type="dxa"/>
                 <w:wAfter w:w="567" w:type="dxa"/>
               </w:trPr>
               <w:tc>
                 <w:tcPr>
                   <w:tcW w:w="9782" w:type="dxa"/>
-                  <w:gridSpan w:val="5"/>
+                  <w:gridSpan w:val="6"/>
                 </w:tcPr>
                 <w:p>
                   <w:pPr>
@@ -15604,10 +16584,14 @@
               </w:tc>
             </w:tr>
             <w:tr>
+              <w:trPr>
+                <w:gridBefore w:val="1"/>
+                <w:wBefore w:w="426" w:type="dxa"/>
+              </w:trPr>
               <w:tc>
                 <w:tcPr>
                   <w:tcW w:w="10349" w:type="dxa"/>
-                  <w:gridSpan w:val="6"/>
+                  <w:gridSpan w:val="8"/>
                 </w:tcPr>
                 <w:p>
                   <w:pPr>
@@ -15624,10 +16608,14 @@
               </w:tc>
             </w:tr>
             <w:tr>
+              <w:trPr>
+                <w:gridBefore w:val="1"/>
+                <w:wBefore w:w="426" w:type="dxa"/>
+              </w:trPr>
               <w:tc>
                 <w:tcPr>
                   <w:tcW w:w="10349" w:type="dxa"/>
-                  <w:gridSpan w:val="6"/>
+                  <w:gridSpan w:val="8"/>
                   <w:tcBorders>
                     <w:left w:val="single" w:sz="24" w:space="0" w:color="D60093"/>
                     <w:bottom w:val="single" w:sz="8" w:space="0" w:color="D60093"/>
@@ -15655,6 +16643,8 @@
             </w:tr>
             <w:tr>
               <w:trPr>
+                <w:gridBefore w:val="1"/>
+                <w:wBefore w:w="426" w:type="dxa"/>
                 <w:trHeight w:val="15"/>
               </w:trPr>
               <w:tc>
@@ -15681,7 +16671,7 @@
               <w:tc>
                 <w:tcPr>
                   <w:tcW w:w="5512" w:type="dxa"/>
-                  <w:gridSpan w:val="2"/>
+                  <w:gridSpan w:val="4"/>
                   <w:tcBorders>
                     <w:top w:val="single" w:sz="8" w:space="0" w:color="D60093"/>
                     <w:right w:val="single" w:sz="8" w:space="0" w:color="BFBFBF" w:themeColor="background1" w:themeShade="BF"/>
@@ -15702,6 +16692,8 @@
             </w:tr>
             <w:tr>
               <w:trPr>
+                <w:gridBefore w:val="1"/>
+                <w:wBefore w:w="426" w:type="dxa"/>
                 <w:trHeight w:val="379"/>
               </w:trPr>
               <w:tc>
@@ -15770,7 +16762,7 @@
                   <w:tc>
                     <w:tcPr>
                       <w:tcW w:w="5512" w:type="dxa"/>
-                      <w:gridSpan w:val="2"/>
+                      <w:gridSpan w:val="4"/>
                       <w:tcBorders>
                         <w:right w:val="single" w:sz="8" w:space="0" w:color="BFBFBF" w:themeColor="background1" w:themeShade="BF"/>
                       </w:tcBorders>
@@ -15800,6 +16792,8 @@
             </w:tr>
             <w:tr>
               <w:trPr>
+                <w:gridBefore w:val="1"/>
+                <w:wBefore w:w="426" w:type="dxa"/>
                 <w:trHeight w:val="508"/>
               </w:trPr>
               <w:tc>
@@ -15850,7 +16844,7 @@
               <w:tc>
                 <w:tcPr>
                   <w:tcW w:w="6795" w:type="dxa"/>
-                  <w:gridSpan w:val="3"/>
+                  <w:gridSpan w:val="5"/>
                   <w:tcBorders>
                     <w:right w:val="single" w:sz="8" w:space="0" w:color="BFBFBF" w:themeColor="background1" w:themeShade="BF"/>
                   </w:tcBorders>
@@ -15925,12 +16919,14 @@
             </w:tr>
             <w:tr>
               <w:trPr>
+                <w:gridBefore w:val="1"/>
+                <w:wBefore w:w="426" w:type="dxa"/>
                 <w:trHeight w:val="434"/>
               </w:trPr>
               <w:tc>
                 <w:tcPr>
                   <w:tcW w:w="10349" w:type="dxa"/>
-                  <w:gridSpan w:val="6"/>
+                  <w:gridSpan w:val="8"/>
                   <w:tcBorders>
                     <w:left w:val="single" w:sz="8" w:space="0" w:color="BFBFBF" w:themeColor="background1" w:themeShade="BF"/>
                     <w:bottom w:val="single" w:sz="8" w:space="0" w:color="BFBFBF" w:themeColor="background1" w:themeShade="BF"/>
@@ -16188,14 +17184,27 @@
             </w:tr>
             <w:tr>
               <w:trPr>
-                <w:gridAfter w:val="1"/>
+                <w:gridBefore w:val="1"/>
+                <w:gridAfter w:val="2"/>
+                <w:wBefore w:w="426" w:type="dxa"/>
                 <w:wAfter w:w="567" w:type="dxa"/>
               </w:trPr>
               <w:tc>
                 <w:tcPr>
                   <w:tcW w:w="9782" w:type="dxa"/>
-                  <w:gridSpan w:val="5"/>
+                  <w:gridSpan w:val="6"/>
                 </w:tcPr>
+                <w:p>
+                  <w:pPr>
+                    <w:rPr>
+                      <w:rFonts w:cstheme="minorHAnsi"/>
+                      <w:b/>
+                      <w:color w:val="404040" w:themeColor="text1" w:themeTint="BF"/>
+                      <w:sz w:val="12"/>
+                      <w:szCs w:val="16"/>
+                    </w:rPr>
+                  </w:pPr>
+                </w:p>
                 <w:p>
                   <w:pPr>
                     <w:rPr>
@@ -16211,13 +17220,15 @@
             </w:tr>
             <w:tr>
               <w:trPr>
-                <w:gridAfter w:val="1"/>
+                <w:gridBefore w:val="1"/>
+                <w:gridAfter w:val="2"/>
+                <w:wBefore w:w="426" w:type="dxa"/>
                 <w:wAfter w:w="567" w:type="dxa"/>
               </w:trPr>
               <w:tc>
                 <w:tcPr>
                   <w:tcW w:w="9782" w:type="dxa"/>
-                  <w:gridSpan w:val="5"/>
+                  <w:gridSpan w:val="6"/>
                 </w:tcPr>
                 <w:p>
                   <w:pPr>
@@ -16232,7 +17243,180 @@
                 </w:p>
               </w:tc>
             </w:tr>
+            <w:tr>
+              <w:trPr>
+                <w:gridAfter w:val="3"/>
+                <w:wAfter w:w="993" w:type="dxa"/>
+              </w:trPr>
+              <w:tc>
+                <w:tcPr>
+                  <w:tcW w:w="9782" w:type="dxa"/>
+                  <w:gridSpan w:val="6"/>
+                  <w:tcBorders>
+                    <w:left w:val="single" w:sz="24" w:space="0" w:color="D60093"/>
+                    <w:bottom w:val="single" w:sz="8" w:space="0" w:color="D60093"/>
+                  </w:tcBorders>
+                </w:tcPr>
+                <w:p>
+                  <w:pPr>
+                    <w:keepNext/>
+                    <w:rPr>
+                      <w:rFonts w:cstheme="minorHAnsi"/>
+                      <w:b/>
+                      <w:color w:val="404040" w:themeColor="text1" w:themeTint="BF"/>
+                    </w:rPr>
+                  </w:pPr>
+                  <w:r>
+                    <w:rPr>
+                      <w:rFonts w:cstheme="minorHAnsi"/>
+                      <w:b/>
+                      <w:color w:val="404040" w:themeColor="text1" w:themeTint="BF"/>
+                    </w:rPr>
+                    <w:lastRenderedPageBreak/>
+                    <w:t xml:space="preserve">5. Informations complémentaires </w:t>
+                  </w:r>
+                  <w:r>
+                    <w:rPr>
+                      <w:rFonts w:cstheme="minorHAnsi"/>
+                      <w:i/>
+                      <w:color w:val="404040" w:themeColor="text1" w:themeTint="BF"/>
+                    </w:rPr>
+                    <w:t>(facultatif)</w:t>
+                  </w:r>
+                </w:p>
+              </w:tc>
+            </w:tr>
+            <w:tr>
+              <w:trPr>
+                <w:gridAfter w:val="1"/>
+                <w:wAfter w:w="426" w:type="dxa"/>
+                <w:trHeight w:val="15"/>
+              </w:trPr>
+              <w:tc>
+                <w:tcPr>
+                  <w:tcW w:w="10349" w:type="dxa"/>
+                  <w:gridSpan w:val="8"/>
+                  <w:tcBorders>
+                    <w:top w:val="single" w:sz="8" w:space="0" w:color="D60093"/>
+                    <w:left w:val="single" w:sz="8" w:space="0" w:color="BFBFBF" w:themeColor="background1" w:themeShade="BF"/>
+                    <w:right w:val="single" w:sz="8" w:space="0" w:color="BFBFBF" w:themeColor="background1" w:themeShade="BF"/>
+                  </w:tcBorders>
+                </w:tcPr>
+                <w:p>
+                  <w:pPr>
+                    <w:keepNext/>
+                    <w:spacing w:before="60" w:after="60"/>
+                    <w:rPr>
+                      <w:rFonts w:cstheme="minorHAnsi"/>
+                      <w:b/>
+                      <w:color w:val="404040" w:themeColor="text1" w:themeTint="BF"/>
+                      <w:sz w:val="2"/>
+                    </w:rPr>
+                  </w:pPr>
+                </w:p>
+              </w:tc>
+            </w:tr>
+            <w:tr>
+              <w:trPr>
+                <w:gridAfter w:val="1"/>
+                <w:wAfter w:w="426" w:type="dxa"/>
+                <w:trHeight w:val="142"/>
+              </w:trPr>
+              <w:tc>
+                <w:tcPr>
+                  <w:tcW w:w="10349" w:type="dxa"/>
+                  <w:gridSpan w:val="8"/>
+                  <w:tcBorders>
+                    <w:left w:val="single" w:sz="8" w:space="0" w:color="BFBFBF" w:themeColor="background1" w:themeShade="BF"/>
+                    <w:right w:val="single" w:sz="8" w:space="0" w:color="BFBFBF" w:themeColor="background1" w:themeShade="BF"/>
+                  </w:tcBorders>
+                </w:tcPr>
+                <w:p>
+                  <w:pPr>
+                    <w:widowControl w:val="0"/>
+                    <w:rPr>
+                      <w:rFonts w:cstheme="minorHAnsi"/>
+                      <w:color w:val="404040" w:themeColor="text1" w:themeTint="BF"/>
+                      <w:sz w:val="24"/>
+                    </w:rPr>
+                  </w:pPr>
+                  <w:r>
+                    <w:rPr>
+                      <w:rFonts w:cstheme="minorHAnsi"/>
+                      <w:color w:val="404040" w:themeColor="text1" w:themeTint="BF"/>
+                      <w:sz w:val="24"/>
+                    </w:rPr>
+                    <w:t>Voir annexe #</w:t>
+                  </w:r>
+                  <w:r>
+                    <w:rPr>
+                      <w:rFonts w:cstheme="minorHAnsi"/>
+                      <w:color w:val="404040" w:themeColor="text1" w:themeTint="BF"/>
+                      <w:sz w:val="24"/>
+                    </w:rPr>
+                    <w:t>4</w:t>
+                  </w:r>
+                  <w:r>
+                    <w:rPr>
+                      <w:rFonts w:cstheme="minorHAnsi"/>
+                      <w:color w:val="404040" w:themeColor="text1" w:themeTint="BF"/>
+                      <w:sz w:val="24"/>
+                    </w:rPr>
+                    <w:t xml:space="preserve"> – </w:t>
+                  </w:r>
+                  <w:r>
+                    <w:rPr>
+                      <w:rFonts w:cstheme="minorHAnsi"/>
+                      <w:color w:val="404040" w:themeColor="text1" w:themeTint="BF"/>
+                      <w:sz w:val="24"/>
+                    </w:rPr>
+                    <w:t>Plugin</w:t>
+                  </w:r>
+                  <w:r>
+                    <w:rPr>
+                      <w:rFonts w:cstheme="minorHAnsi"/>
+                      <w:color w:val="404040" w:themeColor="text1" w:themeTint="BF"/>
+                      <w:sz w:val="24"/>
+                    </w:rPr>
+                    <w:t xml:space="preserve"> Wordpress.</w:t>
+                  </w:r>
+                </w:p>
+              </w:tc>
+            </w:tr>
+            <w:tr>
+              <w:trPr>
+                <w:gridAfter w:val="1"/>
+                <w:wAfter w:w="426" w:type="dxa"/>
+                <w:trHeight w:val="142"/>
+              </w:trPr>
+              <w:tc>
+                <w:tcPr>
+                  <w:tcW w:w="10349" w:type="dxa"/>
+                  <w:gridSpan w:val="8"/>
+                  <w:tcBorders>
+                    <w:left w:val="single" w:sz="8" w:space="0" w:color="BFBFBF" w:themeColor="background1" w:themeShade="BF"/>
+                    <w:bottom w:val="single" w:sz="8" w:space="0" w:color="BFBFBF" w:themeColor="background1" w:themeShade="BF"/>
+                    <w:right w:val="single" w:sz="8" w:space="0" w:color="BFBFBF" w:themeColor="background1" w:themeShade="BF"/>
+                  </w:tcBorders>
+                </w:tcPr>
+                <w:p>
+                  <w:pPr>
+                    <w:rPr>
+                      <w:rFonts w:cstheme="minorHAnsi"/>
+                      <w:color w:val="404040" w:themeColor="text1" w:themeTint="BF"/>
+                      <w:sz w:val="12"/>
+                      <w:szCs w:val="16"/>
+                    </w:rPr>
+                  </w:pPr>
+                </w:p>
+              </w:tc>
+            </w:tr>
           </w:tbl>
+          <w:p>
+            <w:r>
+              <w:br w:type="page"/>
+            </w:r>
+          </w:p>
           <w:p>
             <w:pPr>
               <w:widowControl w:val="0"/>
@@ -22815,6 +23999,7 @@
     <w:rsid w:val="000654E0"/>
     <w:rsid w:val="000A0BBF"/>
     <w:rsid w:val="000B6DFB"/>
+    <w:rsid w:val="00185556"/>
     <w:rsid w:val="001C007C"/>
     <w:rsid w:val="001D40C9"/>
     <w:rsid w:val="001E7DE4"/>
@@ -22869,8 +24054,8 @@
   </m:mathPr>
   <w:themeFontLang w:val="fr-FR"/>
   <w:clrSchemeMapping w:bg1="light1" w:t1="dark1" w:bg2="light2" w:t2="dark2" w:accent1="accent1" w:accent2="accent2" w:accent3="accent3" w:accent4="accent4" w:accent5="accent5" w:accent6="accent6" w:hyperlink="hyperlink" w:followedHyperlink="followedHyperlink"/>
-  <w:decimalSymbol w:val=","/>
-  <w:listSeparator w:val=";"/>
+  <w:decimalSymbol w:val="."/>
+  <w:listSeparator w:val=","/>
 </w:settings>
 </file>
 
@@ -23306,7 +24491,7 @@
     <w:basedOn w:val="Policepardfaut"/>
     <w:uiPriority w:val="99"/>
     <w:semiHidden/>
-    <w:rsid w:val="002B3657"/>
+    <w:rsid w:val="00185556"/>
     <w:rPr>
       <w:color w:val="808080"/>
     </w:rPr>
@@ -34818,6 +36003,13 @@
   <w:style w:type="paragraph" w:customStyle="1" w:styleId="7BB9C7FB709544C0A2400A59E18E54E3">
     <w:name w:val="7BB9C7FB709544C0A2400A59E18E54E3"/>
     <w:rsid w:val="002B3657"/>
+    <w:pPr>
+      <w:spacing w:after="160" w:line="259" w:lineRule="auto"/>
+    </w:pPr>
+  </w:style>
+  <w:style w:type="paragraph" w:customStyle="1" w:styleId="BD2A13D2F52C4B4E9E3BA3E5D2095B6E">
+    <w:name w:val="BD2A13D2F52C4B4E9E3BA3E5D2095B6E"/>
+    <w:rsid w:val="00185556"/>
     <w:pPr>
       <w:spacing w:after="160" w:line="259" w:lineRule="auto"/>
     </w:pPr>
@@ -35122,7 +36314,7 @@
 </file>
 
 <file path=customXml/itemProps1.xml><?xml version="1.0" encoding="utf-8"?>
-<ds:datastoreItem xmlns:ds="http://schemas.openxmlformats.org/officeDocument/2006/customXml" ds:itemID="{B14E43AF-7304-4804-8579-92DCFA45B208}">
+<ds:datastoreItem xmlns:ds="http://schemas.openxmlformats.org/officeDocument/2006/customXml" ds:itemID="{33C4BFBF-7854-4835-8197-31664A69ECDC}">
   <ds:schemaRefs>
     <ds:schemaRef ds:uri="http://schemas.openxmlformats.org/officeDocument/2006/bibliography"/>
   </ds:schemaRefs>

</xml_diff>